<commit_message>
Edited phase3_coeffs_and_residuals.py and phase3_residual_analysis.py
</commit_message>
<xml_diff>
--- a/reports/IS_251_M_Igor_Latii_Lucrarea_de_Laborator_nr.2.docx
+++ b/reports/IS_251_M_Igor_Latii_Lucrarea_de_Laborator_nr.2.docx
@@ -3509,27 +3509,7 @@
           <w:szCs w:val="28"/>
           <w:lang w:val="en-US"/>
         </w:rPr>
-        <w:t xml:space="preserve">Phase </w:t>
-      </w:r>
-      <w:r>
-        <w:rPr>
-          <w:rFonts w:asciiTheme="majorBidi" w:hAnsiTheme="majorBidi" w:cstheme="majorBidi"/>
-          <w:b/>
-          <w:sz w:val="28"/>
-          <w:szCs w:val="28"/>
-          <w:lang w:val="en-US"/>
-        </w:rPr>
-        <w:t>2</w:t>
-      </w:r>
-      <w:r>
-        <w:rPr>
-          <w:rFonts w:asciiTheme="majorBidi" w:hAnsiTheme="majorBidi" w:cstheme="majorBidi"/>
-          <w:b/>
-          <w:sz w:val="28"/>
-          <w:szCs w:val="28"/>
-          <w:lang w:val="en-US"/>
-        </w:rPr>
-        <w:t>: Model Training &amp; Evaluation</w:t>
+        <w:t>Phase 2: Model Training &amp; Evaluation</w:t>
       </w:r>
     </w:p>
     <w:p>
@@ -3792,17 +3772,7 @@
             <w:szCs w:val="24"/>
             <w:lang w:val="en-US" w:eastAsia="ru-MD"/>
           </w:rPr>
-          <w:t>/</w:t>
-        </w:r>
-        <w:r>
-          <w:rPr>
-            <w:rStyle w:val="a7"/>
-            <w:rFonts w:ascii="Times New Roman" w:eastAsia="Times New Roman" w:hAnsi="Times New Roman" w:cs="Times New Roman"/>
-            <w:sz w:val="24"/>
-            <w:szCs w:val="24"/>
-            <w:lang w:val="en-US" w:eastAsia="ru-MD"/>
-          </w:rPr>
-          <w:t>prepare_features.py)</w:t>
+          <w:t>/prepare_features.py)</w:t>
         </w:r>
       </w:hyperlink>
       <w:r>
@@ -4581,18 +4551,7 @@
           <w:szCs w:val="24"/>
           <w:lang w:val="en-US" w:eastAsia="ru-MD"/>
         </w:rPr>
-        <w:t xml:space="preserve">Table 4: </w:t>
-      </w:r>
-      <w:r>
-        <w:rPr>
-          <w:rFonts w:ascii="Times New Roman" w:eastAsia="Times New Roman" w:hAnsi="Times New Roman" w:cs="Times New Roman"/>
-          <w:i/>
-          <w:iCs/>
-          <w:sz w:val="24"/>
-          <w:szCs w:val="24"/>
-          <w:lang w:val="en-US" w:eastAsia="ru-MD"/>
-        </w:rPr>
-        <w:t>Interpretation of VIF Results</w:t>
+        <w:t>Table 4: Interpretation of VIF Results</w:t>
       </w:r>
     </w:p>
     <w:tbl>
@@ -5880,25 +5839,7 @@
           <w:lang w:val="en-US" w:eastAsia="ru-MD"/>
         </w:rPr>
         <w:br/>
-        <w:t>To stabilize model estimation, only the least collinear version of each correlated group was used (typically the lagged variable).</w:t>
-      </w:r>
-      <w:r>
-        <w:rPr>
-          <w:rFonts w:ascii="Times New Roman" w:eastAsia="Times New Roman" w:hAnsi="Times New Roman" w:cs="Times New Roman"/>
-          <w:sz w:val="24"/>
-          <w:szCs w:val="24"/>
-          <w:lang w:val="en-US" w:eastAsia="ru-MD"/>
-        </w:rPr>
-        <w:t xml:space="preserve"> </w:t>
-      </w:r>
-      <w:r>
-        <w:rPr>
-          <w:rFonts w:ascii="Times New Roman" w:eastAsia="Times New Roman" w:hAnsi="Times New Roman" w:cs="Times New Roman"/>
-          <w:sz w:val="24"/>
-          <w:szCs w:val="24"/>
-          <w:lang w:val="en-US" w:eastAsia="ru-MD"/>
-        </w:rPr>
-        <w:t>This step improved model robustness without sacrificing interpretability.</w:t>
+        <w:t>To stabilize model estimation, only the least collinear version of each correlated group was used (typically the lagged variable). This step improved model robustness without sacrificing interpretability.</w:t>
       </w:r>
     </w:p>
     <w:p>
@@ -6329,6 +6270,32 @@
           <w:lang w:val="en-US" w:eastAsia="ru-MD"/>
         </w:rPr>
         <w:t xml:space="preserve"> average absolute deviation between predicted and actual values.</w:t>
+      </w:r>
+    </w:p>
+    <w:p>
+      <w:pPr>
+        <w:spacing w:after="120" w:line="240" w:lineRule="auto"/>
+        <w:ind w:left="720"/>
+        <w:jc w:val="right"/>
+        <w:rPr>
+          <w:rFonts w:ascii="Times New Roman" w:eastAsia="Times New Roman" w:hAnsi="Times New Roman" w:cs="Times New Roman"/>
+          <w:i/>
+          <w:iCs/>
+          <w:sz w:val="24"/>
+          <w:szCs w:val="24"/>
+          <w:lang w:val="en-US" w:eastAsia="ru-MD"/>
+        </w:rPr>
+      </w:pPr>
+      <w:r>
+        <w:rPr>
+          <w:rFonts w:ascii="Times New Roman" w:eastAsia="Times New Roman" w:hAnsi="Times New Roman" w:cs="Times New Roman"/>
+          <w:i/>
+          <w:iCs/>
+          <w:sz w:val="24"/>
+          <w:szCs w:val="24"/>
+          <w:lang w:val="en-US" w:eastAsia="ru-MD"/>
+        </w:rPr>
+        <w:t>Table 5:</w:t>
       </w:r>
     </w:p>
     <w:tbl>
@@ -6867,17 +6834,7 @@
                 <w:szCs w:val="24"/>
                 <w:lang w:val="en-US" w:eastAsia="ru-MD"/>
               </w:rPr>
-              <w:t xml:space="preserve">Improved generalization; reduced error </w:t>
-            </w:r>
-            <w:r>
-              <w:rPr>
-                <w:rFonts w:ascii="Times New Roman" w:eastAsia="Times New Roman" w:hAnsi="Times New Roman" w:cs="Times New Roman"/>
-                <w:sz w:val="24"/>
-                <w:szCs w:val="24"/>
-                <w:lang w:val="en-US" w:eastAsia="ru-MD"/>
-              </w:rPr>
-              <w:lastRenderedPageBreak/>
-              <w:t>variance.</w:t>
+              <w:t>Improved generalization; reduced error variance.</w:t>
             </w:r>
           </w:p>
         </w:tc>
@@ -8222,17 +8179,2574 @@
           <w:right w:val="nil"/>
           <w:between w:val="nil"/>
         </w:pBdr>
+        <w:spacing w:after="120"/>
+        <w:jc w:val="center"/>
         <w:rPr>
           <w:rFonts w:asciiTheme="majorBidi" w:hAnsiTheme="majorBidi" w:cstheme="majorBidi"/>
           <w:b/>
-          <w:sz w:val="24"/>
-          <w:szCs w:val="24"/>
-          <w:lang w:val="en-US"/>
-        </w:rPr>
-      </w:pPr>
+          <w:sz w:val="28"/>
+          <w:szCs w:val="28"/>
+          <w:lang w:val="en-US"/>
+        </w:rPr>
+      </w:pPr>
+      <w:proofErr w:type="spellStart"/>
+      <w:r>
+        <w:rPr>
+          <w:rFonts w:asciiTheme="majorBidi" w:hAnsiTheme="majorBidi" w:cstheme="majorBidi"/>
+          <w:b/>
+          <w:sz w:val="28"/>
+          <w:szCs w:val="28"/>
+        </w:rPr>
+        <w:t>Phase</w:t>
+      </w:r>
+      <w:proofErr w:type="spellEnd"/>
+      <w:r>
+        <w:rPr>
+          <w:rFonts w:asciiTheme="majorBidi" w:hAnsiTheme="majorBidi" w:cstheme="majorBidi"/>
+          <w:b/>
+          <w:sz w:val="28"/>
+          <w:szCs w:val="28"/>
+        </w:rPr>
+        <w:t xml:space="preserve"> 3: Model </w:t>
+      </w:r>
+      <w:proofErr w:type="spellStart"/>
+      <w:r>
+        <w:rPr>
+          <w:rFonts w:asciiTheme="majorBidi" w:hAnsiTheme="majorBidi" w:cstheme="majorBidi"/>
+          <w:b/>
+          <w:sz w:val="28"/>
+          <w:szCs w:val="28"/>
+        </w:rPr>
+        <w:t>Interpretation</w:t>
+      </w:r>
+      <w:proofErr w:type="spellEnd"/>
+      <w:r>
+        <w:rPr>
+          <w:rFonts w:asciiTheme="majorBidi" w:hAnsiTheme="majorBidi" w:cstheme="majorBidi"/>
+          <w:b/>
+          <w:sz w:val="28"/>
+          <w:szCs w:val="28"/>
+        </w:rPr>
+        <w:t xml:space="preserve"> &amp; </w:t>
+      </w:r>
+      <w:proofErr w:type="spellStart"/>
+      <w:r>
+        <w:rPr>
+          <w:rFonts w:asciiTheme="majorBidi" w:hAnsiTheme="majorBidi" w:cstheme="majorBidi"/>
+          <w:b/>
+          <w:sz w:val="28"/>
+          <w:szCs w:val="28"/>
+        </w:rPr>
+        <w:t>Refinement</w:t>
+      </w:r>
+      <w:proofErr w:type="spellEnd"/>
     </w:p>
     <w:p>
       <w:pPr>
+        <w:spacing w:after="120" w:line="240" w:lineRule="auto"/>
+        <w:outlineLvl w:val="2"/>
+        <w:rPr>
+          <w:rFonts w:ascii="Times New Roman" w:eastAsia="Times New Roman" w:hAnsi="Times New Roman" w:cs="Times New Roman"/>
+          <w:b/>
+          <w:bCs/>
+          <w:sz w:val="27"/>
+          <w:szCs w:val="27"/>
+          <w:lang w:val="en-US" w:eastAsia="ru-MD"/>
+        </w:rPr>
+      </w:pPr>
+      <w:r>
+        <w:rPr>
+          <w:rFonts w:ascii="Times New Roman" w:eastAsia="Times New Roman" w:hAnsi="Times New Roman" w:cs="Times New Roman"/>
+          <w:b/>
+          <w:bCs/>
+          <w:sz w:val="27"/>
+          <w:szCs w:val="27"/>
+          <w:lang w:val="en-US" w:eastAsia="ru-MD"/>
+        </w:rPr>
+        <w:t>3.1 Coefficient Interpretation</w:t>
+      </w:r>
+    </w:p>
+    <w:p>
+      <w:pPr>
+        <w:spacing w:after="120" w:line="240" w:lineRule="auto"/>
+        <w:jc w:val="both"/>
+        <w:rPr>
+          <w:rFonts w:asciiTheme="majorBidi" w:eastAsia="Times New Roman" w:hAnsiTheme="majorBidi" w:cstheme="majorBidi"/>
+          <w:sz w:val="24"/>
+          <w:szCs w:val="24"/>
+          <w:lang w:val="en-US" w:eastAsia="ru-MD"/>
+        </w:rPr>
+      </w:pPr>
+      <w:r>
+        <w:rPr>
+          <w:rFonts w:asciiTheme="majorBidi" w:eastAsia="Times New Roman" w:hAnsiTheme="majorBidi" w:cstheme="majorBidi"/>
+          <w:sz w:val="24"/>
+          <w:szCs w:val="24"/>
+          <w:lang w:val="en-US" w:eastAsia="ru-MD"/>
+        </w:rPr>
+        <w:t>The interpretation of model coefficients was performed using the dedicated script</w:t>
+      </w:r>
+      <w:r>
+        <w:rPr>
+          <w:rFonts w:asciiTheme="majorBidi" w:eastAsia="Times New Roman" w:hAnsiTheme="majorBidi" w:cstheme="majorBidi"/>
+          <w:sz w:val="24"/>
+          <w:szCs w:val="24"/>
+          <w:lang w:val="en-US" w:eastAsia="ru-MD"/>
+        </w:rPr>
+        <w:t xml:space="preserve"> </w:t>
+      </w:r>
+      <w:hyperlink r:id="rId11" w:history="1">
+        <w:r>
+          <w:rPr>
+            <w:rStyle w:val="a7"/>
+            <w:rFonts w:asciiTheme="majorBidi" w:eastAsia="Times New Roman" w:hAnsiTheme="majorBidi" w:cstheme="majorBidi"/>
+            <w:sz w:val="24"/>
+            <w:szCs w:val="24"/>
+            <w:lang w:val="en-US" w:eastAsia="ru-MD"/>
+          </w:rPr>
+          <w:t>../</w:t>
+        </w:r>
+        <w:proofErr w:type="spellStart"/>
+        <w:r>
+          <w:rPr>
+            <w:rStyle w:val="a7"/>
+            <w:rFonts w:asciiTheme="majorBidi" w:eastAsia="Times New Roman" w:hAnsiTheme="majorBidi" w:cstheme="majorBidi"/>
+            <w:sz w:val="24"/>
+            <w:szCs w:val="24"/>
+            <w:lang w:val="en-US" w:eastAsia="ru-MD"/>
+          </w:rPr>
+          <w:t>src</w:t>
+        </w:r>
+        <w:proofErr w:type="spellEnd"/>
+        <w:r>
+          <w:rPr>
+            <w:rStyle w:val="a7"/>
+            <w:rFonts w:asciiTheme="majorBidi" w:eastAsia="Times New Roman" w:hAnsiTheme="majorBidi" w:cstheme="majorBidi"/>
+            <w:sz w:val="24"/>
+            <w:szCs w:val="24"/>
+            <w:lang w:val="en-US" w:eastAsia="ru-MD"/>
+          </w:rPr>
+          <w:t>/</w:t>
+        </w:r>
+        <w:r>
+          <w:rPr>
+            <w:rStyle w:val="a7"/>
+            <w:rFonts w:asciiTheme="majorBidi" w:eastAsia="Times New Roman" w:hAnsiTheme="majorBidi" w:cstheme="majorBidi"/>
+            <w:sz w:val="24"/>
+            <w:szCs w:val="24"/>
+            <w:lang w:val="en-US" w:eastAsia="ru-MD"/>
+          </w:rPr>
+          <w:t>phase3_coeffs_and_residuals.py</w:t>
+        </w:r>
+      </w:hyperlink>
+      <w:r>
+        <w:rPr>
+          <w:rFonts w:asciiTheme="majorBidi" w:eastAsia="Times New Roman" w:hAnsiTheme="majorBidi" w:cstheme="majorBidi"/>
+          <w:sz w:val="24"/>
+          <w:szCs w:val="24"/>
+          <w:lang w:val="en-US" w:eastAsia="ru-MD"/>
+        </w:rPr>
+        <w:t>, which estimated Ordinary Least Squares (OLS) regressions</w:t>
+      </w:r>
+      <w:r>
+        <w:rPr>
+          <w:rFonts w:asciiTheme="majorBidi" w:eastAsia="Times New Roman" w:hAnsiTheme="majorBidi" w:cstheme="majorBidi"/>
+          <w:sz w:val="24"/>
+          <w:szCs w:val="24"/>
+          <w:lang w:val="en-US" w:eastAsia="ru-MD"/>
+        </w:rPr>
+        <w:t xml:space="preserve"> </w:t>
+      </w:r>
+      <w:r>
+        <w:rPr>
+          <w:rFonts w:asciiTheme="majorBidi" w:eastAsia="Times New Roman" w:hAnsiTheme="majorBidi" w:cstheme="majorBidi"/>
+          <w:sz w:val="24"/>
+          <w:szCs w:val="24"/>
+          <w:lang w:val="en-US" w:eastAsia="ru-MD"/>
+        </w:rPr>
+        <w:t>for each of the three target variables.</w:t>
+      </w:r>
+    </w:p>
+    <w:p>
+      <w:pPr>
+        <w:spacing w:after="120" w:line="240" w:lineRule="auto"/>
+        <w:jc w:val="both"/>
+        <w:rPr>
+          <w:rFonts w:asciiTheme="majorBidi" w:eastAsia="Times New Roman" w:hAnsiTheme="majorBidi" w:cstheme="majorBidi"/>
+          <w:sz w:val="24"/>
+          <w:szCs w:val="24"/>
+          <w:lang w:val="en-US" w:eastAsia="ru-MD"/>
+        </w:rPr>
+      </w:pPr>
+      <w:r>
+        <w:rPr>
+          <w:rFonts w:asciiTheme="majorBidi" w:eastAsia="Times New Roman" w:hAnsiTheme="majorBidi" w:cstheme="majorBidi"/>
+          <w:sz w:val="24"/>
+          <w:szCs w:val="24"/>
+          <w:lang w:val="en-US" w:eastAsia="ru-MD"/>
+        </w:rPr>
+        <w:t>The script produced separate summary files (</w:t>
+      </w:r>
+      <w:hyperlink r:id="rId12" w:history="1">
+        <w:r>
+          <w:rPr>
+            <w:rStyle w:val="a7"/>
+            <w:rFonts w:asciiTheme="majorBidi" w:eastAsia="Times New Roman" w:hAnsiTheme="majorBidi" w:cstheme="majorBidi"/>
+            <w:sz w:val="24"/>
+            <w:szCs w:val="24"/>
+            <w:lang w:val="en-US" w:eastAsia="ru-MD"/>
+          </w:rPr>
+          <w:t>../data/phase3/</w:t>
+        </w:r>
+        <w:proofErr w:type="spellStart"/>
+        <w:r>
+          <w:rPr>
+            <w:rStyle w:val="a7"/>
+            <w:rFonts w:asciiTheme="majorBidi" w:eastAsia="Times New Roman" w:hAnsiTheme="majorBidi" w:cstheme="majorBidi"/>
+            <w:sz w:val="24"/>
+            <w:szCs w:val="24"/>
+            <w:lang w:val="en-US" w:eastAsia="ru-MD"/>
+          </w:rPr>
+          <w:t>coeffs</w:t>
+        </w:r>
+        <w:proofErr w:type="spellEnd"/>
+        <w:r>
+          <w:rPr>
+            <w:rStyle w:val="a7"/>
+            <w:rFonts w:asciiTheme="majorBidi" w:eastAsia="Times New Roman" w:hAnsiTheme="majorBidi" w:cstheme="majorBidi"/>
+            <w:sz w:val="24"/>
+            <w:szCs w:val="24"/>
+            <w:lang w:val="en-US" w:eastAsia="ru-MD"/>
+          </w:rPr>
+          <w:t>_*.csv</w:t>
+        </w:r>
+      </w:hyperlink>
+      <w:r>
+        <w:rPr>
+          <w:rFonts w:asciiTheme="majorBidi" w:eastAsia="Times New Roman" w:hAnsiTheme="majorBidi" w:cstheme="majorBidi"/>
+          <w:sz w:val="24"/>
+          <w:szCs w:val="24"/>
+          <w:lang w:val="en-US" w:eastAsia="ru-MD"/>
+        </w:rPr>
+        <w:t>) and statistical output (</w:t>
+      </w:r>
+      <w:hyperlink r:id="rId13" w:history="1">
+        <w:r>
+          <w:rPr>
+            <w:rStyle w:val="a7"/>
+            <w:rFonts w:asciiTheme="majorBidi" w:eastAsia="Times New Roman" w:hAnsiTheme="majorBidi" w:cstheme="majorBidi"/>
+            <w:sz w:val="24"/>
+            <w:szCs w:val="24"/>
+            <w:lang w:val="en-US" w:eastAsia="ru-MD"/>
+          </w:rPr>
+          <w:t>../data/phase3/summary</w:t>
+        </w:r>
+        <w:r>
+          <w:rPr>
+            <w:rStyle w:val="a7"/>
+            <w:rFonts w:asciiTheme="majorBidi" w:eastAsia="Times New Roman" w:hAnsiTheme="majorBidi" w:cstheme="majorBidi"/>
+            <w:sz w:val="24"/>
+            <w:szCs w:val="24"/>
+            <w:lang w:val="en-US" w:eastAsia="ru-MD"/>
+          </w:rPr>
+          <w:t>_*</w:t>
+        </w:r>
+        <w:r>
+          <w:rPr>
+            <w:rStyle w:val="a7"/>
+            <w:rFonts w:asciiTheme="majorBidi" w:eastAsia="Times New Roman" w:hAnsiTheme="majorBidi" w:cstheme="majorBidi"/>
+            <w:sz w:val="24"/>
+            <w:szCs w:val="24"/>
+            <w:lang w:val="en-US" w:eastAsia="ru-MD"/>
+          </w:rPr>
+          <w:t>.txt</w:t>
+        </w:r>
+      </w:hyperlink>
+      <w:r>
+        <w:rPr>
+          <w:rFonts w:asciiTheme="majorBidi" w:eastAsia="Times New Roman" w:hAnsiTheme="majorBidi" w:cstheme="majorBidi"/>
+          <w:sz w:val="24"/>
+          <w:szCs w:val="24"/>
+          <w:lang w:val="en-US" w:eastAsia="ru-MD"/>
+        </w:rPr>
+        <w:t xml:space="preserve">) containing estimated coefficients and </w:t>
+      </w:r>
+      <w:r>
+        <w:rPr>
+          <w:rFonts w:asciiTheme="majorBidi" w:eastAsia="Times New Roman" w:hAnsiTheme="majorBidi" w:cstheme="majorBidi"/>
+          <w:i/>
+          <w:iCs/>
+          <w:sz w:val="24"/>
+          <w:szCs w:val="24"/>
+          <w:lang w:val="en-US" w:eastAsia="ru-MD"/>
+        </w:rPr>
+        <w:t>p</w:t>
+      </w:r>
+      <w:r>
+        <w:rPr>
+          <w:rFonts w:asciiTheme="majorBidi" w:eastAsia="Times New Roman" w:hAnsiTheme="majorBidi" w:cstheme="majorBidi"/>
+          <w:sz w:val="24"/>
+          <w:szCs w:val="24"/>
+          <w:lang w:val="en-US" w:eastAsia="ru-MD"/>
+        </w:rPr>
+        <w:t>-values for significance testing.</w:t>
+      </w:r>
+    </w:p>
+    <w:p>
+      <w:pPr>
+        <w:spacing w:after="120" w:line="240" w:lineRule="auto"/>
+        <w:jc w:val="both"/>
+        <w:rPr>
+          <w:rFonts w:ascii="Times New Roman" w:eastAsia="Times New Roman" w:hAnsi="Times New Roman" w:cs="Times New Roman"/>
+          <w:sz w:val="24"/>
+          <w:szCs w:val="24"/>
+          <w:lang w:val="en-US" w:eastAsia="ru-MD"/>
+        </w:rPr>
+      </w:pPr>
+      <w:r>
+        <w:rPr>
+          <w:rFonts w:ascii="Times New Roman" w:eastAsia="Times New Roman" w:hAnsi="Times New Roman" w:cs="Times New Roman"/>
+          <w:sz w:val="24"/>
+          <w:szCs w:val="24"/>
+          <w:lang w:val="en-US" w:eastAsia="ru-MD"/>
+        </w:rPr>
+        <w:t>Key results indicate several statistically significant relationships:</w:t>
+      </w:r>
+    </w:p>
+    <w:p>
+      <w:pPr>
+        <w:spacing w:after="120" w:line="240" w:lineRule="auto"/>
+        <w:jc w:val="right"/>
+        <w:rPr>
+          <w:rFonts w:ascii="Times New Roman" w:eastAsia="Times New Roman" w:hAnsi="Times New Roman" w:cs="Times New Roman"/>
+          <w:i/>
+          <w:iCs/>
+          <w:sz w:val="24"/>
+          <w:szCs w:val="24"/>
+          <w:lang w:val="en-US" w:eastAsia="ru-MD"/>
+        </w:rPr>
+      </w:pPr>
+      <w:r>
+        <w:rPr>
+          <w:rFonts w:ascii="Times New Roman" w:eastAsia="Times New Roman" w:hAnsi="Times New Roman" w:cs="Times New Roman"/>
+          <w:i/>
+          <w:iCs/>
+          <w:sz w:val="24"/>
+          <w:szCs w:val="24"/>
+          <w:lang w:val="en-US" w:eastAsia="ru-MD"/>
+        </w:rPr>
+        <w:t>Table 6:</w:t>
+      </w:r>
+      <w:r>
+        <w:t xml:space="preserve"> </w:t>
+      </w:r>
+      <w:r>
+        <w:rPr>
+          <w:rFonts w:ascii="Times New Roman" w:eastAsia="Times New Roman" w:hAnsi="Times New Roman" w:cs="Times New Roman"/>
+          <w:i/>
+          <w:iCs/>
+          <w:sz w:val="24"/>
+          <w:szCs w:val="24"/>
+          <w:lang w:val="en-US" w:eastAsia="ru-MD"/>
+        </w:rPr>
+        <w:t>Coefficient Interpretation</w:t>
+      </w:r>
+    </w:p>
+    <w:tbl>
+      <w:tblPr>
+        <w:tblW w:w="0" w:type="auto"/>
+        <w:tblCellSpacing w:w="15" w:type="dxa"/>
+        <w:tblBorders>
+          <w:top w:val="single" w:sz="4" w:space="0" w:color="auto"/>
+          <w:left w:val="single" w:sz="4" w:space="0" w:color="auto"/>
+          <w:bottom w:val="single" w:sz="4" w:space="0" w:color="auto"/>
+          <w:right w:val="single" w:sz="4" w:space="0" w:color="auto"/>
+          <w:insideH w:val="single" w:sz="4" w:space="0" w:color="auto"/>
+          <w:insideV w:val="single" w:sz="4" w:space="0" w:color="auto"/>
+        </w:tblBorders>
+        <w:tblCellMar>
+          <w:top w:w="15" w:type="dxa"/>
+          <w:left w:w="15" w:type="dxa"/>
+          <w:bottom w:w="15" w:type="dxa"/>
+          <w:right w:w="15" w:type="dxa"/>
+        </w:tblCellMar>
+        <w:tblLook w:val="04A0" w:firstRow="1" w:lastRow="0" w:firstColumn="1" w:lastColumn="0" w:noHBand="0" w:noVBand="1"/>
+      </w:tblPr>
+      <w:tblGrid>
+        <w:gridCol w:w="1722"/>
+        <w:gridCol w:w="4606"/>
+        <w:gridCol w:w="3137"/>
+      </w:tblGrid>
+      <w:tr>
+        <w:trPr>
+          <w:tblHeader/>
+          <w:tblCellSpacing w:w="15" w:type="dxa"/>
+        </w:trPr>
+        <w:tc>
+          <w:tcPr>
+            <w:tcW w:w="0" w:type="auto"/>
+            <w:vAlign w:val="center"/>
+            <w:hideMark/>
+          </w:tcPr>
+          <w:p>
+            <w:pPr>
+              <w:spacing w:after="0" w:line="240" w:lineRule="auto"/>
+              <w:jc w:val="center"/>
+              <w:rPr>
+                <w:rFonts w:ascii="Times New Roman" w:eastAsia="Times New Roman" w:hAnsi="Times New Roman" w:cs="Times New Roman"/>
+                <w:b/>
+                <w:bCs/>
+                <w:sz w:val="24"/>
+                <w:szCs w:val="24"/>
+                <w:lang w:val="ru-MD" w:eastAsia="ru-MD"/>
+              </w:rPr>
+            </w:pPr>
+            <w:r>
+              <w:rPr>
+                <w:rFonts w:ascii="Times New Roman" w:eastAsia="Times New Roman" w:hAnsi="Times New Roman" w:cs="Times New Roman"/>
+                <w:b/>
+                <w:bCs/>
+                <w:sz w:val="24"/>
+                <w:szCs w:val="24"/>
+                <w:lang w:val="ru-MD" w:eastAsia="ru-MD"/>
+              </w:rPr>
+              <w:lastRenderedPageBreak/>
+              <w:t xml:space="preserve">Target </w:t>
+            </w:r>
+            <w:proofErr w:type="spellStart"/>
+            <w:r>
+              <w:rPr>
+                <w:rFonts w:ascii="Times New Roman" w:eastAsia="Times New Roman" w:hAnsi="Times New Roman" w:cs="Times New Roman"/>
+                <w:b/>
+                <w:bCs/>
+                <w:sz w:val="24"/>
+                <w:szCs w:val="24"/>
+                <w:lang w:val="ru-MD" w:eastAsia="ru-MD"/>
+              </w:rPr>
+              <w:t>Variable</w:t>
+            </w:r>
+            <w:proofErr w:type="spellEnd"/>
+          </w:p>
+        </w:tc>
+        <w:tc>
+          <w:tcPr>
+            <w:tcW w:w="0" w:type="auto"/>
+            <w:vAlign w:val="center"/>
+            <w:hideMark/>
+          </w:tcPr>
+          <w:p>
+            <w:pPr>
+              <w:spacing w:after="0" w:line="240" w:lineRule="auto"/>
+              <w:jc w:val="center"/>
+              <w:rPr>
+                <w:rFonts w:ascii="Times New Roman" w:eastAsia="Times New Roman" w:hAnsi="Times New Roman" w:cs="Times New Roman"/>
+                <w:b/>
+                <w:bCs/>
+                <w:sz w:val="24"/>
+                <w:szCs w:val="24"/>
+                <w:lang w:val="ru-MD" w:eastAsia="ru-MD"/>
+              </w:rPr>
+            </w:pPr>
+            <w:r>
+              <w:rPr>
+                <w:rFonts w:ascii="Times New Roman" w:eastAsia="Times New Roman" w:hAnsi="Times New Roman" w:cs="Times New Roman"/>
+                <w:b/>
+                <w:bCs/>
+                <w:sz w:val="24"/>
+                <w:szCs w:val="24"/>
+                <w:lang w:val="ru-MD" w:eastAsia="ru-MD"/>
+              </w:rPr>
+              <w:t xml:space="preserve">Key </w:t>
+            </w:r>
+            <w:proofErr w:type="spellStart"/>
+            <w:r>
+              <w:rPr>
+                <w:rFonts w:ascii="Times New Roman" w:eastAsia="Times New Roman" w:hAnsi="Times New Roman" w:cs="Times New Roman"/>
+                <w:b/>
+                <w:bCs/>
+                <w:sz w:val="24"/>
+                <w:szCs w:val="24"/>
+                <w:lang w:val="ru-MD" w:eastAsia="ru-MD"/>
+              </w:rPr>
+              <w:t>Results</w:t>
+            </w:r>
+            <w:proofErr w:type="spellEnd"/>
+          </w:p>
+        </w:tc>
+        <w:tc>
+          <w:tcPr>
+            <w:tcW w:w="0" w:type="auto"/>
+            <w:vAlign w:val="center"/>
+            <w:hideMark/>
+          </w:tcPr>
+          <w:p>
+            <w:pPr>
+              <w:spacing w:after="0" w:line="240" w:lineRule="auto"/>
+              <w:jc w:val="center"/>
+              <w:rPr>
+                <w:rFonts w:ascii="Times New Roman" w:eastAsia="Times New Roman" w:hAnsi="Times New Roman" w:cs="Times New Roman"/>
+                <w:b/>
+                <w:bCs/>
+                <w:sz w:val="24"/>
+                <w:szCs w:val="24"/>
+                <w:lang w:val="ru-MD" w:eastAsia="ru-MD"/>
+              </w:rPr>
+            </w:pPr>
+            <w:proofErr w:type="spellStart"/>
+            <w:r>
+              <w:rPr>
+                <w:rFonts w:ascii="Times New Roman" w:eastAsia="Times New Roman" w:hAnsi="Times New Roman" w:cs="Times New Roman"/>
+                <w:b/>
+                <w:bCs/>
+                <w:sz w:val="24"/>
+                <w:szCs w:val="24"/>
+                <w:lang w:val="ru-MD" w:eastAsia="ru-MD"/>
+              </w:rPr>
+              <w:t>Interpretation</w:t>
+            </w:r>
+            <w:proofErr w:type="spellEnd"/>
+          </w:p>
+        </w:tc>
+      </w:tr>
+      <w:tr>
+        <w:trPr>
+          <w:tblCellSpacing w:w="15" w:type="dxa"/>
+        </w:trPr>
+        <w:tc>
+          <w:tcPr>
+            <w:tcW w:w="0" w:type="auto"/>
+            <w:vAlign w:val="center"/>
+            <w:hideMark/>
+          </w:tcPr>
+          <w:p>
+            <w:pPr>
+              <w:spacing w:after="0" w:line="240" w:lineRule="auto"/>
+              <w:rPr>
+                <w:rFonts w:ascii="Times New Roman" w:eastAsia="Times New Roman" w:hAnsi="Times New Roman" w:cs="Times New Roman"/>
+                <w:sz w:val="24"/>
+                <w:szCs w:val="24"/>
+                <w:lang w:val="ru-MD" w:eastAsia="ru-MD"/>
+              </w:rPr>
+            </w:pPr>
+            <w:r>
+              <w:rPr>
+                <w:rFonts w:ascii="Times New Roman" w:eastAsia="Times New Roman" w:hAnsi="Times New Roman" w:cs="Times New Roman"/>
+                <w:b/>
+                <w:bCs/>
+                <w:sz w:val="24"/>
+                <w:szCs w:val="24"/>
+                <w:lang w:val="ru-MD" w:eastAsia="ru-MD"/>
+              </w:rPr>
+              <w:t>GDP Growth (</w:t>
+            </w:r>
+            <w:proofErr w:type="spellStart"/>
+            <w:r>
+              <w:rPr>
+                <w:rFonts w:ascii="Times New Roman" w:eastAsia="Times New Roman" w:hAnsi="Times New Roman" w:cs="Times New Roman"/>
+                <w:b/>
+                <w:bCs/>
+                <w:sz w:val="24"/>
+                <w:szCs w:val="24"/>
+                <w:lang w:val="ru-MD" w:eastAsia="ru-MD"/>
+              </w:rPr>
+              <w:t>YoY</w:t>
+            </w:r>
+            <w:proofErr w:type="spellEnd"/>
+            <w:r>
+              <w:rPr>
+                <w:rFonts w:ascii="Times New Roman" w:eastAsia="Times New Roman" w:hAnsi="Times New Roman" w:cs="Times New Roman"/>
+                <w:b/>
+                <w:bCs/>
+                <w:sz w:val="24"/>
+                <w:szCs w:val="24"/>
+                <w:lang w:val="ru-MD" w:eastAsia="ru-MD"/>
+              </w:rPr>
+              <w:t>)</w:t>
+            </w:r>
+          </w:p>
+        </w:tc>
+        <w:tc>
+          <w:tcPr>
+            <w:tcW w:w="0" w:type="auto"/>
+            <w:vAlign w:val="center"/>
+            <w:hideMark/>
+          </w:tcPr>
+          <w:p>
+            <w:pPr>
+              <w:spacing w:after="0" w:line="240" w:lineRule="auto"/>
+              <w:rPr>
+                <w:rFonts w:ascii="Times New Roman" w:eastAsia="Times New Roman" w:hAnsi="Times New Roman" w:cs="Times New Roman"/>
+                <w:sz w:val="24"/>
+                <w:szCs w:val="24"/>
+                <w:lang w:val="ru-MD" w:eastAsia="ru-MD"/>
+              </w:rPr>
+            </w:pPr>
+            <w:r>
+              <w:rPr>
+                <w:rFonts w:ascii="Times New Roman" w:eastAsia="Times New Roman" w:hAnsi="Times New Roman" w:cs="Times New Roman"/>
+                <w:b/>
+                <w:bCs/>
+                <w:sz w:val="24"/>
+                <w:szCs w:val="24"/>
+                <w:lang w:val="en-US" w:eastAsia="ru-MD"/>
+              </w:rPr>
+              <w:t>R² = 0.857</w:t>
+            </w:r>
+            <w:r>
+              <w:rPr>
+                <w:rFonts w:ascii="Times New Roman" w:eastAsia="Times New Roman" w:hAnsi="Times New Roman" w:cs="Times New Roman"/>
+                <w:sz w:val="24"/>
+                <w:szCs w:val="24"/>
+                <w:lang w:val="en-US" w:eastAsia="ru-MD"/>
+              </w:rPr>
+              <w:t xml:space="preserve">, Adj. R² = 0.836 — very high explanatory power. Significant predictors: </w:t>
+            </w:r>
+            <w:r>
+              <w:rPr>
+                <w:rFonts w:ascii="Courier New" w:eastAsia="Times New Roman" w:hAnsi="Courier New" w:cs="Courier New"/>
+                <w:sz w:val="20"/>
+                <w:szCs w:val="20"/>
+                <w:lang w:val="en-US" w:eastAsia="ru-MD"/>
+              </w:rPr>
+              <w:t>GDP_growth_yoy_l1</w:t>
+            </w:r>
+            <w:r>
+              <w:rPr>
+                <w:rFonts w:ascii="Times New Roman" w:eastAsia="Times New Roman" w:hAnsi="Times New Roman" w:cs="Times New Roman"/>
+                <w:sz w:val="24"/>
+                <w:szCs w:val="24"/>
+                <w:lang w:val="en-US" w:eastAsia="ru-MD"/>
+              </w:rPr>
+              <w:t xml:space="preserve"> (p = 0.000) and </w:t>
+            </w:r>
+            <w:r>
+              <w:rPr>
+                <w:rFonts w:ascii="Courier New" w:eastAsia="Times New Roman" w:hAnsi="Courier New" w:cs="Courier New"/>
+                <w:sz w:val="20"/>
+                <w:szCs w:val="20"/>
+                <w:lang w:val="en-US" w:eastAsia="ru-MD"/>
+              </w:rPr>
+              <w:t>Industrial Production Index_l1</w:t>
+            </w:r>
+            <w:r>
+              <w:rPr>
+                <w:rFonts w:ascii="Times New Roman" w:eastAsia="Times New Roman" w:hAnsi="Times New Roman" w:cs="Times New Roman"/>
+                <w:sz w:val="24"/>
+                <w:szCs w:val="24"/>
+                <w:lang w:val="en-US" w:eastAsia="ru-MD"/>
+              </w:rPr>
+              <w:t xml:space="preserve"> (p = 0.084). </w:t>
+            </w:r>
+            <w:proofErr w:type="spellStart"/>
+            <w:r>
+              <w:rPr>
+                <w:rFonts w:ascii="Times New Roman" w:eastAsia="Times New Roman" w:hAnsi="Times New Roman" w:cs="Times New Roman"/>
+                <w:sz w:val="24"/>
+                <w:szCs w:val="24"/>
+                <w:lang w:val="ru-MD" w:eastAsia="ru-MD"/>
+              </w:rPr>
+              <w:t>Durbin</w:t>
+            </w:r>
+            <w:proofErr w:type="spellEnd"/>
+            <w:r>
+              <w:rPr>
+                <w:rFonts w:ascii="Times New Roman" w:eastAsia="Times New Roman" w:hAnsi="Times New Roman" w:cs="Times New Roman"/>
+                <w:sz w:val="24"/>
+                <w:szCs w:val="24"/>
+                <w:lang w:val="ru-MD" w:eastAsia="ru-MD"/>
+              </w:rPr>
+              <w:t>–</w:t>
+            </w:r>
+            <w:proofErr w:type="spellStart"/>
+            <w:r>
+              <w:rPr>
+                <w:rFonts w:ascii="Times New Roman" w:eastAsia="Times New Roman" w:hAnsi="Times New Roman" w:cs="Times New Roman"/>
+                <w:sz w:val="24"/>
+                <w:szCs w:val="24"/>
+                <w:lang w:val="ru-MD" w:eastAsia="ru-MD"/>
+              </w:rPr>
+              <w:t>Watson</w:t>
+            </w:r>
+            <w:proofErr w:type="spellEnd"/>
+            <w:r>
+              <w:rPr>
+                <w:rFonts w:ascii="Times New Roman" w:eastAsia="Times New Roman" w:hAnsi="Times New Roman" w:cs="Times New Roman"/>
+                <w:sz w:val="24"/>
+                <w:szCs w:val="24"/>
+                <w:lang w:val="ru-MD" w:eastAsia="ru-MD"/>
+              </w:rPr>
+              <w:t xml:space="preserve"> = 2.08 — </w:t>
+            </w:r>
+            <w:proofErr w:type="spellStart"/>
+            <w:r>
+              <w:rPr>
+                <w:rFonts w:ascii="Times New Roman" w:eastAsia="Times New Roman" w:hAnsi="Times New Roman" w:cs="Times New Roman"/>
+                <w:sz w:val="24"/>
+                <w:szCs w:val="24"/>
+                <w:lang w:val="ru-MD" w:eastAsia="ru-MD"/>
+              </w:rPr>
+              <w:t>residuals</w:t>
+            </w:r>
+            <w:proofErr w:type="spellEnd"/>
+            <w:r>
+              <w:rPr>
+                <w:rFonts w:ascii="Times New Roman" w:eastAsia="Times New Roman" w:hAnsi="Times New Roman" w:cs="Times New Roman"/>
+                <w:sz w:val="24"/>
+                <w:szCs w:val="24"/>
+                <w:lang w:val="ru-MD" w:eastAsia="ru-MD"/>
+              </w:rPr>
+              <w:t xml:space="preserve"> </w:t>
+            </w:r>
+            <w:proofErr w:type="spellStart"/>
+            <w:r>
+              <w:rPr>
+                <w:rFonts w:ascii="Times New Roman" w:eastAsia="Times New Roman" w:hAnsi="Times New Roman" w:cs="Times New Roman"/>
+                <w:sz w:val="24"/>
+                <w:szCs w:val="24"/>
+                <w:lang w:val="ru-MD" w:eastAsia="ru-MD"/>
+              </w:rPr>
+              <w:t>show</w:t>
+            </w:r>
+            <w:proofErr w:type="spellEnd"/>
+            <w:r>
+              <w:rPr>
+                <w:rFonts w:ascii="Times New Roman" w:eastAsia="Times New Roman" w:hAnsi="Times New Roman" w:cs="Times New Roman"/>
+                <w:sz w:val="24"/>
+                <w:szCs w:val="24"/>
+                <w:lang w:val="ru-MD" w:eastAsia="ru-MD"/>
+              </w:rPr>
+              <w:t xml:space="preserve"> </w:t>
+            </w:r>
+            <w:proofErr w:type="spellStart"/>
+            <w:r>
+              <w:rPr>
+                <w:rFonts w:ascii="Times New Roman" w:eastAsia="Times New Roman" w:hAnsi="Times New Roman" w:cs="Times New Roman"/>
+                <w:sz w:val="24"/>
+                <w:szCs w:val="24"/>
+                <w:lang w:val="ru-MD" w:eastAsia="ru-MD"/>
+              </w:rPr>
+              <w:t>no</w:t>
+            </w:r>
+            <w:proofErr w:type="spellEnd"/>
+            <w:r>
+              <w:rPr>
+                <w:rFonts w:ascii="Times New Roman" w:eastAsia="Times New Roman" w:hAnsi="Times New Roman" w:cs="Times New Roman"/>
+                <w:sz w:val="24"/>
+                <w:szCs w:val="24"/>
+                <w:lang w:val="ru-MD" w:eastAsia="ru-MD"/>
+              </w:rPr>
+              <w:t xml:space="preserve"> </w:t>
+            </w:r>
+            <w:proofErr w:type="spellStart"/>
+            <w:r>
+              <w:rPr>
+                <w:rFonts w:ascii="Times New Roman" w:eastAsia="Times New Roman" w:hAnsi="Times New Roman" w:cs="Times New Roman"/>
+                <w:sz w:val="24"/>
+                <w:szCs w:val="24"/>
+                <w:lang w:val="ru-MD" w:eastAsia="ru-MD"/>
+              </w:rPr>
+              <w:t>autocorrelation</w:t>
+            </w:r>
+            <w:proofErr w:type="spellEnd"/>
+            <w:r>
+              <w:rPr>
+                <w:rFonts w:ascii="Times New Roman" w:eastAsia="Times New Roman" w:hAnsi="Times New Roman" w:cs="Times New Roman"/>
+                <w:sz w:val="24"/>
+                <w:szCs w:val="24"/>
+                <w:lang w:val="ru-MD" w:eastAsia="ru-MD"/>
+              </w:rPr>
+              <w:t>.</w:t>
+            </w:r>
+          </w:p>
+        </w:tc>
+        <w:tc>
+          <w:tcPr>
+            <w:tcW w:w="0" w:type="auto"/>
+            <w:vAlign w:val="center"/>
+            <w:hideMark/>
+          </w:tcPr>
+          <w:p>
+            <w:pPr>
+              <w:spacing w:after="0" w:line="240" w:lineRule="auto"/>
+              <w:jc w:val="both"/>
+              <w:rPr>
+                <w:rFonts w:ascii="Times New Roman" w:eastAsia="Times New Roman" w:hAnsi="Times New Roman" w:cs="Times New Roman"/>
+                <w:sz w:val="24"/>
+                <w:szCs w:val="24"/>
+                <w:lang w:val="en-US" w:eastAsia="ru-MD"/>
+              </w:rPr>
+            </w:pPr>
+            <w:r>
+              <w:rPr>
+                <w:rFonts w:ascii="Times New Roman" w:eastAsia="Times New Roman" w:hAnsi="Times New Roman" w:cs="Times New Roman"/>
+                <w:sz w:val="24"/>
+                <w:szCs w:val="24"/>
+                <w:lang w:val="en-US" w:eastAsia="ru-MD"/>
+              </w:rPr>
+              <w:t>GDP growth exhibits strong persistence: past growth positively influences future growth. The slightly negative coefficient of the industrial production index suggests potential cyclical saturation in manufacturing activity.</w:t>
+            </w:r>
+          </w:p>
+        </w:tc>
+      </w:tr>
+      <w:tr>
+        <w:trPr>
+          <w:tblCellSpacing w:w="15" w:type="dxa"/>
+        </w:trPr>
+        <w:tc>
+          <w:tcPr>
+            <w:tcW w:w="0" w:type="auto"/>
+            <w:vAlign w:val="center"/>
+            <w:hideMark/>
+          </w:tcPr>
+          <w:p>
+            <w:pPr>
+              <w:spacing w:after="0" w:line="240" w:lineRule="auto"/>
+              <w:rPr>
+                <w:rFonts w:ascii="Times New Roman" w:eastAsia="Times New Roman" w:hAnsi="Times New Roman" w:cs="Times New Roman"/>
+                <w:sz w:val="24"/>
+                <w:szCs w:val="24"/>
+                <w:lang w:val="ru-MD" w:eastAsia="ru-MD"/>
+              </w:rPr>
+            </w:pPr>
+            <w:proofErr w:type="spellStart"/>
+            <w:r>
+              <w:rPr>
+                <w:rFonts w:ascii="Times New Roman" w:eastAsia="Times New Roman" w:hAnsi="Times New Roman" w:cs="Times New Roman"/>
+                <w:b/>
+                <w:bCs/>
+                <w:sz w:val="24"/>
+                <w:szCs w:val="24"/>
+                <w:lang w:val="ru-MD" w:eastAsia="ru-MD"/>
+              </w:rPr>
+              <w:t>Inflation</w:t>
+            </w:r>
+            <w:proofErr w:type="spellEnd"/>
+            <w:r>
+              <w:rPr>
+                <w:rFonts w:ascii="Times New Roman" w:eastAsia="Times New Roman" w:hAnsi="Times New Roman" w:cs="Times New Roman"/>
+                <w:b/>
+                <w:bCs/>
+                <w:sz w:val="24"/>
+                <w:szCs w:val="24"/>
+                <w:lang w:val="ru-MD" w:eastAsia="ru-MD"/>
+              </w:rPr>
+              <w:t xml:space="preserve"> (</w:t>
+            </w:r>
+            <w:proofErr w:type="spellStart"/>
+            <w:r>
+              <w:rPr>
+                <w:rFonts w:ascii="Times New Roman" w:eastAsia="Times New Roman" w:hAnsi="Times New Roman" w:cs="Times New Roman"/>
+                <w:b/>
+                <w:bCs/>
+                <w:sz w:val="24"/>
+                <w:szCs w:val="24"/>
+                <w:lang w:val="ru-MD" w:eastAsia="ru-MD"/>
+              </w:rPr>
+              <w:t>YoY</w:t>
+            </w:r>
+            <w:proofErr w:type="spellEnd"/>
+            <w:r>
+              <w:rPr>
+                <w:rFonts w:ascii="Times New Roman" w:eastAsia="Times New Roman" w:hAnsi="Times New Roman" w:cs="Times New Roman"/>
+                <w:b/>
+                <w:bCs/>
+                <w:sz w:val="24"/>
+                <w:szCs w:val="24"/>
+                <w:lang w:val="ru-MD" w:eastAsia="ru-MD"/>
+              </w:rPr>
+              <w:t>, HICP)</w:t>
+            </w:r>
+          </w:p>
+        </w:tc>
+        <w:tc>
+          <w:tcPr>
+            <w:tcW w:w="0" w:type="auto"/>
+            <w:vAlign w:val="center"/>
+            <w:hideMark/>
+          </w:tcPr>
+          <w:p>
+            <w:pPr>
+              <w:spacing w:after="0" w:line="240" w:lineRule="auto"/>
+              <w:rPr>
+                <w:rFonts w:ascii="Times New Roman" w:eastAsia="Times New Roman" w:hAnsi="Times New Roman" w:cs="Times New Roman"/>
+                <w:sz w:val="24"/>
+                <w:szCs w:val="24"/>
+                <w:lang w:val="en-US" w:eastAsia="ru-MD"/>
+              </w:rPr>
+            </w:pPr>
+            <w:r>
+              <w:rPr>
+                <w:rFonts w:ascii="Times New Roman" w:eastAsia="Times New Roman" w:hAnsi="Times New Roman" w:cs="Times New Roman"/>
+                <w:b/>
+                <w:bCs/>
+                <w:sz w:val="24"/>
+                <w:szCs w:val="24"/>
+                <w:lang w:val="en-US" w:eastAsia="ru-MD"/>
+              </w:rPr>
+              <w:t>R² = 0.176</w:t>
+            </w:r>
+            <w:r>
+              <w:rPr>
+                <w:rFonts w:ascii="Times New Roman" w:eastAsia="Times New Roman" w:hAnsi="Times New Roman" w:cs="Times New Roman"/>
+                <w:sz w:val="24"/>
+                <w:szCs w:val="24"/>
+                <w:lang w:val="en-US" w:eastAsia="ru-MD"/>
+              </w:rPr>
+              <w:t xml:space="preserve">, Adj. R² = 0.055 — weak explanatory power, reflecting inflation’s inherent volatility. Significant predictor: </w:t>
+            </w:r>
+            <w:r>
+              <w:rPr>
+                <w:rFonts w:ascii="Courier New" w:eastAsia="Times New Roman" w:hAnsi="Courier New" w:cs="Courier New"/>
+                <w:sz w:val="20"/>
+                <w:szCs w:val="20"/>
+                <w:lang w:val="en-US" w:eastAsia="ru-MD"/>
+              </w:rPr>
+              <w:t xml:space="preserve">Net Migration (World </w:t>
+            </w:r>
+            <w:proofErr w:type="gramStart"/>
+            <w:r>
+              <w:rPr>
+                <w:rFonts w:ascii="Courier New" w:eastAsia="Times New Roman" w:hAnsi="Courier New" w:cs="Courier New"/>
+                <w:sz w:val="20"/>
+                <w:szCs w:val="20"/>
+                <w:lang w:val="en-US" w:eastAsia="ru-MD"/>
+              </w:rPr>
+              <w:t>Bank)_</w:t>
+            </w:r>
+            <w:proofErr w:type="gramEnd"/>
+            <w:r>
+              <w:rPr>
+                <w:rFonts w:ascii="Courier New" w:eastAsia="Times New Roman" w:hAnsi="Courier New" w:cs="Courier New"/>
+                <w:sz w:val="20"/>
+                <w:szCs w:val="20"/>
+                <w:lang w:val="en-US" w:eastAsia="ru-MD"/>
+              </w:rPr>
+              <w:t>l1</w:t>
+            </w:r>
+            <w:r>
+              <w:rPr>
+                <w:rFonts w:ascii="Times New Roman" w:eastAsia="Times New Roman" w:hAnsi="Times New Roman" w:cs="Times New Roman"/>
+                <w:sz w:val="24"/>
+                <w:szCs w:val="24"/>
+                <w:lang w:val="en-US" w:eastAsia="ru-MD"/>
+              </w:rPr>
+              <w:t xml:space="preserve"> (p = 0.004). Durbin–Watson = 2.11 — residuals are independent; Jarque–Bera = 8638 — strong non-normality.</w:t>
+            </w:r>
+          </w:p>
+        </w:tc>
+        <w:tc>
+          <w:tcPr>
+            <w:tcW w:w="0" w:type="auto"/>
+            <w:vAlign w:val="center"/>
+            <w:hideMark/>
+          </w:tcPr>
+          <w:p>
+            <w:pPr>
+              <w:spacing w:after="0" w:line="240" w:lineRule="auto"/>
+              <w:jc w:val="both"/>
+              <w:rPr>
+                <w:rFonts w:ascii="Times New Roman" w:eastAsia="Times New Roman" w:hAnsi="Times New Roman" w:cs="Times New Roman"/>
+                <w:sz w:val="24"/>
+                <w:szCs w:val="24"/>
+                <w:lang w:val="en-US" w:eastAsia="ru-MD"/>
+              </w:rPr>
+            </w:pPr>
+            <w:r>
+              <w:rPr>
+                <w:rFonts w:ascii="Times New Roman" w:eastAsia="Times New Roman" w:hAnsi="Times New Roman" w:cs="Times New Roman"/>
+                <w:sz w:val="24"/>
+                <w:szCs w:val="24"/>
+                <w:lang w:val="en-US" w:eastAsia="ru-MD"/>
+              </w:rPr>
+              <w:t>Net migration positively affects inflation through demand-side pressure. Other variables are statistically insignificant, likely due to different data scales or volatility in the price index.</w:t>
+            </w:r>
+          </w:p>
+        </w:tc>
+      </w:tr>
+      <w:tr>
+        <w:trPr>
+          <w:tblCellSpacing w:w="15" w:type="dxa"/>
+        </w:trPr>
+        <w:tc>
+          <w:tcPr>
+            <w:tcW w:w="0" w:type="auto"/>
+            <w:vAlign w:val="center"/>
+            <w:hideMark/>
+          </w:tcPr>
+          <w:p>
+            <w:pPr>
+              <w:spacing w:after="0" w:line="240" w:lineRule="auto"/>
+              <w:rPr>
+                <w:rFonts w:ascii="Times New Roman" w:eastAsia="Times New Roman" w:hAnsi="Times New Roman" w:cs="Times New Roman"/>
+                <w:sz w:val="24"/>
+                <w:szCs w:val="24"/>
+                <w:lang w:val="ru-MD" w:eastAsia="ru-MD"/>
+              </w:rPr>
+            </w:pPr>
+            <w:proofErr w:type="spellStart"/>
+            <w:r>
+              <w:rPr>
+                <w:rFonts w:ascii="Times New Roman" w:eastAsia="Times New Roman" w:hAnsi="Times New Roman" w:cs="Times New Roman"/>
+                <w:b/>
+                <w:bCs/>
+                <w:sz w:val="24"/>
+                <w:szCs w:val="24"/>
+                <w:lang w:val="ru-MD" w:eastAsia="ru-MD"/>
+              </w:rPr>
+              <w:t>Unemployment</w:t>
+            </w:r>
+            <w:proofErr w:type="spellEnd"/>
+            <w:r>
+              <w:rPr>
+                <w:rFonts w:ascii="Times New Roman" w:eastAsia="Times New Roman" w:hAnsi="Times New Roman" w:cs="Times New Roman"/>
+                <w:b/>
+                <w:bCs/>
+                <w:sz w:val="24"/>
+                <w:szCs w:val="24"/>
+                <w:lang w:val="ru-MD" w:eastAsia="ru-MD"/>
+              </w:rPr>
+              <w:t xml:space="preserve"> Rate</w:t>
+            </w:r>
+          </w:p>
+        </w:tc>
+        <w:tc>
+          <w:tcPr>
+            <w:tcW w:w="0" w:type="auto"/>
+            <w:vAlign w:val="center"/>
+            <w:hideMark/>
+          </w:tcPr>
+          <w:p>
+            <w:pPr>
+              <w:spacing w:after="0" w:line="240" w:lineRule="auto"/>
+              <w:rPr>
+                <w:rFonts w:ascii="Times New Roman" w:eastAsia="Times New Roman" w:hAnsi="Times New Roman" w:cs="Times New Roman"/>
+                <w:sz w:val="24"/>
+                <w:szCs w:val="24"/>
+                <w:lang w:val="en-US" w:eastAsia="ru-MD"/>
+              </w:rPr>
+            </w:pPr>
+            <w:r>
+              <w:rPr>
+                <w:rFonts w:ascii="Times New Roman" w:eastAsia="Times New Roman" w:hAnsi="Times New Roman" w:cs="Times New Roman"/>
+                <w:b/>
+                <w:bCs/>
+                <w:sz w:val="24"/>
+                <w:szCs w:val="24"/>
+                <w:lang w:val="en-US" w:eastAsia="ru-MD"/>
+              </w:rPr>
+              <w:t>R² = 0.966</w:t>
+            </w:r>
+            <w:r>
+              <w:rPr>
+                <w:rFonts w:ascii="Times New Roman" w:eastAsia="Times New Roman" w:hAnsi="Times New Roman" w:cs="Times New Roman"/>
+                <w:sz w:val="24"/>
+                <w:szCs w:val="24"/>
+                <w:lang w:val="en-US" w:eastAsia="ru-MD"/>
+              </w:rPr>
+              <w:t xml:space="preserve">, Adj. R² = 0.961 — extremely high explanatory power. Significant predictors: </w:t>
+            </w:r>
+            <w:r>
+              <w:rPr>
+                <w:rFonts w:ascii="Courier New" w:eastAsia="Times New Roman" w:hAnsi="Courier New" w:cs="Courier New"/>
+                <w:sz w:val="20"/>
+                <w:szCs w:val="20"/>
+                <w:lang w:val="en-US" w:eastAsia="ru-MD"/>
+              </w:rPr>
+              <w:t>GDP_growth_yoy_l1 (p = 0.000, –)</w:t>
+            </w:r>
+            <w:r>
+              <w:rPr>
+                <w:rFonts w:ascii="Times New Roman" w:eastAsia="Times New Roman" w:hAnsi="Times New Roman" w:cs="Times New Roman"/>
+                <w:sz w:val="24"/>
+                <w:szCs w:val="24"/>
+                <w:lang w:val="en-US" w:eastAsia="ru-MD"/>
+              </w:rPr>
+              <w:t xml:space="preserve">, </w:t>
+            </w:r>
+            <w:r>
+              <w:rPr>
+                <w:rFonts w:ascii="Courier New" w:eastAsia="Times New Roman" w:hAnsi="Courier New" w:cs="Courier New"/>
+                <w:sz w:val="20"/>
+                <w:szCs w:val="20"/>
+                <w:lang w:val="en-US" w:eastAsia="ru-MD"/>
+              </w:rPr>
+              <w:t>Unemployment_rate_l1 (p = 0.000, +)</w:t>
+            </w:r>
+            <w:r>
+              <w:rPr>
+                <w:rFonts w:ascii="Times New Roman" w:eastAsia="Times New Roman" w:hAnsi="Times New Roman" w:cs="Times New Roman"/>
+                <w:sz w:val="24"/>
+                <w:szCs w:val="24"/>
+                <w:lang w:val="en-US" w:eastAsia="ru-MD"/>
+              </w:rPr>
+              <w:t xml:space="preserve">, </w:t>
+            </w:r>
+            <w:r>
+              <w:rPr>
+                <w:rFonts w:ascii="Courier New" w:eastAsia="Times New Roman" w:hAnsi="Courier New" w:cs="Courier New"/>
+                <w:sz w:val="20"/>
+                <w:szCs w:val="20"/>
+                <w:lang w:val="en-US" w:eastAsia="ru-MD"/>
+              </w:rPr>
+              <w:t>Exports_l1 (p = 0.001, –)</w:t>
+            </w:r>
+            <w:r>
+              <w:rPr>
+                <w:rFonts w:ascii="Times New Roman" w:eastAsia="Times New Roman" w:hAnsi="Times New Roman" w:cs="Times New Roman"/>
+                <w:sz w:val="24"/>
+                <w:szCs w:val="24"/>
+                <w:lang w:val="en-US" w:eastAsia="ru-MD"/>
+              </w:rPr>
+              <w:t xml:space="preserve">, </w:t>
+            </w:r>
+            <w:r>
+              <w:rPr>
+                <w:rFonts w:ascii="Courier New" w:eastAsia="Times New Roman" w:hAnsi="Courier New" w:cs="Courier New"/>
+                <w:sz w:val="20"/>
+                <w:szCs w:val="20"/>
+                <w:lang w:val="en-US" w:eastAsia="ru-MD"/>
+              </w:rPr>
+              <w:t>Inflation_yoy_l1 (p = 0.041, –)</w:t>
+            </w:r>
+            <w:r>
+              <w:rPr>
+                <w:rFonts w:ascii="Times New Roman" w:eastAsia="Times New Roman" w:hAnsi="Times New Roman" w:cs="Times New Roman"/>
+                <w:sz w:val="24"/>
+                <w:szCs w:val="24"/>
+                <w:lang w:val="en-US" w:eastAsia="ru-MD"/>
+              </w:rPr>
+              <w:t xml:space="preserve">, </w:t>
+            </w:r>
+            <w:r>
+              <w:rPr>
+                <w:rFonts w:ascii="Courier New" w:eastAsia="Times New Roman" w:hAnsi="Courier New" w:cs="Courier New"/>
+                <w:sz w:val="20"/>
+                <w:szCs w:val="20"/>
+                <w:lang w:val="en-US" w:eastAsia="ru-MD"/>
+              </w:rPr>
+              <w:t>Net Migration_l1 (p = 0.029, –)</w:t>
+            </w:r>
+            <w:r>
+              <w:rPr>
+                <w:rFonts w:ascii="Times New Roman" w:eastAsia="Times New Roman" w:hAnsi="Times New Roman" w:cs="Times New Roman"/>
+                <w:sz w:val="24"/>
+                <w:szCs w:val="24"/>
+                <w:lang w:val="en-US" w:eastAsia="ru-MD"/>
+              </w:rPr>
+              <w:t>. Durbin–Watson = 2.00 — residuals are independent; Jarque–Bera ≈ 8 — mild deviation from normality.</w:t>
+            </w:r>
+          </w:p>
+        </w:tc>
+        <w:tc>
+          <w:tcPr>
+            <w:tcW w:w="0" w:type="auto"/>
+            <w:vAlign w:val="center"/>
+            <w:hideMark/>
+          </w:tcPr>
+          <w:p>
+            <w:pPr>
+              <w:spacing w:after="0" w:line="240" w:lineRule="auto"/>
+              <w:jc w:val="both"/>
+              <w:rPr>
+                <w:rFonts w:ascii="Times New Roman" w:eastAsia="Times New Roman" w:hAnsi="Times New Roman" w:cs="Times New Roman"/>
+                <w:sz w:val="24"/>
+                <w:szCs w:val="24"/>
+                <w:lang w:val="ru-MD" w:eastAsia="ru-MD"/>
+              </w:rPr>
+            </w:pPr>
+            <w:r>
+              <w:rPr>
+                <w:rFonts w:ascii="Times New Roman" w:eastAsia="Times New Roman" w:hAnsi="Times New Roman" w:cs="Times New Roman"/>
+                <w:sz w:val="24"/>
+                <w:szCs w:val="24"/>
+                <w:lang w:val="en-US" w:eastAsia="ru-MD"/>
+              </w:rPr>
+              <w:t xml:space="preserve">The unemployment model confirms expected cyclical behavior: higher GDP growth and exports reduce unemployment, while persistence of unemployment remains strong. </w:t>
+            </w:r>
+            <w:proofErr w:type="spellStart"/>
+            <w:r>
+              <w:rPr>
+                <w:rFonts w:ascii="Times New Roman" w:eastAsia="Times New Roman" w:hAnsi="Times New Roman" w:cs="Times New Roman"/>
+                <w:sz w:val="24"/>
+                <w:szCs w:val="24"/>
+                <w:lang w:val="ru-MD" w:eastAsia="ru-MD"/>
+              </w:rPr>
+              <w:t>Inflation</w:t>
+            </w:r>
+            <w:proofErr w:type="spellEnd"/>
+            <w:r>
+              <w:rPr>
+                <w:rFonts w:ascii="Times New Roman" w:eastAsia="Times New Roman" w:hAnsi="Times New Roman" w:cs="Times New Roman"/>
+                <w:sz w:val="24"/>
+                <w:szCs w:val="24"/>
+                <w:lang w:val="ru-MD" w:eastAsia="ru-MD"/>
+              </w:rPr>
+              <w:t xml:space="preserve"> </w:t>
+            </w:r>
+            <w:proofErr w:type="spellStart"/>
+            <w:r>
+              <w:rPr>
+                <w:rFonts w:ascii="Times New Roman" w:eastAsia="Times New Roman" w:hAnsi="Times New Roman" w:cs="Times New Roman"/>
+                <w:sz w:val="24"/>
+                <w:szCs w:val="24"/>
+                <w:lang w:val="ru-MD" w:eastAsia="ru-MD"/>
+              </w:rPr>
+              <w:t>and</w:t>
+            </w:r>
+            <w:proofErr w:type="spellEnd"/>
+            <w:r>
+              <w:rPr>
+                <w:rFonts w:ascii="Times New Roman" w:eastAsia="Times New Roman" w:hAnsi="Times New Roman" w:cs="Times New Roman"/>
+                <w:sz w:val="24"/>
+                <w:szCs w:val="24"/>
+                <w:lang w:val="ru-MD" w:eastAsia="ru-MD"/>
+              </w:rPr>
+              <w:t xml:space="preserve"> </w:t>
+            </w:r>
+            <w:proofErr w:type="spellStart"/>
+            <w:r>
+              <w:rPr>
+                <w:rFonts w:ascii="Times New Roman" w:eastAsia="Times New Roman" w:hAnsi="Times New Roman" w:cs="Times New Roman"/>
+                <w:sz w:val="24"/>
+                <w:szCs w:val="24"/>
+                <w:lang w:val="ru-MD" w:eastAsia="ru-MD"/>
+              </w:rPr>
+              <w:t>migration</w:t>
+            </w:r>
+            <w:proofErr w:type="spellEnd"/>
+            <w:r>
+              <w:rPr>
+                <w:rFonts w:ascii="Times New Roman" w:eastAsia="Times New Roman" w:hAnsi="Times New Roman" w:cs="Times New Roman"/>
+                <w:sz w:val="24"/>
+                <w:szCs w:val="24"/>
+                <w:lang w:val="ru-MD" w:eastAsia="ru-MD"/>
+              </w:rPr>
+              <w:t xml:space="preserve"> </w:t>
+            </w:r>
+            <w:proofErr w:type="spellStart"/>
+            <w:r>
+              <w:rPr>
+                <w:rFonts w:ascii="Times New Roman" w:eastAsia="Times New Roman" w:hAnsi="Times New Roman" w:cs="Times New Roman"/>
+                <w:sz w:val="24"/>
+                <w:szCs w:val="24"/>
+                <w:lang w:val="ru-MD" w:eastAsia="ru-MD"/>
+              </w:rPr>
+              <w:t>variables</w:t>
+            </w:r>
+            <w:proofErr w:type="spellEnd"/>
+            <w:r>
+              <w:rPr>
+                <w:rFonts w:ascii="Times New Roman" w:eastAsia="Times New Roman" w:hAnsi="Times New Roman" w:cs="Times New Roman"/>
+                <w:sz w:val="24"/>
+                <w:szCs w:val="24"/>
+                <w:lang w:val="ru-MD" w:eastAsia="ru-MD"/>
+              </w:rPr>
+              <w:t xml:space="preserve"> </w:t>
+            </w:r>
+            <w:proofErr w:type="spellStart"/>
+            <w:r>
+              <w:rPr>
+                <w:rFonts w:ascii="Times New Roman" w:eastAsia="Times New Roman" w:hAnsi="Times New Roman" w:cs="Times New Roman"/>
+                <w:sz w:val="24"/>
+                <w:szCs w:val="24"/>
+                <w:lang w:val="ru-MD" w:eastAsia="ru-MD"/>
+              </w:rPr>
+              <w:t>have</w:t>
+            </w:r>
+            <w:proofErr w:type="spellEnd"/>
+            <w:r>
+              <w:rPr>
+                <w:rFonts w:ascii="Times New Roman" w:eastAsia="Times New Roman" w:hAnsi="Times New Roman" w:cs="Times New Roman"/>
+                <w:sz w:val="24"/>
+                <w:szCs w:val="24"/>
+                <w:lang w:val="ru-MD" w:eastAsia="ru-MD"/>
+              </w:rPr>
+              <w:t xml:space="preserve"> </w:t>
+            </w:r>
+            <w:proofErr w:type="spellStart"/>
+            <w:r>
+              <w:rPr>
+                <w:rFonts w:ascii="Times New Roman" w:eastAsia="Times New Roman" w:hAnsi="Times New Roman" w:cs="Times New Roman"/>
+                <w:sz w:val="24"/>
+                <w:szCs w:val="24"/>
+                <w:lang w:val="ru-MD" w:eastAsia="ru-MD"/>
+              </w:rPr>
+              <w:t>minor</w:t>
+            </w:r>
+            <w:proofErr w:type="spellEnd"/>
+            <w:r>
+              <w:rPr>
+                <w:rFonts w:ascii="Times New Roman" w:eastAsia="Times New Roman" w:hAnsi="Times New Roman" w:cs="Times New Roman"/>
+                <w:sz w:val="24"/>
+                <w:szCs w:val="24"/>
+                <w:lang w:val="ru-MD" w:eastAsia="ru-MD"/>
+              </w:rPr>
+              <w:t xml:space="preserve"> </w:t>
+            </w:r>
+            <w:proofErr w:type="spellStart"/>
+            <w:r>
+              <w:rPr>
+                <w:rFonts w:ascii="Times New Roman" w:eastAsia="Times New Roman" w:hAnsi="Times New Roman" w:cs="Times New Roman"/>
+                <w:sz w:val="24"/>
+                <w:szCs w:val="24"/>
+                <w:lang w:val="ru-MD" w:eastAsia="ru-MD"/>
+              </w:rPr>
+              <w:t>stabilizing</w:t>
+            </w:r>
+            <w:proofErr w:type="spellEnd"/>
+            <w:r>
+              <w:rPr>
+                <w:rFonts w:ascii="Times New Roman" w:eastAsia="Times New Roman" w:hAnsi="Times New Roman" w:cs="Times New Roman"/>
+                <w:sz w:val="24"/>
+                <w:szCs w:val="24"/>
+                <w:lang w:val="ru-MD" w:eastAsia="ru-MD"/>
+              </w:rPr>
+              <w:t xml:space="preserve"> </w:t>
+            </w:r>
+            <w:proofErr w:type="spellStart"/>
+            <w:r>
+              <w:rPr>
+                <w:rFonts w:ascii="Times New Roman" w:eastAsia="Times New Roman" w:hAnsi="Times New Roman" w:cs="Times New Roman"/>
+                <w:sz w:val="24"/>
+                <w:szCs w:val="24"/>
+                <w:lang w:val="ru-MD" w:eastAsia="ru-MD"/>
+              </w:rPr>
+              <w:t>effects</w:t>
+            </w:r>
+            <w:proofErr w:type="spellEnd"/>
+            <w:r>
+              <w:rPr>
+                <w:rFonts w:ascii="Times New Roman" w:eastAsia="Times New Roman" w:hAnsi="Times New Roman" w:cs="Times New Roman"/>
+                <w:sz w:val="24"/>
+                <w:szCs w:val="24"/>
+                <w:lang w:val="ru-MD" w:eastAsia="ru-MD"/>
+              </w:rPr>
+              <w:t>.</w:t>
+            </w:r>
+          </w:p>
+        </w:tc>
+      </w:tr>
+    </w:tbl>
+    <w:p>
+      <w:pPr>
+        <w:spacing w:after="120" w:line="240" w:lineRule="auto"/>
+        <w:jc w:val="right"/>
+        <w:rPr>
+          <w:rFonts w:ascii="Times New Roman" w:eastAsia="Times New Roman" w:hAnsi="Times New Roman" w:cs="Times New Roman"/>
+          <w:i/>
+          <w:iCs/>
+          <w:sz w:val="24"/>
+          <w:szCs w:val="24"/>
+          <w:lang w:val="en-US" w:eastAsia="ru-MD"/>
+        </w:rPr>
+      </w:pPr>
+    </w:p>
+    <w:p>
+      <w:pPr>
+        <w:spacing w:after="120" w:line="240" w:lineRule="auto"/>
+        <w:jc w:val="both"/>
+        <w:rPr>
+          <w:rFonts w:ascii="Times New Roman" w:eastAsia="Times New Roman" w:hAnsi="Times New Roman" w:cs="Times New Roman"/>
+          <w:sz w:val="24"/>
+          <w:szCs w:val="24"/>
+          <w:lang w:val="en-US" w:eastAsia="ru-MD"/>
+        </w:rPr>
+      </w:pPr>
+      <w:r>
+        <w:rPr>
+          <w:rFonts w:ascii="Times New Roman" w:eastAsia="Times New Roman" w:hAnsi="Times New Roman" w:cs="Times New Roman"/>
+          <w:sz w:val="24"/>
+          <w:szCs w:val="24"/>
+          <w:lang w:val="en-US" w:eastAsia="ru-MD"/>
+        </w:rPr>
+        <w:t>The OLS models for GDP growth and unemployment demonstrate high explanatory power (R² &gt; 0.85 and 0.95 respectively), indicating that macroeconomic dynamics are well captured by lagged variables. The inflation model, while weaker, reveals significant demographic effects.</w:t>
+      </w:r>
+    </w:p>
+    <w:p>
+      <w:pPr>
+        <w:spacing w:after="120" w:line="240" w:lineRule="auto"/>
+        <w:jc w:val="both"/>
+        <w:rPr>
+          <w:rFonts w:ascii="Times New Roman" w:eastAsia="Times New Roman" w:hAnsi="Times New Roman" w:cs="Times New Roman"/>
+          <w:sz w:val="24"/>
+          <w:szCs w:val="24"/>
+          <w:lang w:val="en-US" w:eastAsia="ru-MD"/>
+        </w:rPr>
+      </w:pPr>
+      <w:r>
+        <w:rPr>
+          <w:rFonts w:ascii="Times New Roman" w:eastAsia="Times New Roman" w:hAnsi="Times New Roman" w:cs="Times New Roman"/>
+          <w:sz w:val="24"/>
+          <w:szCs w:val="24"/>
+          <w:lang w:val="en-US" w:eastAsia="ru-MD"/>
+        </w:rPr>
+        <w:t>Residual diagnostics (Durbin–Watson ≈ 2) confirm that model errors are largely independent. Non-normality in the inflation residuals is expected, given the volatility of price indices in small open economies like Latvia.</w:t>
+      </w:r>
+    </w:p>
+    <w:p>
+      <w:pPr>
+        <w:spacing w:after="120" w:line="240" w:lineRule="auto"/>
+        <w:jc w:val="both"/>
+        <w:rPr>
+          <w:rFonts w:asciiTheme="majorBidi" w:eastAsia="Times New Roman" w:hAnsiTheme="majorBidi" w:cstheme="majorBidi"/>
+          <w:sz w:val="24"/>
+          <w:szCs w:val="24"/>
+          <w:lang w:val="en-US" w:eastAsia="ru-MD"/>
+        </w:rPr>
+      </w:pPr>
+      <w:r>
+        <w:rPr>
+          <w:rFonts w:asciiTheme="majorBidi" w:eastAsia="Times New Roman" w:hAnsiTheme="majorBidi" w:cstheme="majorBidi"/>
+          <w:sz w:val="24"/>
+          <w:szCs w:val="24"/>
+          <w:lang w:val="en-US" w:eastAsia="ru-MD"/>
+        </w:rPr>
+        <w:t>All outputs, including detailed coefficient summaries and residual files for further analysis, are stored in the directory</w:t>
+      </w:r>
+      <w:r>
+        <w:rPr>
+          <w:rFonts w:asciiTheme="majorBidi" w:eastAsia="Times New Roman" w:hAnsiTheme="majorBidi" w:cstheme="majorBidi"/>
+          <w:sz w:val="24"/>
+          <w:szCs w:val="24"/>
+          <w:lang w:val="en-US" w:eastAsia="ru-MD"/>
+        </w:rPr>
+        <w:t xml:space="preserve"> </w:t>
+      </w:r>
+      <w:hyperlink r:id="rId14" w:history="1">
+        <w:r>
+          <w:rPr>
+            <w:rStyle w:val="a7"/>
+            <w:rFonts w:asciiTheme="majorBidi" w:eastAsia="Times New Roman" w:hAnsiTheme="majorBidi" w:cstheme="majorBidi"/>
+            <w:sz w:val="24"/>
+            <w:szCs w:val="24"/>
+            <w:lang w:val="en-US" w:eastAsia="ru-MD"/>
+          </w:rPr>
+          <w:t>/data/phase3/</w:t>
+        </w:r>
+      </w:hyperlink>
+      <w:r>
+        <w:rPr>
+          <w:rFonts w:asciiTheme="majorBidi" w:eastAsia="Times New Roman" w:hAnsiTheme="majorBidi" w:cstheme="majorBidi"/>
+          <w:sz w:val="24"/>
+          <w:szCs w:val="24"/>
+          <w:lang w:val="en-US" w:eastAsia="ru-MD"/>
+        </w:rPr>
+        <w:t>.</w:t>
+      </w:r>
+    </w:p>
+    <w:p>
+      <w:pPr>
+        <w:pBdr>
+          <w:top w:val="nil"/>
+          <w:left w:val="nil"/>
+          <w:bottom w:val="nil"/>
+          <w:right w:val="nil"/>
+          <w:between w:val="nil"/>
+        </w:pBdr>
+        <w:spacing w:after="120"/>
+        <w:jc w:val="both"/>
+        <w:rPr>
+          <w:rFonts w:asciiTheme="majorBidi" w:hAnsiTheme="majorBidi" w:cstheme="majorBidi"/>
+          <w:b/>
+          <w:sz w:val="24"/>
+          <w:szCs w:val="24"/>
+          <w:lang w:val="en-US"/>
+        </w:rPr>
+      </w:pPr>
+      <w:r>
+        <w:rPr>
+          <w:rFonts w:asciiTheme="majorBidi" w:hAnsiTheme="majorBidi" w:cstheme="majorBidi"/>
+          <w:b/>
+          <w:sz w:val="24"/>
+          <w:szCs w:val="24"/>
+          <w:lang w:val="en-US"/>
+        </w:rPr>
+        <w:t xml:space="preserve">3.2 </w:t>
+      </w:r>
+      <w:r>
+        <w:rPr>
+          <w:rFonts w:asciiTheme="majorBidi" w:hAnsiTheme="majorBidi" w:cstheme="majorBidi"/>
+          <w:b/>
+          <w:sz w:val="24"/>
+          <w:szCs w:val="24"/>
+          <w:lang w:val="en-US"/>
+        </w:rPr>
+        <w:t>Residual Analysis</w:t>
+      </w:r>
+    </w:p>
+    <w:p>
+      <w:pPr>
+        <w:pStyle w:val="aa"/>
+        <w:spacing w:before="0" w:beforeAutospacing="0" w:after="120" w:afterAutospacing="0"/>
+        <w:rPr>
+          <w:rFonts w:asciiTheme="majorBidi" w:hAnsiTheme="majorBidi" w:cstheme="majorBidi"/>
+          <w:lang w:val="en-US"/>
+        </w:rPr>
+      </w:pPr>
+      <w:r>
+        <w:rPr>
+          <w:rFonts w:asciiTheme="majorBidi" w:hAnsiTheme="majorBidi" w:cstheme="majorBidi"/>
+          <w:lang w:val="en-US"/>
+        </w:rPr>
+        <w:t>The interpretation of model coefficients was performed using the script</w:t>
+      </w:r>
+      <w:r>
+        <w:rPr>
+          <w:rFonts w:asciiTheme="majorBidi" w:hAnsiTheme="majorBidi" w:cstheme="majorBidi"/>
+          <w:lang w:val="en-US"/>
+        </w:rPr>
+        <w:t xml:space="preserve"> </w:t>
+      </w:r>
+      <w:hyperlink r:id="rId15" w:history="1">
+        <w:r>
+          <w:rPr>
+            <w:rStyle w:val="a7"/>
+            <w:rFonts w:asciiTheme="majorBidi" w:hAnsiTheme="majorBidi" w:cstheme="majorBidi"/>
+            <w:lang w:val="en-US"/>
+          </w:rPr>
+          <w:t>../</w:t>
+        </w:r>
+        <w:proofErr w:type="spellStart"/>
+        <w:r>
+          <w:rPr>
+            <w:rStyle w:val="a7"/>
+            <w:rFonts w:asciiTheme="majorBidi" w:hAnsiTheme="majorBidi" w:cstheme="majorBidi"/>
+            <w:lang w:val="en-US"/>
+          </w:rPr>
+          <w:t>src</w:t>
+        </w:r>
+        <w:proofErr w:type="spellEnd"/>
+        <w:r>
+          <w:rPr>
+            <w:rStyle w:val="a7"/>
+            <w:rFonts w:asciiTheme="majorBidi" w:hAnsiTheme="majorBidi" w:cstheme="majorBidi"/>
+            <w:lang w:val="en-US"/>
+          </w:rPr>
+          <w:t xml:space="preserve">/ </w:t>
+        </w:r>
+        <w:r>
+          <w:rPr>
+            <w:rStyle w:val="a7"/>
+            <w:rFonts w:asciiTheme="majorBidi" w:hAnsiTheme="majorBidi" w:cstheme="majorBidi"/>
+            <w:lang w:val="en-US"/>
+          </w:rPr>
+          <w:t>residual</w:t>
+        </w:r>
+        <w:r>
+          <w:rPr>
+            <w:rStyle w:val="a7"/>
+            <w:rFonts w:asciiTheme="majorBidi" w:hAnsiTheme="majorBidi" w:cstheme="majorBidi"/>
+            <w:lang w:val="en-US"/>
+          </w:rPr>
+          <w:t>_analysis</w:t>
+        </w:r>
+        <w:r>
+          <w:rPr>
+            <w:rStyle w:val="a7"/>
+            <w:rFonts w:asciiTheme="majorBidi" w:hAnsiTheme="majorBidi" w:cstheme="majorBidi"/>
+            <w:lang w:val="en-US"/>
+          </w:rPr>
+          <w:t>.py</w:t>
+        </w:r>
+      </w:hyperlink>
+      <w:r>
+        <w:rPr>
+          <w:rFonts w:asciiTheme="majorBidi" w:hAnsiTheme="majorBidi" w:cstheme="majorBidi"/>
+          <w:lang w:val="en-US"/>
+        </w:rPr>
+        <w:t xml:space="preserve">, </w:t>
+      </w:r>
+      <w:r>
+        <w:rPr>
+          <w:rFonts w:asciiTheme="majorBidi" w:hAnsiTheme="majorBidi" w:cstheme="majorBidi"/>
+          <w:lang w:val="en-US"/>
+        </w:rPr>
+        <w:t>which:</w:t>
+      </w:r>
+    </w:p>
+    <w:p>
+      <w:pPr>
+        <w:pStyle w:val="aa"/>
+        <w:numPr>
+          <w:ilvl w:val="0"/>
+          <w:numId w:val="13"/>
+        </w:numPr>
+        <w:spacing w:before="0" w:beforeAutospacing="0" w:after="0" w:afterAutospacing="0"/>
+        <w:ind w:left="714" w:hanging="357"/>
+        <w:jc w:val="both"/>
+        <w:rPr>
+          <w:rFonts w:asciiTheme="majorBidi" w:hAnsiTheme="majorBidi" w:cstheme="majorBidi"/>
+          <w:lang w:val="en-US"/>
+        </w:rPr>
+      </w:pPr>
+      <w:r>
+        <w:rPr>
+          <w:rFonts w:asciiTheme="majorBidi" w:hAnsiTheme="majorBidi" w:cstheme="majorBidi"/>
+          <w:lang w:val="en-US"/>
+        </w:rPr>
+        <w:t xml:space="preserve">Loaded residuals for all three OLS models — GDP growth (YoY), Inflation (YoY, HICP), and Unemployment </w:t>
+      </w:r>
+      <w:proofErr w:type="gramStart"/>
+      <w:r>
+        <w:rPr>
+          <w:rFonts w:asciiTheme="majorBidi" w:hAnsiTheme="majorBidi" w:cstheme="majorBidi"/>
+          <w:lang w:val="en-US"/>
+        </w:rPr>
+        <w:t>rate;</w:t>
+      </w:r>
+      <w:proofErr w:type="gramEnd"/>
+    </w:p>
+    <w:p>
+      <w:pPr>
+        <w:pStyle w:val="aa"/>
+        <w:numPr>
+          <w:ilvl w:val="0"/>
+          <w:numId w:val="13"/>
+        </w:numPr>
+        <w:spacing w:before="0" w:beforeAutospacing="0" w:after="0" w:afterAutospacing="0"/>
+        <w:ind w:left="714" w:hanging="357"/>
+        <w:jc w:val="both"/>
+        <w:rPr>
+          <w:rFonts w:asciiTheme="majorBidi" w:hAnsiTheme="majorBidi" w:cstheme="majorBidi"/>
+          <w:lang w:val="en-US"/>
+        </w:rPr>
+      </w:pPr>
+      <w:r>
+        <w:rPr>
+          <w:rFonts w:asciiTheme="majorBidi" w:hAnsiTheme="majorBidi" w:cstheme="majorBidi"/>
+          <w:lang w:val="en-US"/>
+        </w:rPr>
+        <w:t>Computed descriptive statistics (mean, standard deviation, sample size</w:t>
+      </w:r>
+      <w:proofErr w:type="gramStart"/>
+      <w:r>
+        <w:rPr>
+          <w:rFonts w:asciiTheme="majorBidi" w:hAnsiTheme="majorBidi" w:cstheme="majorBidi"/>
+          <w:lang w:val="en-US"/>
+        </w:rPr>
+        <w:t>);</w:t>
+      </w:r>
+      <w:proofErr w:type="gramEnd"/>
+    </w:p>
+    <w:p>
+      <w:pPr>
+        <w:pStyle w:val="aa"/>
+        <w:numPr>
+          <w:ilvl w:val="0"/>
+          <w:numId w:val="13"/>
+        </w:numPr>
+        <w:spacing w:before="0" w:beforeAutospacing="0" w:after="0" w:afterAutospacing="0"/>
+        <w:ind w:left="714" w:hanging="357"/>
+        <w:jc w:val="both"/>
+        <w:rPr>
+          <w:rFonts w:asciiTheme="majorBidi" w:hAnsiTheme="majorBidi" w:cstheme="majorBidi"/>
+          <w:lang w:val="en-US"/>
+        </w:rPr>
+      </w:pPr>
+      <w:r>
+        <w:rPr>
+          <w:rFonts w:asciiTheme="majorBidi" w:hAnsiTheme="majorBidi" w:cstheme="majorBidi"/>
+          <w:lang w:val="en-US"/>
+        </w:rPr>
+        <w:t xml:space="preserve">Conducted a Shapiro–Wilk test for </w:t>
+      </w:r>
+      <w:proofErr w:type="gramStart"/>
+      <w:r>
+        <w:rPr>
+          <w:rFonts w:asciiTheme="majorBidi" w:hAnsiTheme="majorBidi" w:cstheme="majorBidi"/>
+          <w:lang w:val="en-US"/>
+        </w:rPr>
+        <w:t>normality;</w:t>
+      </w:r>
+      <w:proofErr w:type="gramEnd"/>
+    </w:p>
+    <w:p>
+      <w:pPr>
+        <w:pStyle w:val="aa"/>
+        <w:numPr>
+          <w:ilvl w:val="0"/>
+          <w:numId w:val="13"/>
+        </w:numPr>
+        <w:spacing w:before="0" w:beforeAutospacing="0" w:after="0" w:afterAutospacing="0"/>
+        <w:ind w:left="714" w:hanging="357"/>
+        <w:jc w:val="both"/>
+        <w:rPr>
+          <w:rFonts w:asciiTheme="majorBidi" w:hAnsiTheme="majorBidi" w:cstheme="majorBidi"/>
+          <w:lang w:val="en-US"/>
+        </w:rPr>
+      </w:pPr>
+      <w:r>
+        <w:rPr>
+          <w:rFonts w:asciiTheme="majorBidi" w:hAnsiTheme="majorBidi" w:cstheme="majorBidi"/>
+          <w:lang w:val="en-US"/>
+        </w:rPr>
+        <w:t>Generated visual diagnostics — histograms (residual distribution) and Q–Q plots (normality check</w:t>
+      </w:r>
+      <w:proofErr w:type="gramStart"/>
+      <w:r>
+        <w:rPr>
+          <w:rFonts w:asciiTheme="majorBidi" w:hAnsiTheme="majorBidi" w:cstheme="majorBidi"/>
+          <w:lang w:val="en-US"/>
+        </w:rPr>
+        <w:t>);</w:t>
+      </w:r>
+      <w:proofErr w:type="gramEnd"/>
+    </w:p>
+    <w:p>
+      <w:pPr>
+        <w:pStyle w:val="aa"/>
+        <w:numPr>
+          <w:ilvl w:val="0"/>
+          <w:numId w:val="13"/>
+        </w:numPr>
+        <w:spacing w:before="0" w:beforeAutospacing="0" w:after="0" w:afterAutospacing="0"/>
+        <w:ind w:left="714" w:hanging="357"/>
+        <w:jc w:val="both"/>
+        <w:rPr>
+          <w:rFonts w:asciiTheme="majorBidi" w:hAnsiTheme="majorBidi" w:cstheme="majorBidi"/>
+          <w:lang w:val="en-US"/>
+        </w:rPr>
+      </w:pPr>
+      <w:r>
+        <w:rPr>
+          <w:rFonts w:asciiTheme="majorBidi" w:hAnsiTheme="majorBidi" w:cstheme="majorBidi"/>
+          <w:lang w:val="en-US"/>
+        </w:rPr>
+        <w:t xml:space="preserve">Saved results and plots to </w:t>
+      </w:r>
+      <w:hyperlink r:id="rId16" w:history="1">
+        <w:r>
+          <w:rPr>
+            <w:rStyle w:val="a7"/>
+            <w:rFonts w:asciiTheme="majorBidi" w:hAnsiTheme="majorBidi" w:cstheme="majorBidi"/>
+            <w:lang w:val="en-US"/>
+          </w:rPr>
+          <w:t>..</w:t>
+        </w:r>
+        <w:r>
+          <w:rPr>
+            <w:rStyle w:val="a7"/>
+            <w:rFonts w:asciiTheme="majorBidi" w:hAnsiTheme="majorBidi" w:cstheme="majorBidi"/>
+            <w:lang w:val="en-US"/>
+          </w:rPr>
+          <w:t xml:space="preserve">/data/phase3/ </w:t>
+        </w:r>
+        <w:proofErr w:type="spellStart"/>
+        <w:r>
+          <w:rPr>
+            <w:rStyle w:val="a7"/>
+            <w:rFonts w:asciiTheme="majorBidi" w:hAnsiTheme="majorBidi" w:cstheme="majorBidi"/>
+            <w:lang w:val="en-US"/>
+          </w:rPr>
+          <w:t>residual_plots</w:t>
+        </w:r>
+        <w:proofErr w:type="spellEnd"/>
+      </w:hyperlink>
+      <w:r>
+        <w:rPr>
+          <w:rFonts w:asciiTheme="majorBidi" w:hAnsiTheme="majorBidi" w:cstheme="majorBidi"/>
+          <w:lang w:val="en-US"/>
+        </w:rPr>
+        <w:t>.</w:t>
+      </w:r>
+    </w:p>
+    <w:p>
+      <w:pPr>
+        <w:pBdr>
+          <w:top w:val="nil"/>
+          <w:left w:val="nil"/>
+          <w:bottom w:val="nil"/>
+          <w:right w:val="nil"/>
+          <w:between w:val="nil"/>
+        </w:pBdr>
+        <w:jc w:val="right"/>
+        <w:rPr>
+          <w:rFonts w:asciiTheme="majorBidi" w:hAnsiTheme="majorBidi" w:cstheme="majorBidi"/>
+          <w:bCs/>
+          <w:i/>
+          <w:iCs/>
+          <w:sz w:val="24"/>
+          <w:szCs w:val="24"/>
+          <w:lang w:val="en-US"/>
+        </w:rPr>
+      </w:pPr>
+    </w:p>
+    <w:p>
+      <w:pPr>
+        <w:pBdr>
+          <w:top w:val="nil"/>
+          <w:left w:val="nil"/>
+          <w:bottom w:val="nil"/>
+          <w:right w:val="nil"/>
+          <w:between w:val="nil"/>
+        </w:pBdr>
+        <w:jc w:val="right"/>
+        <w:rPr>
+          <w:rFonts w:asciiTheme="majorBidi" w:hAnsiTheme="majorBidi" w:cstheme="majorBidi"/>
+          <w:bCs/>
+          <w:i/>
+          <w:iCs/>
+          <w:sz w:val="24"/>
+          <w:szCs w:val="24"/>
+          <w:lang w:val="en-US"/>
+        </w:rPr>
+      </w:pPr>
+      <w:r>
+        <w:rPr>
+          <w:rFonts w:asciiTheme="majorBidi" w:hAnsiTheme="majorBidi" w:cstheme="majorBidi"/>
+          <w:bCs/>
+          <w:i/>
+          <w:iCs/>
+          <w:sz w:val="24"/>
+          <w:szCs w:val="24"/>
+          <w:lang w:val="en-US"/>
+        </w:rPr>
+        <w:lastRenderedPageBreak/>
+        <w:t xml:space="preserve">Table 7 </w:t>
+      </w:r>
+      <w:r>
+        <w:rPr>
+          <w:rFonts w:asciiTheme="majorBidi" w:hAnsiTheme="majorBidi" w:cstheme="majorBidi"/>
+          <w:bCs/>
+          <w:i/>
+          <w:iCs/>
+          <w:sz w:val="24"/>
+          <w:szCs w:val="24"/>
+          <w:lang w:val="en-US"/>
+        </w:rPr>
+        <w:t>Summary of findings:</w:t>
+      </w:r>
+    </w:p>
+    <w:tbl>
+      <w:tblPr>
+        <w:tblW w:w="0" w:type="auto"/>
+        <w:tblCellSpacing w:w="15" w:type="dxa"/>
+        <w:tblBorders>
+          <w:top w:val="single" w:sz="4" w:space="0" w:color="auto"/>
+          <w:left w:val="single" w:sz="4" w:space="0" w:color="auto"/>
+          <w:bottom w:val="single" w:sz="4" w:space="0" w:color="auto"/>
+          <w:right w:val="single" w:sz="4" w:space="0" w:color="auto"/>
+          <w:insideH w:val="single" w:sz="4" w:space="0" w:color="auto"/>
+          <w:insideV w:val="single" w:sz="4" w:space="0" w:color="auto"/>
+        </w:tblBorders>
+        <w:tblCellMar>
+          <w:top w:w="15" w:type="dxa"/>
+          <w:left w:w="15" w:type="dxa"/>
+          <w:bottom w:w="15" w:type="dxa"/>
+          <w:right w:w="15" w:type="dxa"/>
+        </w:tblCellMar>
+        <w:tblLook w:val="04A0" w:firstRow="1" w:lastRow="0" w:firstColumn="1" w:lastColumn="0" w:noHBand="0" w:noVBand="1"/>
+      </w:tblPr>
+      <w:tblGrid>
+        <w:gridCol w:w="2036"/>
+        <w:gridCol w:w="1682"/>
+        <w:gridCol w:w="5747"/>
+      </w:tblGrid>
+      <w:tr>
+        <w:trPr>
+          <w:tblHeader/>
+          <w:tblCellSpacing w:w="15" w:type="dxa"/>
+        </w:trPr>
+        <w:tc>
+          <w:tcPr>
+            <w:tcW w:w="0" w:type="auto"/>
+            <w:vAlign w:val="center"/>
+            <w:hideMark/>
+          </w:tcPr>
+          <w:p>
+            <w:pPr>
+              <w:spacing w:after="0" w:line="240" w:lineRule="auto"/>
+              <w:jc w:val="center"/>
+              <w:rPr>
+                <w:rFonts w:ascii="Times New Roman" w:eastAsia="Times New Roman" w:hAnsi="Times New Roman" w:cs="Times New Roman"/>
+                <w:b/>
+                <w:bCs/>
+                <w:sz w:val="24"/>
+                <w:szCs w:val="24"/>
+                <w:lang w:val="ru-MD" w:eastAsia="ru-MD"/>
+              </w:rPr>
+            </w:pPr>
+            <w:r>
+              <w:rPr>
+                <w:rFonts w:ascii="Times New Roman" w:eastAsia="Times New Roman" w:hAnsi="Times New Roman" w:cs="Times New Roman"/>
+                <w:b/>
+                <w:bCs/>
+                <w:sz w:val="24"/>
+                <w:szCs w:val="24"/>
+                <w:lang w:val="ru-MD" w:eastAsia="ru-MD"/>
+              </w:rPr>
+              <w:t xml:space="preserve">Target </w:t>
+            </w:r>
+            <w:proofErr w:type="spellStart"/>
+            <w:r>
+              <w:rPr>
+                <w:rFonts w:ascii="Times New Roman" w:eastAsia="Times New Roman" w:hAnsi="Times New Roman" w:cs="Times New Roman"/>
+                <w:b/>
+                <w:bCs/>
+                <w:sz w:val="24"/>
+                <w:szCs w:val="24"/>
+                <w:lang w:val="ru-MD" w:eastAsia="ru-MD"/>
+              </w:rPr>
+              <w:t>Variable</w:t>
+            </w:r>
+            <w:proofErr w:type="spellEnd"/>
+          </w:p>
+        </w:tc>
+        <w:tc>
+          <w:tcPr>
+            <w:tcW w:w="0" w:type="auto"/>
+            <w:vAlign w:val="center"/>
+            <w:hideMark/>
+          </w:tcPr>
+          <w:p>
+            <w:pPr>
+              <w:spacing w:after="0" w:line="240" w:lineRule="auto"/>
+              <w:jc w:val="center"/>
+              <w:rPr>
+                <w:rFonts w:ascii="Times New Roman" w:eastAsia="Times New Roman" w:hAnsi="Times New Roman" w:cs="Times New Roman"/>
+                <w:b/>
+                <w:bCs/>
+                <w:sz w:val="24"/>
+                <w:szCs w:val="24"/>
+                <w:lang w:val="ru-MD" w:eastAsia="ru-MD"/>
+              </w:rPr>
+            </w:pPr>
+            <w:proofErr w:type="spellStart"/>
+            <w:r>
+              <w:rPr>
+                <w:rFonts w:ascii="Times New Roman" w:eastAsia="Times New Roman" w:hAnsi="Times New Roman" w:cs="Times New Roman"/>
+                <w:b/>
+                <w:bCs/>
+                <w:sz w:val="24"/>
+                <w:szCs w:val="24"/>
+                <w:lang w:val="ru-MD" w:eastAsia="ru-MD"/>
+              </w:rPr>
+              <w:t>Shapiro</w:t>
+            </w:r>
+            <w:proofErr w:type="spellEnd"/>
+            <w:r>
+              <w:rPr>
+                <w:rFonts w:ascii="Times New Roman" w:eastAsia="Times New Roman" w:hAnsi="Times New Roman" w:cs="Times New Roman"/>
+                <w:b/>
+                <w:bCs/>
+                <w:sz w:val="24"/>
+                <w:szCs w:val="24"/>
+                <w:lang w:val="ru-MD" w:eastAsia="ru-MD"/>
+              </w:rPr>
+              <w:t>–</w:t>
+            </w:r>
+            <w:proofErr w:type="spellStart"/>
+            <w:r>
+              <w:rPr>
+                <w:rFonts w:ascii="Times New Roman" w:eastAsia="Times New Roman" w:hAnsi="Times New Roman" w:cs="Times New Roman"/>
+                <w:b/>
+                <w:bCs/>
+                <w:sz w:val="24"/>
+                <w:szCs w:val="24"/>
+                <w:lang w:val="ru-MD" w:eastAsia="ru-MD"/>
+              </w:rPr>
+              <w:t>Wilk</w:t>
+            </w:r>
+            <w:proofErr w:type="spellEnd"/>
+            <w:r>
+              <w:rPr>
+                <w:rFonts w:ascii="Times New Roman" w:eastAsia="Times New Roman" w:hAnsi="Times New Roman" w:cs="Times New Roman"/>
+                <w:b/>
+                <w:bCs/>
+                <w:sz w:val="24"/>
+                <w:szCs w:val="24"/>
+                <w:lang w:val="ru-MD" w:eastAsia="ru-MD"/>
+              </w:rPr>
+              <w:t xml:space="preserve"> p-</w:t>
+            </w:r>
+            <w:proofErr w:type="spellStart"/>
+            <w:r>
+              <w:rPr>
+                <w:rFonts w:ascii="Times New Roman" w:eastAsia="Times New Roman" w:hAnsi="Times New Roman" w:cs="Times New Roman"/>
+                <w:b/>
+                <w:bCs/>
+                <w:sz w:val="24"/>
+                <w:szCs w:val="24"/>
+                <w:lang w:val="ru-MD" w:eastAsia="ru-MD"/>
+              </w:rPr>
+              <w:t>value</w:t>
+            </w:r>
+            <w:proofErr w:type="spellEnd"/>
+          </w:p>
+        </w:tc>
+        <w:tc>
+          <w:tcPr>
+            <w:tcW w:w="0" w:type="auto"/>
+            <w:vAlign w:val="center"/>
+            <w:hideMark/>
+          </w:tcPr>
+          <w:p>
+            <w:pPr>
+              <w:spacing w:after="0" w:line="240" w:lineRule="auto"/>
+              <w:jc w:val="center"/>
+              <w:rPr>
+                <w:rFonts w:ascii="Times New Roman" w:eastAsia="Times New Roman" w:hAnsi="Times New Roman" w:cs="Times New Roman"/>
+                <w:b/>
+                <w:bCs/>
+                <w:sz w:val="24"/>
+                <w:szCs w:val="24"/>
+                <w:lang w:val="ru-MD" w:eastAsia="ru-MD"/>
+              </w:rPr>
+            </w:pPr>
+            <w:proofErr w:type="spellStart"/>
+            <w:r>
+              <w:rPr>
+                <w:rFonts w:ascii="Times New Roman" w:eastAsia="Times New Roman" w:hAnsi="Times New Roman" w:cs="Times New Roman"/>
+                <w:b/>
+                <w:bCs/>
+                <w:sz w:val="24"/>
+                <w:szCs w:val="24"/>
+                <w:lang w:val="ru-MD" w:eastAsia="ru-MD"/>
+              </w:rPr>
+              <w:t>Interpretation</w:t>
+            </w:r>
+            <w:proofErr w:type="spellEnd"/>
+          </w:p>
+        </w:tc>
+      </w:tr>
+      <w:tr>
+        <w:trPr>
+          <w:tblCellSpacing w:w="15" w:type="dxa"/>
+        </w:trPr>
+        <w:tc>
+          <w:tcPr>
+            <w:tcW w:w="0" w:type="auto"/>
+            <w:vAlign w:val="center"/>
+            <w:hideMark/>
+          </w:tcPr>
+          <w:p>
+            <w:pPr>
+              <w:spacing w:after="0" w:line="240" w:lineRule="auto"/>
+              <w:rPr>
+                <w:rFonts w:ascii="Times New Roman" w:eastAsia="Times New Roman" w:hAnsi="Times New Roman" w:cs="Times New Roman"/>
+                <w:sz w:val="24"/>
+                <w:szCs w:val="24"/>
+                <w:lang w:val="ru-MD" w:eastAsia="ru-MD"/>
+              </w:rPr>
+            </w:pPr>
+            <w:r>
+              <w:rPr>
+                <w:rFonts w:ascii="Times New Roman" w:eastAsia="Times New Roman" w:hAnsi="Times New Roman" w:cs="Times New Roman"/>
+                <w:b/>
+                <w:bCs/>
+                <w:sz w:val="24"/>
+                <w:szCs w:val="24"/>
+                <w:lang w:val="ru-MD" w:eastAsia="ru-MD"/>
+              </w:rPr>
+              <w:t xml:space="preserve">GDP </w:t>
+            </w:r>
+            <w:proofErr w:type="spellStart"/>
+            <w:r>
+              <w:rPr>
+                <w:rFonts w:ascii="Times New Roman" w:eastAsia="Times New Roman" w:hAnsi="Times New Roman" w:cs="Times New Roman"/>
+                <w:b/>
+                <w:bCs/>
+                <w:sz w:val="24"/>
+                <w:szCs w:val="24"/>
+                <w:lang w:val="ru-MD" w:eastAsia="ru-MD"/>
+              </w:rPr>
+              <w:t>growth</w:t>
+            </w:r>
+            <w:proofErr w:type="spellEnd"/>
+            <w:r>
+              <w:rPr>
+                <w:rFonts w:ascii="Times New Roman" w:eastAsia="Times New Roman" w:hAnsi="Times New Roman" w:cs="Times New Roman"/>
+                <w:b/>
+                <w:bCs/>
+                <w:sz w:val="24"/>
+                <w:szCs w:val="24"/>
+                <w:lang w:val="ru-MD" w:eastAsia="ru-MD"/>
+              </w:rPr>
+              <w:t xml:space="preserve"> (</w:t>
+            </w:r>
+            <w:proofErr w:type="spellStart"/>
+            <w:r>
+              <w:rPr>
+                <w:rFonts w:ascii="Times New Roman" w:eastAsia="Times New Roman" w:hAnsi="Times New Roman" w:cs="Times New Roman"/>
+                <w:b/>
+                <w:bCs/>
+                <w:sz w:val="24"/>
+                <w:szCs w:val="24"/>
+                <w:lang w:val="ru-MD" w:eastAsia="ru-MD"/>
+              </w:rPr>
+              <w:t>YoY</w:t>
+            </w:r>
+            <w:proofErr w:type="spellEnd"/>
+            <w:r>
+              <w:rPr>
+                <w:rFonts w:ascii="Times New Roman" w:eastAsia="Times New Roman" w:hAnsi="Times New Roman" w:cs="Times New Roman"/>
+                <w:b/>
+                <w:bCs/>
+                <w:sz w:val="24"/>
+                <w:szCs w:val="24"/>
+                <w:lang w:val="ru-MD" w:eastAsia="ru-MD"/>
+              </w:rPr>
+              <w:t>)</w:t>
+            </w:r>
+          </w:p>
+        </w:tc>
+        <w:tc>
+          <w:tcPr>
+            <w:tcW w:w="0" w:type="auto"/>
+            <w:vAlign w:val="center"/>
+            <w:hideMark/>
+          </w:tcPr>
+          <w:p>
+            <w:pPr>
+              <w:spacing w:after="0" w:line="240" w:lineRule="auto"/>
+              <w:rPr>
+                <w:rFonts w:ascii="Times New Roman" w:eastAsia="Times New Roman" w:hAnsi="Times New Roman" w:cs="Times New Roman"/>
+                <w:sz w:val="24"/>
+                <w:szCs w:val="24"/>
+                <w:lang w:val="ru-MD" w:eastAsia="ru-MD"/>
+              </w:rPr>
+            </w:pPr>
+            <w:r>
+              <w:rPr>
+                <w:rFonts w:ascii="Times New Roman" w:eastAsia="Times New Roman" w:hAnsi="Times New Roman" w:cs="Times New Roman"/>
+                <w:sz w:val="24"/>
+                <w:szCs w:val="24"/>
+                <w:lang w:val="ru-MD" w:eastAsia="ru-MD"/>
+              </w:rPr>
+              <w:t xml:space="preserve">p </w:t>
+            </w:r>
+            <w:proofErr w:type="gramStart"/>
+            <w:r>
+              <w:rPr>
+                <w:rFonts w:ascii="Times New Roman" w:eastAsia="Times New Roman" w:hAnsi="Times New Roman" w:cs="Times New Roman"/>
+                <w:sz w:val="24"/>
+                <w:szCs w:val="24"/>
+                <w:lang w:val="ru-MD" w:eastAsia="ru-MD"/>
+              </w:rPr>
+              <w:t>&lt; 0</w:t>
+            </w:r>
+            <w:proofErr w:type="gramEnd"/>
+            <w:r>
+              <w:rPr>
+                <w:rFonts w:ascii="Times New Roman" w:eastAsia="Times New Roman" w:hAnsi="Times New Roman" w:cs="Times New Roman"/>
+                <w:sz w:val="24"/>
+                <w:szCs w:val="24"/>
+                <w:lang w:val="ru-MD" w:eastAsia="ru-MD"/>
+              </w:rPr>
+              <w:t>.001</w:t>
+            </w:r>
+          </w:p>
+        </w:tc>
+        <w:tc>
+          <w:tcPr>
+            <w:tcW w:w="0" w:type="auto"/>
+            <w:vAlign w:val="center"/>
+            <w:hideMark/>
+          </w:tcPr>
+          <w:p>
+            <w:pPr>
+              <w:spacing w:after="0" w:line="240" w:lineRule="auto"/>
+              <w:rPr>
+                <w:rFonts w:ascii="Times New Roman" w:eastAsia="Times New Roman" w:hAnsi="Times New Roman" w:cs="Times New Roman"/>
+                <w:sz w:val="24"/>
+                <w:szCs w:val="24"/>
+                <w:lang w:val="en-US" w:eastAsia="ru-MD"/>
+              </w:rPr>
+            </w:pPr>
+            <w:r>
+              <w:rPr>
+                <w:rFonts w:ascii="Times New Roman" w:eastAsia="Times New Roman" w:hAnsi="Times New Roman" w:cs="Times New Roman"/>
+                <w:sz w:val="24"/>
+                <w:szCs w:val="24"/>
+                <w:lang w:val="en-US" w:eastAsia="ru-MD"/>
+              </w:rPr>
+              <w:t>Residuals deviate moderately from normality; small tails and slight right skewness.</w:t>
+            </w:r>
+          </w:p>
+        </w:tc>
+      </w:tr>
+      <w:tr>
+        <w:trPr>
+          <w:tblCellSpacing w:w="15" w:type="dxa"/>
+        </w:trPr>
+        <w:tc>
+          <w:tcPr>
+            <w:tcW w:w="0" w:type="auto"/>
+            <w:vAlign w:val="center"/>
+            <w:hideMark/>
+          </w:tcPr>
+          <w:p>
+            <w:pPr>
+              <w:spacing w:after="0" w:line="240" w:lineRule="auto"/>
+              <w:rPr>
+                <w:rFonts w:ascii="Times New Roman" w:eastAsia="Times New Roman" w:hAnsi="Times New Roman" w:cs="Times New Roman"/>
+                <w:sz w:val="24"/>
+                <w:szCs w:val="24"/>
+                <w:lang w:val="ru-MD" w:eastAsia="ru-MD"/>
+              </w:rPr>
+            </w:pPr>
+            <w:proofErr w:type="spellStart"/>
+            <w:r>
+              <w:rPr>
+                <w:rFonts w:ascii="Times New Roman" w:eastAsia="Times New Roman" w:hAnsi="Times New Roman" w:cs="Times New Roman"/>
+                <w:b/>
+                <w:bCs/>
+                <w:sz w:val="24"/>
+                <w:szCs w:val="24"/>
+                <w:lang w:val="ru-MD" w:eastAsia="ru-MD"/>
+              </w:rPr>
+              <w:t>Inflation</w:t>
+            </w:r>
+            <w:proofErr w:type="spellEnd"/>
+            <w:r>
+              <w:rPr>
+                <w:rFonts w:ascii="Times New Roman" w:eastAsia="Times New Roman" w:hAnsi="Times New Roman" w:cs="Times New Roman"/>
+                <w:b/>
+                <w:bCs/>
+                <w:sz w:val="24"/>
+                <w:szCs w:val="24"/>
+                <w:lang w:val="ru-MD" w:eastAsia="ru-MD"/>
+              </w:rPr>
+              <w:t xml:space="preserve"> (</w:t>
+            </w:r>
+            <w:proofErr w:type="spellStart"/>
+            <w:r>
+              <w:rPr>
+                <w:rFonts w:ascii="Times New Roman" w:eastAsia="Times New Roman" w:hAnsi="Times New Roman" w:cs="Times New Roman"/>
+                <w:b/>
+                <w:bCs/>
+                <w:sz w:val="24"/>
+                <w:szCs w:val="24"/>
+                <w:lang w:val="ru-MD" w:eastAsia="ru-MD"/>
+              </w:rPr>
+              <w:t>YoY</w:t>
+            </w:r>
+            <w:proofErr w:type="spellEnd"/>
+            <w:r>
+              <w:rPr>
+                <w:rFonts w:ascii="Times New Roman" w:eastAsia="Times New Roman" w:hAnsi="Times New Roman" w:cs="Times New Roman"/>
+                <w:b/>
+                <w:bCs/>
+                <w:sz w:val="24"/>
+                <w:szCs w:val="24"/>
+                <w:lang w:val="ru-MD" w:eastAsia="ru-MD"/>
+              </w:rPr>
+              <w:t>, HICP)</w:t>
+            </w:r>
+          </w:p>
+        </w:tc>
+        <w:tc>
+          <w:tcPr>
+            <w:tcW w:w="0" w:type="auto"/>
+            <w:vAlign w:val="center"/>
+            <w:hideMark/>
+          </w:tcPr>
+          <w:p>
+            <w:pPr>
+              <w:spacing w:after="0" w:line="240" w:lineRule="auto"/>
+              <w:rPr>
+                <w:rFonts w:ascii="Times New Roman" w:eastAsia="Times New Roman" w:hAnsi="Times New Roman" w:cs="Times New Roman"/>
+                <w:sz w:val="24"/>
+                <w:szCs w:val="24"/>
+                <w:lang w:val="ru-MD" w:eastAsia="ru-MD"/>
+              </w:rPr>
+            </w:pPr>
+            <w:r>
+              <w:rPr>
+                <w:rFonts w:ascii="Times New Roman" w:eastAsia="Times New Roman" w:hAnsi="Times New Roman" w:cs="Times New Roman"/>
+                <w:sz w:val="24"/>
+                <w:szCs w:val="24"/>
+                <w:lang w:val="ru-MD" w:eastAsia="ru-MD"/>
+              </w:rPr>
+              <w:t xml:space="preserve">p </w:t>
+            </w:r>
+            <w:proofErr w:type="gramStart"/>
+            <w:r>
+              <w:rPr>
+                <w:rFonts w:ascii="Times New Roman" w:eastAsia="Times New Roman" w:hAnsi="Times New Roman" w:cs="Times New Roman"/>
+                <w:sz w:val="24"/>
+                <w:szCs w:val="24"/>
+                <w:lang w:val="ru-MD" w:eastAsia="ru-MD"/>
+              </w:rPr>
+              <w:t>&lt; 0</w:t>
+            </w:r>
+            <w:proofErr w:type="gramEnd"/>
+            <w:r>
+              <w:rPr>
+                <w:rFonts w:ascii="Times New Roman" w:eastAsia="Times New Roman" w:hAnsi="Times New Roman" w:cs="Times New Roman"/>
+                <w:sz w:val="24"/>
+                <w:szCs w:val="24"/>
+                <w:lang w:val="ru-MD" w:eastAsia="ru-MD"/>
+              </w:rPr>
+              <w:t>.001</w:t>
+            </w:r>
+          </w:p>
+        </w:tc>
+        <w:tc>
+          <w:tcPr>
+            <w:tcW w:w="0" w:type="auto"/>
+            <w:vAlign w:val="center"/>
+            <w:hideMark/>
+          </w:tcPr>
+          <w:p>
+            <w:pPr>
+              <w:spacing w:after="0" w:line="240" w:lineRule="auto"/>
+              <w:rPr>
+                <w:rFonts w:ascii="Times New Roman" w:eastAsia="Times New Roman" w:hAnsi="Times New Roman" w:cs="Times New Roman"/>
+                <w:sz w:val="24"/>
+                <w:szCs w:val="24"/>
+                <w:lang w:val="en-US" w:eastAsia="ru-MD"/>
+              </w:rPr>
+            </w:pPr>
+            <w:r>
+              <w:rPr>
+                <w:rFonts w:ascii="Times New Roman" w:eastAsia="Times New Roman" w:hAnsi="Times New Roman" w:cs="Times New Roman"/>
+                <w:sz w:val="24"/>
+                <w:szCs w:val="24"/>
+                <w:lang w:val="en-US" w:eastAsia="ru-MD"/>
+              </w:rPr>
+              <w:t>Strong deviation due to extreme outliers (≈ –200,000); potential scaling or log transformation needed.</w:t>
+            </w:r>
+          </w:p>
+        </w:tc>
+      </w:tr>
+      <w:tr>
+        <w:trPr>
+          <w:tblCellSpacing w:w="15" w:type="dxa"/>
+        </w:trPr>
+        <w:tc>
+          <w:tcPr>
+            <w:tcW w:w="0" w:type="auto"/>
+            <w:vAlign w:val="center"/>
+            <w:hideMark/>
+          </w:tcPr>
+          <w:p>
+            <w:pPr>
+              <w:spacing w:after="0" w:line="240" w:lineRule="auto"/>
+              <w:rPr>
+                <w:rFonts w:ascii="Times New Roman" w:eastAsia="Times New Roman" w:hAnsi="Times New Roman" w:cs="Times New Roman"/>
+                <w:sz w:val="24"/>
+                <w:szCs w:val="24"/>
+                <w:lang w:val="ru-MD" w:eastAsia="ru-MD"/>
+              </w:rPr>
+            </w:pPr>
+            <w:proofErr w:type="spellStart"/>
+            <w:r>
+              <w:rPr>
+                <w:rFonts w:ascii="Times New Roman" w:eastAsia="Times New Roman" w:hAnsi="Times New Roman" w:cs="Times New Roman"/>
+                <w:b/>
+                <w:bCs/>
+                <w:sz w:val="24"/>
+                <w:szCs w:val="24"/>
+                <w:lang w:val="ru-MD" w:eastAsia="ru-MD"/>
+              </w:rPr>
+              <w:t>Unemployment</w:t>
+            </w:r>
+            <w:proofErr w:type="spellEnd"/>
+            <w:r>
+              <w:rPr>
+                <w:rFonts w:ascii="Times New Roman" w:eastAsia="Times New Roman" w:hAnsi="Times New Roman" w:cs="Times New Roman"/>
+                <w:b/>
+                <w:bCs/>
+                <w:sz w:val="24"/>
+                <w:szCs w:val="24"/>
+                <w:lang w:val="ru-MD" w:eastAsia="ru-MD"/>
+              </w:rPr>
+              <w:t xml:space="preserve"> </w:t>
+            </w:r>
+            <w:proofErr w:type="spellStart"/>
+            <w:r>
+              <w:rPr>
+                <w:rFonts w:ascii="Times New Roman" w:eastAsia="Times New Roman" w:hAnsi="Times New Roman" w:cs="Times New Roman"/>
+                <w:b/>
+                <w:bCs/>
+                <w:sz w:val="24"/>
+                <w:szCs w:val="24"/>
+                <w:lang w:val="ru-MD" w:eastAsia="ru-MD"/>
+              </w:rPr>
+              <w:t>rate</w:t>
+            </w:r>
+            <w:proofErr w:type="spellEnd"/>
+          </w:p>
+        </w:tc>
+        <w:tc>
+          <w:tcPr>
+            <w:tcW w:w="0" w:type="auto"/>
+            <w:vAlign w:val="center"/>
+            <w:hideMark/>
+          </w:tcPr>
+          <w:p>
+            <w:pPr>
+              <w:spacing w:after="0" w:line="240" w:lineRule="auto"/>
+              <w:rPr>
+                <w:rFonts w:ascii="Times New Roman" w:eastAsia="Times New Roman" w:hAnsi="Times New Roman" w:cs="Times New Roman"/>
+                <w:sz w:val="24"/>
+                <w:szCs w:val="24"/>
+                <w:lang w:val="ru-MD" w:eastAsia="ru-MD"/>
+              </w:rPr>
+            </w:pPr>
+            <w:r>
+              <w:rPr>
+                <w:rFonts w:ascii="Times New Roman" w:eastAsia="Times New Roman" w:hAnsi="Times New Roman" w:cs="Times New Roman"/>
+                <w:sz w:val="24"/>
+                <w:szCs w:val="24"/>
+                <w:lang w:val="ru-MD" w:eastAsia="ru-MD"/>
+              </w:rPr>
+              <w:t>p = 0.0005</w:t>
+            </w:r>
+          </w:p>
+        </w:tc>
+        <w:tc>
+          <w:tcPr>
+            <w:tcW w:w="0" w:type="auto"/>
+            <w:vAlign w:val="center"/>
+            <w:hideMark/>
+          </w:tcPr>
+          <w:p>
+            <w:pPr>
+              <w:spacing w:after="0" w:line="240" w:lineRule="auto"/>
+              <w:rPr>
+                <w:rFonts w:ascii="Times New Roman" w:eastAsia="Times New Roman" w:hAnsi="Times New Roman" w:cs="Times New Roman"/>
+                <w:sz w:val="24"/>
+                <w:szCs w:val="24"/>
+                <w:lang w:val="en-US" w:eastAsia="ru-MD"/>
+              </w:rPr>
+            </w:pPr>
+            <w:r>
+              <w:rPr>
+                <w:rFonts w:ascii="Times New Roman" w:eastAsia="Times New Roman" w:hAnsi="Times New Roman" w:cs="Times New Roman"/>
+                <w:sz w:val="24"/>
+                <w:szCs w:val="24"/>
+                <w:lang w:val="en-US" w:eastAsia="ru-MD"/>
+              </w:rPr>
+              <w:t>Minor non-normality and mild asymmetry; residuals acceptable for linear model interpretation.</w:t>
+            </w:r>
+          </w:p>
+        </w:tc>
+      </w:tr>
+    </w:tbl>
+    <w:p>
+      <w:pPr>
+        <w:pBdr>
+          <w:top w:val="nil"/>
+          <w:left w:val="nil"/>
+          <w:bottom w:val="nil"/>
+          <w:right w:val="nil"/>
+          <w:between w:val="nil"/>
+        </w:pBdr>
+        <w:jc w:val="right"/>
+        <w:rPr>
+          <w:rFonts w:asciiTheme="majorBidi" w:hAnsiTheme="majorBidi" w:cstheme="majorBidi"/>
+          <w:bCs/>
+          <w:i/>
+          <w:iCs/>
+          <w:sz w:val="24"/>
+          <w:szCs w:val="24"/>
+          <w:lang w:val="en-US"/>
+        </w:rPr>
+      </w:pPr>
+    </w:p>
+    <w:p>
+      <w:pPr>
+        <w:pBdr>
+          <w:top w:val="nil"/>
+          <w:left w:val="nil"/>
+          <w:bottom w:val="nil"/>
+          <w:right w:val="nil"/>
+          <w:between w:val="nil"/>
+        </w:pBdr>
+        <w:rPr>
+          <w:rFonts w:asciiTheme="majorBidi" w:hAnsiTheme="majorBidi" w:cstheme="majorBidi"/>
+          <w:b/>
+          <w:sz w:val="24"/>
+          <w:szCs w:val="24"/>
+          <w:lang w:val="en-US"/>
+        </w:rPr>
+      </w:pPr>
+      <w:r>
+        <w:rPr>
+          <w:rFonts w:asciiTheme="majorBidi" w:hAnsiTheme="majorBidi" w:cstheme="majorBidi"/>
+          <w:b/>
+          <w:sz w:val="24"/>
+          <w:szCs w:val="24"/>
+          <w:lang w:val="en-US"/>
+        </w:rPr>
+        <w:t>Visual interpretation:</w:t>
+      </w:r>
+    </w:p>
+    <w:p>
+      <w:pPr>
+        <w:pStyle w:val="a4"/>
+        <w:numPr>
+          <w:ilvl w:val="0"/>
+          <w:numId w:val="12"/>
+        </w:numPr>
+        <w:pBdr>
+          <w:top w:val="nil"/>
+          <w:left w:val="nil"/>
+          <w:bottom w:val="nil"/>
+          <w:right w:val="nil"/>
+          <w:between w:val="nil"/>
+        </w:pBdr>
+        <w:rPr>
+          <w:rFonts w:asciiTheme="majorBidi" w:hAnsiTheme="majorBidi" w:cstheme="majorBidi"/>
+          <w:bCs/>
+          <w:sz w:val="24"/>
+          <w:szCs w:val="24"/>
+          <w:lang w:val="en-US"/>
+        </w:rPr>
+      </w:pPr>
+      <w:r>
+        <w:rPr>
+          <w:rFonts w:asciiTheme="majorBidi" w:hAnsiTheme="majorBidi" w:cstheme="majorBidi"/>
+          <w:bCs/>
+          <w:sz w:val="24"/>
+          <w:szCs w:val="24"/>
+          <w:lang w:val="en-US"/>
+        </w:rPr>
+        <w:t>GDP growth residuals show a roughly bell-shaped pattern, with slight kurtosis.</w:t>
+      </w:r>
+    </w:p>
+    <w:p>
+      <w:pPr>
+        <w:pStyle w:val="a4"/>
+        <w:numPr>
+          <w:ilvl w:val="0"/>
+          <w:numId w:val="12"/>
+        </w:numPr>
+        <w:pBdr>
+          <w:top w:val="nil"/>
+          <w:left w:val="nil"/>
+          <w:bottom w:val="nil"/>
+          <w:right w:val="nil"/>
+          <w:between w:val="nil"/>
+        </w:pBdr>
+        <w:rPr>
+          <w:rFonts w:asciiTheme="majorBidi" w:hAnsiTheme="majorBidi" w:cstheme="majorBidi"/>
+          <w:bCs/>
+          <w:sz w:val="24"/>
+          <w:szCs w:val="24"/>
+          <w:lang w:val="en-US"/>
+        </w:rPr>
+      </w:pPr>
+      <w:r>
+        <w:rPr>
+          <w:rFonts w:asciiTheme="majorBidi" w:hAnsiTheme="majorBidi" w:cstheme="majorBidi"/>
+          <w:bCs/>
+          <w:sz w:val="24"/>
+          <w:szCs w:val="24"/>
+          <w:lang w:val="en-US"/>
+        </w:rPr>
+        <w:t>Inflation residuals are heavily skewed due to extreme values — suggesting heteroscedasticity.</w:t>
+      </w:r>
+    </w:p>
+    <w:p>
+      <w:pPr>
+        <w:pStyle w:val="a4"/>
+        <w:numPr>
+          <w:ilvl w:val="0"/>
+          <w:numId w:val="12"/>
+        </w:numPr>
         <w:pBdr>
           <w:top w:val="nil"/>
           <w:left w:val="nil"/>
@@ -8243,13 +10757,532 @@
         <w:jc w:val="both"/>
         <w:rPr>
           <w:rFonts w:asciiTheme="majorBidi" w:hAnsiTheme="majorBidi" w:cstheme="majorBidi"/>
+          <w:bCs/>
+          <w:sz w:val="24"/>
+          <w:szCs w:val="24"/>
+          <w:lang w:val="en-US"/>
+        </w:rPr>
+      </w:pPr>
+      <w:r>
+        <w:rPr>
+          <w:rFonts w:asciiTheme="majorBidi" w:hAnsiTheme="majorBidi" w:cstheme="majorBidi"/>
+          <w:bCs/>
+          <w:sz w:val="24"/>
+          <w:szCs w:val="24"/>
+          <w:lang w:val="en-US"/>
+        </w:rPr>
+        <w:t>Unemployment rate residuals follow an approximately normal shape, confirming good model stability.</w:t>
+      </w:r>
+    </w:p>
+    <w:p>
+      <w:pPr>
+        <w:pBdr>
+          <w:top w:val="nil"/>
+          <w:left w:val="nil"/>
+          <w:bottom w:val="nil"/>
+          <w:right w:val="nil"/>
+          <w:between w:val="nil"/>
+        </w:pBdr>
+        <w:rPr>
+          <w:rFonts w:asciiTheme="majorBidi" w:hAnsiTheme="majorBidi" w:cstheme="majorBidi"/>
           <w:b/>
-          <w:color w:val="EE0000"/>
-          <w:sz w:val="24"/>
-          <w:szCs w:val="24"/>
-          <w:lang w:val="en-US"/>
-        </w:rPr>
-      </w:pPr>
+          <w:sz w:val="24"/>
+          <w:szCs w:val="24"/>
+          <w:lang w:val="en-US"/>
+        </w:rPr>
+      </w:pPr>
+      <w:r>
+        <w:rPr>
+          <w:rFonts w:asciiTheme="majorBidi" w:hAnsiTheme="majorBidi" w:cstheme="majorBidi"/>
+          <w:b/>
+          <w:sz w:val="24"/>
+          <w:szCs w:val="24"/>
+          <w:lang w:val="en-US"/>
+        </w:rPr>
+        <w:t>3.3 Feature Selection and Model Refinement</w:t>
+      </w:r>
+    </w:p>
+    <w:p>
+      <w:pPr>
+        <w:pBdr>
+          <w:top w:val="nil"/>
+          <w:left w:val="nil"/>
+          <w:bottom w:val="nil"/>
+          <w:right w:val="nil"/>
+          <w:between w:val="nil"/>
+        </w:pBdr>
+        <w:jc w:val="both"/>
+        <w:rPr>
+          <w:rFonts w:asciiTheme="majorBidi" w:hAnsiTheme="majorBidi" w:cstheme="majorBidi"/>
+          <w:bCs/>
+          <w:sz w:val="24"/>
+          <w:szCs w:val="24"/>
+          <w:lang w:val="en-US"/>
+        </w:rPr>
+      </w:pPr>
+      <w:r>
+        <w:rPr>
+          <w:rFonts w:asciiTheme="majorBidi" w:hAnsiTheme="majorBidi" w:cstheme="majorBidi"/>
+          <w:bCs/>
+          <w:sz w:val="24"/>
+          <w:szCs w:val="24"/>
+          <w:lang w:val="en-US"/>
+        </w:rPr>
+        <w:t>The final refinement stage aimed to improve model parsimony and interpretability based on statistical significance and residual diagnostics.</w:t>
+      </w:r>
+    </w:p>
+    <w:p>
+      <w:pPr>
+        <w:pBdr>
+          <w:top w:val="nil"/>
+          <w:left w:val="nil"/>
+          <w:bottom w:val="nil"/>
+          <w:right w:val="nil"/>
+          <w:between w:val="nil"/>
+        </w:pBdr>
+        <w:jc w:val="both"/>
+        <w:rPr>
+          <w:rFonts w:asciiTheme="majorBidi" w:hAnsiTheme="majorBidi" w:cstheme="majorBidi"/>
+          <w:bCs/>
+          <w:sz w:val="24"/>
+          <w:szCs w:val="24"/>
+          <w:lang w:val="en-US"/>
+        </w:rPr>
+      </w:pPr>
+      <w:r>
+        <w:rPr>
+          <w:rFonts w:asciiTheme="majorBidi" w:hAnsiTheme="majorBidi" w:cstheme="majorBidi"/>
+          <w:bCs/>
+          <w:sz w:val="24"/>
+          <w:szCs w:val="24"/>
+          <w:lang w:val="en-US"/>
+        </w:rPr>
+        <w:t>Using the results obtained in Sections 3.1 and 3.2, insignificant or redundant predictors were removed, while key explanatory variables were retained.</w:t>
+      </w:r>
+    </w:p>
+    <w:p>
+      <w:pPr>
+        <w:pBdr>
+          <w:top w:val="nil"/>
+          <w:left w:val="nil"/>
+          <w:bottom w:val="nil"/>
+          <w:right w:val="nil"/>
+          <w:between w:val="nil"/>
+        </w:pBdr>
+        <w:jc w:val="both"/>
+        <w:rPr>
+          <w:rFonts w:asciiTheme="majorBidi" w:hAnsiTheme="majorBidi" w:cstheme="majorBidi"/>
+          <w:b/>
+          <w:sz w:val="24"/>
+          <w:szCs w:val="24"/>
+          <w:lang w:val="en-US"/>
+        </w:rPr>
+      </w:pPr>
+      <w:r>
+        <w:rPr>
+          <w:rFonts w:asciiTheme="majorBidi" w:hAnsiTheme="majorBidi" w:cstheme="majorBidi"/>
+          <w:b/>
+          <w:sz w:val="24"/>
+          <w:szCs w:val="24"/>
+          <w:lang w:val="en-US"/>
+        </w:rPr>
+        <w:t>Refinement decisions:</w:t>
+      </w:r>
+    </w:p>
+    <w:p>
+      <w:pPr>
+        <w:pStyle w:val="a4"/>
+        <w:numPr>
+          <w:ilvl w:val="0"/>
+          <w:numId w:val="14"/>
+        </w:numPr>
+        <w:pBdr>
+          <w:top w:val="nil"/>
+          <w:left w:val="nil"/>
+          <w:bottom w:val="nil"/>
+          <w:right w:val="nil"/>
+          <w:between w:val="nil"/>
+        </w:pBdr>
+        <w:jc w:val="both"/>
+        <w:rPr>
+          <w:rFonts w:asciiTheme="majorBidi" w:hAnsiTheme="majorBidi" w:cstheme="majorBidi"/>
+          <w:bCs/>
+          <w:sz w:val="24"/>
+          <w:szCs w:val="24"/>
+          <w:lang w:val="en-US"/>
+        </w:rPr>
+      </w:pPr>
+      <w:r>
+        <w:rPr>
+          <w:rFonts w:asciiTheme="majorBidi" w:hAnsiTheme="majorBidi" w:cstheme="majorBidi"/>
+          <w:bCs/>
+          <w:sz w:val="24"/>
+          <w:szCs w:val="24"/>
+          <w:lang w:val="en-US"/>
+        </w:rPr>
+        <w:t>GDP growth (YoY): Only GDP_growth_yoy_l1 and Industrial Production Index_l1 were statistically significant (p &lt; 0.10). Other predictors such as Retail Trade Turnover and Exports were excluded to reduce multicollinearity.</w:t>
+      </w:r>
+    </w:p>
+    <w:p>
+      <w:pPr>
+        <w:pStyle w:val="a4"/>
+        <w:numPr>
+          <w:ilvl w:val="0"/>
+          <w:numId w:val="14"/>
+        </w:numPr>
+        <w:pBdr>
+          <w:top w:val="nil"/>
+          <w:left w:val="nil"/>
+          <w:bottom w:val="nil"/>
+          <w:right w:val="nil"/>
+          <w:between w:val="nil"/>
+        </w:pBdr>
+        <w:jc w:val="both"/>
+        <w:rPr>
+          <w:rFonts w:asciiTheme="majorBidi" w:hAnsiTheme="majorBidi" w:cstheme="majorBidi"/>
+          <w:bCs/>
+          <w:sz w:val="24"/>
+          <w:szCs w:val="24"/>
+          <w:lang w:val="en-US"/>
+        </w:rPr>
+      </w:pPr>
+      <w:r>
+        <w:rPr>
+          <w:rFonts w:asciiTheme="majorBidi" w:hAnsiTheme="majorBidi" w:cstheme="majorBidi"/>
+          <w:bCs/>
+          <w:sz w:val="24"/>
+          <w:szCs w:val="24"/>
+          <w:lang w:val="en-US"/>
+        </w:rPr>
+        <w:t xml:space="preserve">Inflation (YoY, HICP): Net Migration (World </w:t>
+      </w:r>
+      <w:proofErr w:type="gramStart"/>
+      <w:r>
+        <w:rPr>
+          <w:rFonts w:asciiTheme="majorBidi" w:hAnsiTheme="majorBidi" w:cstheme="majorBidi"/>
+          <w:bCs/>
+          <w:sz w:val="24"/>
+          <w:szCs w:val="24"/>
+          <w:lang w:val="en-US"/>
+        </w:rPr>
+        <w:t>Bank)_</w:t>
+      </w:r>
+      <w:proofErr w:type="gramEnd"/>
+      <w:r>
+        <w:rPr>
+          <w:rFonts w:asciiTheme="majorBidi" w:hAnsiTheme="majorBidi" w:cstheme="majorBidi"/>
+          <w:bCs/>
+          <w:sz w:val="24"/>
+          <w:szCs w:val="24"/>
+          <w:lang w:val="en-US"/>
+        </w:rPr>
+        <w:t xml:space="preserve">l1 was retained as the sole significant predictor (p = 0.004). Given non-normal residuals, future refinement may include log transformation or </w:t>
+      </w:r>
+      <w:proofErr w:type="gramStart"/>
+      <w:r>
+        <w:rPr>
+          <w:rFonts w:asciiTheme="majorBidi" w:hAnsiTheme="majorBidi" w:cstheme="majorBidi"/>
+          <w:bCs/>
+          <w:sz w:val="24"/>
+          <w:szCs w:val="24"/>
+          <w:lang w:val="en-US"/>
+        </w:rPr>
+        <w:t>MA(</w:t>
+      </w:r>
+      <w:proofErr w:type="gramEnd"/>
+      <w:r>
+        <w:rPr>
+          <w:rFonts w:asciiTheme="majorBidi" w:hAnsiTheme="majorBidi" w:cstheme="majorBidi"/>
+          <w:bCs/>
+          <w:sz w:val="24"/>
+          <w:szCs w:val="24"/>
+          <w:lang w:val="en-US"/>
+        </w:rPr>
+        <w:t>4) smoothing for Energy Prices.</w:t>
+      </w:r>
+    </w:p>
+    <w:p>
+      <w:pPr>
+        <w:pStyle w:val="a4"/>
+        <w:numPr>
+          <w:ilvl w:val="0"/>
+          <w:numId w:val="14"/>
+        </w:numPr>
+        <w:pBdr>
+          <w:top w:val="nil"/>
+          <w:left w:val="nil"/>
+          <w:bottom w:val="nil"/>
+          <w:right w:val="nil"/>
+          <w:between w:val="nil"/>
+        </w:pBdr>
+        <w:jc w:val="both"/>
+        <w:rPr>
+          <w:rFonts w:asciiTheme="majorBidi" w:hAnsiTheme="majorBidi" w:cstheme="majorBidi"/>
+          <w:bCs/>
+          <w:sz w:val="24"/>
+          <w:szCs w:val="24"/>
+          <w:lang w:val="en-US"/>
+        </w:rPr>
+      </w:pPr>
+      <w:r>
+        <w:rPr>
+          <w:rFonts w:asciiTheme="majorBidi" w:hAnsiTheme="majorBidi" w:cstheme="majorBidi"/>
+          <w:bCs/>
+          <w:sz w:val="24"/>
+          <w:szCs w:val="24"/>
+          <w:lang w:val="en-US"/>
+        </w:rPr>
+        <w:t>Unemployment Rate: Retained predictors with significant negative or positive effects: GDP_growth_yoy_l1, Unemployment_rate_l1, Exports_l1, Inflation_yoy_l1, and Net Migration_l1. Highly collinear features (e.g., Population, Employment) were dropped.</w:t>
+      </w:r>
+    </w:p>
+    <w:p>
+      <w:pPr>
+        <w:pBdr>
+          <w:top w:val="nil"/>
+          <w:left w:val="nil"/>
+          <w:bottom w:val="nil"/>
+          <w:right w:val="nil"/>
+          <w:between w:val="nil"/>
+        </w:pBdr>
+        <w:jc w:val="both"/>
+        <w:rPr>
+          <w:rFonts w:asciiTheme="majorBidi" w:hAnsiTheme="majorBidi" w:cstheme="majorBidi"/>
+          <w:b/>
+          <w:sz w:val="24"/>
+          <w:szCs w:val="24"/>
+          <w:lang w:val="en-US"/>
+        </w:rPr>
+      </w:pPr>
+      <w:r>
+        <w:rPr>
+          <w:rFonts w:asciiTheme="majorBidi" w:hAnsiTheme="majorBidi" w:cstheme="majorBidi"/>
+          <w:b/>
+          <w:sz w:val="24"/>
+          <w:szCs w:val="24"/>
+          <w:lang w:val="en-US"/>
+        </w:rPr>
+        <w:t>Outcome:</w:t>
+      </w:r>
+    </w:p>
+    <w:p>
+      <w:pPr>
+        <w:pBdr>
+          <w:top w:val="nil"/>
+          <w:left w:val="nil"/>
+          <w:bottom w:val="nil"/>
+          <w:right w:val="nil"/>
+          <w:between w:val="nil"/>
+        </w:pBdr>
+        <w:spacing w:after="120"/>
+        <w:jc w:val="both"/>
+        <w:rPr>
+          <w:rFonts w:asciiTheme="majorBidi" w:hAnsiTheme="majorBidi" w:cstheme="majorBidi"/>
+          <w:bCs/>
+          <w:sz w:val="24"/>
+          <w:szCs w:val="24"/>
+          <w:lang w:val="en-US"/>
+        </w:rPr>
+      </w:pPr>
+      <w:r>
+        <w:rPr>
+          <w:rFonts w:asciiTheme="majorBidi" w:hAnsiTheme="majorBidi" w:cstheme="majorBidi"/>
+          <w:bCs/>
+          <w:sz w:val="24"/>
+          <w:szCs w:val="24"/>
+          <w:lang w:val="en-US"/>
+        </w:rPr>
+        <w:t>The refined models are more compact and statistically robust. Key macroeconomic relationships remain intact — growth and exports reduce unemployment, migration affects both prices and labor supply, and GDP dynamics demonstrate strong inertia.</w:t>
+      </w:r>
+    </w:p>
+    <w:p>
+      <w:pPr>
+        <w:pBdr>
+          <w:top w:val="nil"/>
+          <w:left w:val="nil"/>
+          <w:bottom w:val="nil"/>
+          <w:right w:val="nil"/>
+          <w:between w:val="nil"/>
+        </w:pBdr>
+        <w:spacing w:after="120"/>
+        <w:jc w:val="both"/>
+        <w:rPr>
+          <w:rFonts w:asciiTheme="majorBidi" w:hAnsiTheme="majorBidi" w:cstheme="majorBidi"/>
+          <w:b/>
+          <w:sz w:val="24"/>
+          <w:szCs w:val="24"/>
+          <w:lang w:val="en-US"/>
+        </w:rPr>
+      </w:pPr>
+      <w:r>
+        <w:rPr>
+          <w:rFonts w:asciiTheme="majorBidi" w:hAnsiTheme="majorBidi" w:cstheme="majorBidi"/>
+          <w:b/>
+          <w:sz w:val="24"/>
+          <w:szCs w:val="24"/>
+          <w:lang w:val="en-US"/>
+        </w:rPr>
+        <w:t>Implementation reference:</w:t>
+      </w:r>
+    </w:p>
+    <w:p>
+      <w:pPr>
+        <w:pBdr>
+          <w:top w:val="nil"/>
+          <w:left w:val="nil"/>
+          <w:bottom w:val="nil"/>
+          <w:right w:val="nil"/>
+          <w:between w:val="nil"/>
+        </w:pBdr>
+        <w:spacing w:after="120"/>
+        <w:jc w:val="both"/>
+        <w:rPr>
+          <w:rFonts w:asciiTheme="majorBidi" w:hAnsiTheme="majorBidi" w:cstheme="majorBidi"/>
+          <w:bCs/>
+          <w:sz w:val="24"/>
+          <w:szCs w:val="24"/>
+          <w:lang w:val="en-US"/>
+        </w:rPr>
+      </w:pPr>
+      <w:r>
+        <w:rPr>
+          <w:rFonts w:asciiTheme="majorBidi" w:hAnsiTheme="majorBidi" w:cstheme="majorBidi"/>
+          <w:bCs/>
+          <w:sz w:val="24"/>
+          <w:szCs w:val="24"/>
+          <w:lang w:val="en-US"/>
+        </w:rPr>
+        <w:t>This refinement was based on the output of the scripts</w:t>
+      </w:r>
+      <w:r>
+        <w:rPr>
+          <w:rFonts w:asciiTheme="majorBidi" w:hAnsiTheme="majorBidi" w:cstheme="majorBidi"/>
+          <w:bCs/>
+          <w:sz w:val="24"/>
+          <w:szCs w:val="24"/>
+          <w:lang w:val="en-US"/>
+        </w:rPr>
+        <w:t xml:space="preserve"> </w:t>
+      </w:r>
+      <w:hyperlink r:id="rId17" w:history="1">
+        <w:r>
+          <w:rPr>
+            <w:rStyle w:val="a7"/>
+            <w:rFonts w:asciiTheme="majorBidi" w:hAnsiTheme="majorBidi" w:cstheme="majorBidi"/>
+            <w:bCs/>
+            <w:sz w:val="24"/>
+            <w:szCs w:val="24"/>
+            <w:lang w:val="en-US"/>
+          </w:rPr>
+          <w:t>../src/phase3_coeffs_and_residuals.py</w:t>
+        </w:r>
+      </w:hyperlink>
+      <w:r>
+        <w:rPr>
+          <w:rFonts w:asciiTheme="majorBidi" w:hAnsiTheme="majorBidi" w:cstheme="majorBidi"/>
+          <w:bCs/>
+          <w:sz w:val="24"/>
+          <w:szCs w:val="24"/>
+          <w:lang w:val="en-US"/>
+        </w:rPr>
+        <w:t xml:space="preserve"> and</w:t>
+      </w:r>
+      <w:r>
+        <w:rPr>
+          <w:rFonts w:asciiTheme="majorBidi" w:hAnsiTheme="majorBidi" w:cstheme="majorBidi"/>
+          <w:bCs/>
+          <w:sz w:val="24"/>
+          <w:szCs w:val="24"/>
+          <w:lang w:val="en-US"/>
+        </w:rPr>
+        <w:t xml:space="preserve"> </w:t>
+      </w:r>
+      <w:r>
+        <w:rPr>
+          <w:rFonts w:asciiTheme="majorBidi" w:hAnsiTheme="majorBidi" w:cstheme="majorBidi"/>
+          <w:bCs/>
+          <w:sz w:val="24"/>
+          <w:szCs w:val="24"/>
+          <w:lang w:val="en-US"/>
+        </w:rPr>
+        <w:t xml:space="preserve"> </w:t>
+      </w:r>
+      <w:hyperlink r:id="rId18" w:history="1">
+        <w:r>
+          <w:rPr>
+            <w:rStyle w:val="a7"/>
+            <w:rFonts w:asciiTheme="majorBidi" w:hAnsiTheme="majorBidi" w:cstheme="majorBidi"/>
+            <w:bCs/>
+            <w:sz w:val="24"/>
+            <w:szCs w:val="24"/>
+            <w:lang w:val="en-US"/>
+          </w:rPr>
+          <w:t>../</w:t>
+        </w:r>
+        <w:proofErr w:type="spellStart"/>
+        <w:r>
+          <w:rPr>
+            <w:rStyle w:val="a7"/>
+            <w:rFonts w:asciiTheme="majorBidi" w:hAnsiTheme="majorBidi" w:cstheme="majorBidi"/>
+            <w:bCs/>
+            <w:sz w:val="24"/>
+            <w:szCs w:val="24"/>
+            <w:lang w:val="en-US"/>
+          </w:rPr>
+          <w:t>src</w:t>
+        </w:r>
+        <w:proofErr w:type="spellEnd"/>
+        <w:r>
+          <w:rPr>
+            <w:rStyle w:val="a7"/>
+            <w:rFonts w:asciiTheme="majorBidi" w:hAnsiTheme="majorBidi" w:cstheme="majorBidi"/>
+            <w:bCs/>
+            <w:sz w:val="24"/>
+            <w:szCs w:val="24"/>
+            <w:lang w:val="en-US"/>
+          </w:rPr>
+          <w:t>/phase3_residual_analysis.py</w:t>
+        </w:r>
+      </w:hyperlink>
+      <w:r>
+        <w:rPr>
+          <w:rFonts w:asciiTheme="majorBidi" w:hAnsiTheme="majorBidi" w:cstheme="majorBidi"/>
+          <w:bCs/>
+          <w:sz w:val="24"/>
+          <w:szCs w:val="24"/>
+          <w:lang w:val="en-US"/>
+        </w:rPr>
+        <w:t>.</w:t>
+      </w:r>
+    </w:p>
+    <w:p>
+      <w:pPr>
+        <w:pBdr>
+          <w:top w:val="nil"/>
+          <w:left w:val="nil"/>
+          <w:bottom w:val="nil"/>
+          <w:right w:val="nil"/>
+          <w:between w:val="nil"/>
+        </w:pBdr>
+        <w:spacing w:after="120"/>
+        <w:jc w:val="both"/>
+        <w:rPr>
+          <w:rFonts w:asciiTheme="majorBidi" w:hAnsiTheme="majorBidi" w:cstheme="majorBidi"/>
+          <w:bCs/>
+          <w:sz w:val="24"/>
+          <w:szCs w:val="24"/>
+          <w:lang w:val="en-US"/>
+        </w:rPr>
+      </w:pPr>
+      <w:r>
+        <w:rPr>
+          <w:rFonts w:asciiTheme="majorBidi" w:hAnsiTheme="majorBidi" w:cstheme="majorBidi"/>
+          <w:bCs/>
+          <w:sz w:val="24"/>
+          <w:szCs w:val="24"/>
+          <w:lang w:val="en-US"/>
+        </w:rPr>
+        <w:t>Future iterations could use an automated feature selection approach (e.g., Lasso or stepwise AIC) to validate these manual decisions.</w:t>
+      </w:r>
     </w:p>
     <w:sectPr>
       <w:pgSz w:w="11906" w:h="16838"/>
@@ -8675,6 +11708,119 @@
     </w:lvl>
   </w:abstractNum>
   <w:abstractNum w:abstractNumId="3" w15:restartNumberingAfterBreak="0">
+    <w:nsid w:val="29F97777"/>
+    <w:multiLevelType w:val="hybridMultilevel"/>
+    <w:tmpl w:val="C6A43D2E"/>
+    <w:lvl w:ilvl="0" w:tplc="0819000D">
+      <w:start w:val="1"/>
+      <w:numFmt w:val="bullet"/>
+      <w:lvlText w:val=""/>
+      <w:lvlJc w:val="left"/>
+      <w:pPr>
+        <w:ind w:left="720" w:hanging="360"/>
+      </w:pPr>
+      <w:rPr>
+        <w:rFonts w:ascii="Wingdings" w:hAnsi="Wingdings" w:hint="default"/>
+      </w:rPr>
+    </w:lvl>
+    <w:lvl w:ilvl="1" w:tplc="08190003" w:tentative="1">
+      <w:start w:val="1"/>
+      <w:numFmt w:val="bullet"/>
+      <w:lvlText w:val="o"/>
+      <w:lvlJc w:val="left"/>
+      <w:pPr>
+        <w:ind w:left="1440" w:hanging="360"/>
+      </w:pPr>
+      <w:rPr>
+        <w:rFonts w:ascii="Courier New" w:hAnsi="Courier New" w:cs="Courier New" w:hint="default"/>
+      </w:rPr>
+    </w:lvl>
+    <w:lvl w:ilvl="2" w:tplc="08190005" w:tentative="1">
+      <w:start w:val="1"/>
+      <w:numFmt w:val="bullet"/>
+      <w:lvlText w:val=""/>
+      <w:lvlJc w:val="left"/>
+      <w:pPr>
+        <w:ind w:left="2160" w:hanging="360"/>
+      </w:pPr>
+      <w:rPr>
+        <w:rFonts w:ascii="Wingdings" w:hAnsi="Wingdings" w:hint="default"/>
+      </w:rPr>
+    </w:lvl>
+    <w:lvl w:ilvl="3" w:tplc="08190001" w:tentative="1">
+      <w:start w:val="1"/>
+      <w:numFmt w:val="bullet"/>
+      <w:lvlText w:val=""/>
+      <w:lvlJc w:val="left"/>
+      <w:pPr>
+        <w:ind w:left="2880" w:hanging="360"/>
+      </w:pPr>
+      <w:rPr>
+        <w:rFonts w:ascii="Symbol" w:hAnsi="Symbol" w:hint="default"/>
+      </w:rPr>
+    </w:lvl>
+    <w:lvl w:ilvl="4" w:tplc="08190003" w:tentative="1">
+      <w:start w:val="1"/>
+      <w:numFmt w:val="bullet"/>
+      <w:lvlText w:val="o"/>
+      <w:lvlJc w:val="left"/>
+      <w:pPr>
+        <w:ind w:left="3600" w:hanging="360"/>
+      </w:pPr>
+      <w:rPr>
+        <w:rFonts w:ascii="Courier New" w:hAnsi="Courier New" w:cs="Courier New" w:hint="default"/>
+      </w:rPr>
+    </w:lvl>
+    <w:lvl w:ilvl="5" w:tplc="08190005" w:tentative="1">
+      <w:start w:val="1"/>
+      <w:numFmt w:val="bullet"/>
+      <w:lvlText w:val=""/>
+      <w:lvlJc w:val="left"/>
+      <w:pPr>
+        <w:ind w:left="4320" w:hanging="360"/>
+      </w:pPr>
+      <w:rPr>
+        <w:rFonts w:ascii="Wingdings" w:hAnsi="Wingdings" w:hint="default"/>
+      </w:rPr>
+    </w:lvl>
+    <w:lvl w:ilvl="6" w:tplc="08190001" w:tentative="1">
+      <w:start w:val="1"/>
+      <w:numFmt w:val="bullet"/>
+      <w:lvlText w:val=""/>
+      <w:lvlJc w:val="left"/>
+      <w:pPr>
+        <w:ind w:left="5040" w:hanging="360"/>
+      </w:pPr>
+      <w:rPr>
+        <w:rFonts w:ascii="Symbol" w:hAnsi="Symbol" w:hint="default"/>
+      </w:rPr>
+    </w:lvl>
+    <w:lvl w:ilvl="7" w:tplc="08190003" w:tentative="1">
+      <w:start w:val="1"/>
+      <w:numFmt w:val="bullet"/>
+      <w:lvlText w:val="o"/>
+      <w:lvlJc w:val="left"/>
+      <w:pPr>
+        <w:ind w:left="5760" w:hanging="360"/>
+      </w:pPr>
+      <w:rPr>
+        <w:rFonts w:ascii="Courier New" w:hAnsi="Courier New" w:cs="Courier New" w:hint="default"/>
+      </w:rPr>
+    </w:lvl>
+    <w:lvl w:ilvl="8" w:tplc="08190005" w:tentative="1">
+      <w:start w:val="1"/>
+      <w:numFmt w:val="bullet"/>
+      <w:lvlText w:val=""/>
+      <w:lvlJc w:val="left"/>
+      <w:pPr>
+        <w:ind w:left="6480" w:hanging="360"/>
+      </w:pPr>
+      <w:rPr>
+        <w:rFonts w:ascii="Wingdings" w:hAnsi="Wingdings" w:hint="default"/>
+      </w:rPr>
+    </w:lvl>
+  </w:abstractNum>
+  <w:abstractNum w:abstractNumId="4" w15:restartNumberingAfterBreak="0">
     <w:nsid w:val="34D936A1"/>
     <w:multiLevelType w:val="hybridMultilevel"/>
     <w:tmpl w:val="EF7E6798"/>
@@ -8763,7 +11909,7 @@
       </w:pPr>
     </w:lvl>
   </w:abstractNum>
-  <w:abstractNum w:abstractNumId="4" w15:restartNumberingAfterBreak="0">
+  <w:abstractNum w:abstractNumId="5" w15:restartNumberingAfterBreak="0">
     <w:nsid w:val="512E294F"/>
     <w:multiLevelType w:val="multilevel"/>
     <w:tmpl w:val="73FA9BF2"/>
@@ -8912,7 +12058,346 @@
       </w:rPr>
     </w:lvl>
   </w:abstractNum>
-  <w:abstractNum w:abstractNumId="5" w15:restartNumberingAfterBreak="0">
+  <w:abstractNum w:abstractNumId="6" w15:restartNumberingAfterBreak="0">
+    <w:nsid w:val="53A77C49"/>
+    <w:multiLevelType w:val="hybridMultilevel"/>
+    <w:tmpl w:val="942839F0"/>
+    <w:lvl w:ilvl="0" w:tplc="0819000D">
+      <w:start w:val="1"/>
+      <w:numFmt w:val="bullet"/>
+      <w:lvlText w:val=""/>
+      <w:lvlJc w:val="left"/>
+      <w:pPr>
+        <w:ind w:left="720" w:hanging="360"/>
+      </w:pPr>
+      <w:rPr>
+        <w:rFonts w:ascii="Wingdings" w:hAnsi="Wingdings" w:hint="default"/>
+      </w:rPr>
+    </w:lvl>
+    <w:lvl w:ilvl="1" w:tplc="08190003" w:tentative="1">
+      <w:start w:val="1"/>
+      <w:numFmt w:val="bullet"/>
+      <w:lvlText w:val="o"/>
+      <w:lvlJc w:val="left"/>
+      <w:pPr>
+        <w:ind w:left="1440" w:hanging="360"/>
+      </w:pPr>
+      <w:rPr>
+        <w:rFonts w:ascii="Courier New" w:hAnsi="Courier New" w:cs="Courier New" w:hint="default"/>
+      </w:rPr>
+    </w:lvl>
+    <w:lvl w:ilvl="2" w:tplc="08190005" w:tentative="1">
+      <w:start w:val="1"/>
+      <w:numFmt w:val="bullet"/>
+      <w:lvlText w:val=""/>
+      <w:lvlJc w:val="left"/>
+      <w:pPr>
+        <w:ind w:left="2160" w:hanging="360"/>
+      </w:pPr>
+      <w:rPr>
+        <w:rFonts w:ascii="Wingdings" w:hAnsi="Wingdings" w:hint="default"/>
+      </w:rPr>
+    </w:lvl>
+    <w:lvl w:ilvl="3" w:tplc="08190001" w:tentative="1">
+      <w:start w:val="1"/>
+      <w:numFmt w:val="bullet"/>
+      <w:lvlText w:val=""/>
+      <w:lvlJc w:val="left"/>
+      <w:pPr>
+        <w:ind w:left="2880" w:hanging="360"/>
+      </w:pPr>
+      <w:rPr>
+        <w:rFonts w:ascii="Symbol" w:hAnsi="Symbol" w:hint="default"/>
+      </w:rPr>
+    </w:lvl>
+    <w:lvl w:ilvl="4" w:tplc="08190003" w:tentative="1">
+      <w:start w:val="1"/>
+      <w:numFmt w:val="bullet"/>
+      <w:lvlText w:val="o"/>
+      <w:lvlJc w:val="left"/>
+      <w:pPr>
+        <w:ind w:left="3600" w:hanging="360"/>
+      </w:pPr>
+      <w:rPr>
+        <w:rFonts w:ascii="Courier New" w:hAnsi="Courier New" w:cs="Courier New" w:hint="default"/>
+      </w:rPr>
+    </w:lvl>
+    <w:lvl w:ilvl="5" w:tplc="08190005" w:tentative="1">
+      <w:start w:val="1"/>
+      <w:numFmt w:val="bullet"/>
+      <w:lvlText w:val=""/>
+      <w:lvlJc w:val="left"/>
+      <w:pPr>
+        <w:ind w:left="4320" w:hanging="360"/>
+      </w:pPr>
+      <w:rPr>
+        <w:rFonts w:ascii="Wingdings" w:hAnsi="Wingdings" w:hint="default"/>
+      </w:rPr>
+    </w:lvl>
+    <w:lvl w:ilvl="6" w:tplc="08190001" w:tentative="1">
+      <w:start w:val="1"/>
+      <w:numFmt w:val="bullet"/>
+      <w:lvlText w:val=""/>
+      <w:lvlJc w:val="left"/>
+      <w:pPr>
+        <w:ind w:left="5040" w:hanging="360"/>
+      </w:pPr>
+      <w:rPr>
+        <w:rFonts w:ascii="Symbol" w:hAnsi="Symbol" w:hint="default"/>
+      </w:rPr>
+    </w:lvl>
+    <w:lvl w:ilvl="7" w:tplc="08190003" w:tentative="1">
+      <w:start w:val="1"/>
+      <w:numFmt w:val="bullet"/>
+      <w:lvlText w:val="o"/>
+      <w:lvlJc w:val="left"/>
+      <w:pPr>
+        <w:ind w:left="5760" w:hanging="360"/>
+      </w:pPr>
+      <w:rPr>
+        <w:rFonts w:ascii="Courier New" w:hAnsi="Courier New" w:cs="Courier New" w:hint="default"/>
+      </w:rPr>
+    </w:lvl>
+    <w:lvl w:ilvl="8" w:tplc="08190005" w:tentative="1">
+      <w:start w:val="1"/>
+      <w:numFmt w:val="bullet"/>
+      <w:lvlText w:val=""/>
+      <w:lvlJc w:val="left"/>
+      <w:pPr>
+        <w:ind w:left="6480" w:hanging="360"/>
+      </w:pPr>
+      <w:rPr>
+        <w:rFonts w:ascii="Wingdings" w:hAnsi="Wingdings" w:hint="default"/>
+      </w:rPr>
+    </w:lvl>
+  </w:abstractNum>
+  <w:abstractNum w:abstractNumId="7" w15:restartNumberingAfterBreak="0">
+    <w:nsid w:val="54772672"/>
+    <w:multiLevelType w:val="hybridMultilevel"/>
+    <w:tmpl w:val="2708C878"/>
+    <w:lvl w:ilvl="0" w:tplc="0819000D">
+      <w:start w:val="1"/>
+      <w:numFmt w:val="bullet"/>
+      <w:lvlText w:val=""/>
+      <w:lvlJc w:val="left"/>
+      <w:pPr>
+        <w:ind w:left="720" w:hanging="360"/>
+      </w:pPr>
+      <w:rPr>
+        <w:rFonts w:ascii="Wingdings" w:hAnsi="Wingdings" w:hint="default"/>
+      </w:rPr>
+    </w:lvl>
+    <w:lvl w:ilvl="1" w:tplc="08190003" w:tentative="1">
+      <w:start w:val="1"/>
+      <w:numFmt w:val="bullet"/>
+      <w:lvlText w:val="o"/>
+      <w:lvlJc w:val="left"/>
+      <w:pPr>
+        <w:ind w:left="1440" w:hanging="360"/>
+      </w:pPr>
+      <w:rPr>
+        <w:rFonts w:ascii="Courier New" w:hAnsi="Courier New" w:cs="Courier New" w:hint="default"/>
+      </w:rPr>
+    </w:lvl>
+    <w:lvl w:ilvl="2" w:tplc="08190005" w:tentative="1">
+      <w:start w:val="1"/>
+      <w:numFmt w:val="bullet"/>
+      <w:lvlText w:val=""/>
+      <w:lvlJc w:val="left"/>
+      <w:pPr>
+        <w:ind w:left="2160" w:hanging="360"/>
+      </w:pPr>
+      <w:rPr>
+        <w:rFonts w:ascii="Wingdings" w:hAnsi="Wingdings" w:hint="default"/>
+      </w:rPr>
+    </w:lvl>
+    <w:lvl w:ilvl="3" w:tplc="08190001" w:tentative="1">
+      <w:start w:val="1"/>
+      <w:numFmt w:val="bullet"/>
+      <w:lvlText w:val=""/>
+      <w:lvlJc w:val="left"/>
+      <w:pPr>
+        <w:ind w:left="2880" w:hanging="360"/>
+      </w:pPr>
+      <w:rPr>
+        <w:rFonts w:ascii="Symbol" w:hAnsi="Symbol" w:hint="default"/>
+      </w:rPr>
+    </w:lvl>
+    <w:lvl w:ilvl="4" w:tplc="08190003" w:tentative="1">
+      <w:start w:val="1"/>
+      <w:numFmt w:val="bullet"/>
+      <w:lvlText w:val="o"/>
+      <w:lvlJc w:val="left"/>
+      <w:pPr>
+        <w:ind w:left="3600" w:hanging="360"/>
+      </w:pPr>
+      <w:rPr>
+        <w:rFonts w:ascii="Courier New" w:hAnsi="Courier New" w:cs="Courier New" w:hint="default"/>
+      </w:rPr>
+    </w:lvl>
+    <w:lvl w:ilvl="5" w:tplc="08190005" w:tentative="1">
+      <w:start w:val="1"/>
+      <w:numFmt w:val="bullet"/>
+      <w:lvlText w:val=""/>
+      <w:lvlJc w:val="left"/>
+      <w:pPr>
+        <w:ind w:left="4320" w:hanging="360"/>
+      </w:pPr>
+      <w:rPr>
+        <w:rFonts w:ascii="Wingdings" w:hAnsi="Wingdings" w:hint="default"/>
+      </w:rPr>
+    </w:lvl>
+    <w:lvl w:ilvl="6" w:tplc="08190001" w:tentative="1">
+      <w:start w:val="1"/>
+      <w:numFmt w:val="bullet"/>
+      <w:lvlText w:val=""/>
+      <w:lvlJc w:val="left"/>
+      <w:pPr>
+        <w:ind w:left="5040" w:hanging="360"/>
+      </w:pPr>
+      <w:rPr>
+        <w:rFonts w:ascii="Symbol" w:hAnsi="Symbol" w:hint="default"/>
+      </w:rPr>
+    </w:lvl>
+    <w:lvl w:ilvl="7" w:tplc="08190003" w:tentative="1">
+      <w:start w:val="1"/>
+      <w:numFmt w:val="bullet"/>
+      <w:lvlText w:val="o"/>
+      <w:lvlJc w:val="left"/>
+      <w:pPr>
+        <w:ind w:left="5760" w:hanging="360"/>
+      </w:pPr>
+      <w:rPr>
+        <w:rFonts w:ascii="Courier New" w:hAnsi="Courier New" w:cs="Courier New" w:hint="default"/>
+      </w:rPr>
+    </w:lvl>
+    <w:lvl w:ilvl="8" w:tplc="08190005" w:tentative="1">
+      <w:start w:val="1"/>
+      <w:numFmt w:val="bullet"/>
+      <w:lvlText w:val=""/>
+      <w:lvlJc w:val="left"/>
+      <w:pPr>
+        <w:ind w:left="6480" w:hanging="360"/>
+      </w:pPr>
+      <w:rPr>
+        <w:rFonts w:ascii="Wingdings" w:hAnsi="Wingdings" w:hint="default"/>
+      </w:rPr>
+    </w:lvl>
+  </w:abstractNum>
+  <w:abstractNum w:abstractNumId="8" w15:restartNumberingAfterBreak="0">
+    <w:nsid w:val="6C7A4E63"/>
+    <w:multiLevelType w:val="hybridMultilevel"/>
+    <w:tmpl w:val="4E6C1304"/>
+    <w:lvl w:ilvl="0" w:tplc="0819000D">
+      <w:start w:val="1"/>
+      <w:numFmt w:val="bullet"/>
+      <w:lvlText w:val=""/>
+      <w:lvlJc w:val="left"/>
+      <w:pPr>
+        <w:ind w:left="720" w:hanging="360"/>
+      </w:pPr>
+      <w:rPr>
+        <w:rFonts w:ascii="Wingdings" w:hAnsi="Wingdings" w:hint="default"/>
+      </w:rPr>
+    </w:lvl>
+    <w:lvl w:ilvl="1" w:tplc="FFFFFFFF" w:tentative="1">
+      <w:start w:val="1"/>
+      <w:numFmt w:val="bullet"/>
+      <w:lvlText w:val="o"/>
+      <w:lvlJc w:val="left"/>
+      <w:pPr>
+        <w:ind w:left="1440" w:hanging="360"/>
+      </w:pPr>
+      <w:rPr>
+        <w:rFonts w:ascii="Courier New" w:hAnsi="Courier New" w:cs="Courier New" w:hint="default"/>
+      </w:rPr>
+    </w:lvl>
+    <w:lvl w:ilvl="2" w:tplc="FFFFFFFF" w:tentative="1">
+      <w:start w:val="1"/>
+      <w:numFmt w:val="bullet"/>
+      <w:lvlText w:val=""/>
+      <w:lvlJc w:val="left"/>
+      <w:pPr>
+        <w:ind w:left="2160" w:hanging="360"/>
+      </w:pPr>
+      <w:rPr>
+        <w:rFonts w:ascii="Wingdings" w:hAnsi="Wingdings" w:hint="default"/>
+      </w:rPr>
+    </w:lvl>
+    <w:lvl w:ilvl="3" w:tplc="FFFFFFFF" w:tentative="1">
+      <w:start w:val="1"/>
+      <w:numFmt w:val="bullet"/>
+      <w:lvlText w:val=""/>
+      <w:lvlJc w:val="left"/>
+      <w:pPr>
+        <w:ind w:left="2880" w:hanging="360"/>
+      </w:pPr>
+      <w:rPr>
+        <w:rFonts w:ascii="Symbol" w:hAnsi="Symbol" w:hint="default"/>
+      </w:rPr>
+    </w:lvl>
+    <w:lvl w:ilvl="4" w:tplc="FFFFFFFF" w:tentative="1">
+      <w:start w:val="1"/>
+      <w:numFmt w:val="bullet"/>
+      <w:lvlText w:val="o"/>
+      <w:lvlJc w:val="left"/>
+      <w:pPr>
+        <w:ind w:left="3600" w:hanging="360"/>
+      </w:pPr>
+      <w:rPr>
+        <w:rFonts w:ascii="Courier New" w:hAnsi="Courier New" w:cs="Courier New" w:hint="default"/>
+      </w:rPr>
+    </w:lvl>
+    <w:lvl w:ilvl="5" w:tplc="FFFFFFFF" w:tentative="1">
+      <w:start w:val="1"/>
+      <w:numFmt w:val="bullet"/>
+      <w:lvlText w:val=""/>
+      <w:lvlJc w:val="left"/>
+      <w:pPr>
+        <w:ind w:left="4320" w:hanging="360"/>
+      </w:pPr>
+      <w:rPr>
+        <w:rFonts w:ascii="Wingdings" w:hAnsi="Wingdings" w:hint="default"/>
+      </w:rPr>
+    </w:lvl>
+    <w:lvl w:ilvl="6" w:tplc="FFFFFFFF" w:tentative="1">
+      <w:start w:val="1"/>
+      <w:numFmt w:val="bullet"/>
+      <w:lvlText w:val=""/>
+      <w:lvlJc w:val="left"/>
+      <w:pPr>
+        <w:ind w:left="5040" w:hanging="360"/>
+      </w:pPr>
+      <w:rPr>
+        <w:rFonts w:ascii="Symbol" w:hAnsi="Symbol" w:hint="default"/>
+      </w:rPr>
+    </w:lvl>
+    <w:lvl w:ilvl="7" w:tplc="FFFFFFFF" w:tentative="1">
+      <w:start w:val="1"/>
+      <w:numFmt w:val="bullet"/>
+      <w:lvlText w:val="o"/>
+      <w:lvlJc w:val="left"/>
+      <w:pPr>
+        <w:ind w:left="5760" w:hanging="360"/>
+      </w:pPr>
+      <w:rPr>
+        <w:rFonts w:ascii="Courier New" w:hAnsi="Courier New" w:cs="Courier New" w:hint="default"/>
+      </w:rPr>
+    </w:lvl>
+    <w:lvl w:ilvl="8" w:tplc="FFFFFFFF" w:tentative="1">
+      <w:start w:val="1"/>
+      <w:numFmt w:val="bullet"/>
+      <w:lvlText w:val=""/>
+      <w:lvlJc w:val="left"/>
+      <w:pPr>
+        <w:ind w:left="6480" w:hanging="360"/>
+      </w:pPr>
+      <w:rPr>
+        <w:rFonts w:ascii="Wingdings" w:hAnsi="Wingdings" w:hint="default"/>
+      </w:rPr>
+    </w:lvl>
+  </w:abstractNum>
+  <w:abstractNum w:abstractNumId="9" w15:restartNumberingAfterBreak="0">
     <w:nsid w:val="6CAA0EE2"/>
     <w:multiLevelType w:val="multilevel"/>
     <w:tmpl w:val="5C84B0CA"/>
@@ -9061,7 +12546,7 @@
       </w:rPr>
     </w:lvl>
   </w:abstractNum>
-  <w:abstractNum w:abstractNumId="6" w15:restartNumberingAfterBreak="0">
+  <w:abstractNum w:abstractNumId="10" w15:restartNumberingAfterBreak="0">
     <w:nsid w:val="6CE90613"/>
     <w:multiLevelType w:val="multilevel"/>
     <w:tmpl w:val="8CDA0DCE"/>
@@ -9210,7 +12695,7 @@
       </w:rPr>
     </w:lvl>
   </w:abstractNum>
-  <w:abstractNum w:abstractNumId="7" w15:restartNumberingAfterBreak="0">
+  <w:abstractNum w:abstractNumId="11" w15:restartNumberingAfterBreak="0">
     <w:nsid w:val="70A07B26"/>
     <w:multiLevelType w:val="multilevel"/>
     <w:tmpl w:val="8138E61A"/>
@@ -9359,7 +12844,7 @@
       </w:rPr>
     </w:lvl>
   </w:abstractNum>
-  <w:abstractNum w:abstractNumId="8" w15:restartNumberingAfterBreak="0">
+  <w:abstractNum w:abstractNumId="12" w15:restartNumberingAfterBreak="0">
     <w:nsid w:val="77B815AC"/>
     <w:multiLevelType w:val="multilevel"/>
     <w:tmpl w:val="A3020108"/>
@@ -9508,32 +12993,196 @@
       </w:rPr>
     </w:lvl>
   </w:abstractNum>
+  <w:abstractNum w:abstractNumId="13" w15:restartNumberingAfterBreak="0">
+    <w:nsid w:val="77FC60C5"/>
+    <w:multiLevelType w:val="multilevel"/>
+    <w:tmpl w:val="7B10A042"/>
+    <w:lvl w:ilvl="0">
+      <w:start w:val="1"/>
+      <w:numFmt w:val="bullet"/>
+      <w:lvlText w:val=""/>
+      <w:lvlJc w:val="left"/>
+      <w:pPr>
+        <w:tabs>
+          <w:tab w:val="num" w:pos="720"/>
+        </w:tabs>
+        <w:ind w:left="720" w:hanging="360"/>
+      </w:pPr>
+      <w:rPr>
+        <w:rFonts w:ascii="Symbol" w:hAnsi="Symbol" w:hint="default"/>
+        <w:sz w:val="20"/>
+      </w:rPr>
+    </w:lvl>
+    <w:lvl w:ilvl="1" w:tentative="1">
+      <w:start w:val="1"/>
+      <w:numFmt w:val="bullet"/>
+      <w:lvlText w:val="o"/>
+      <w:lvlJc w:val="left"/>
+      <w:pPr>
+        <w:tabs>
+          <w:tab w:val="num" w:pos="1440"/>
+        </w:tabs>
+        <w:ind w:left="1440" w:hanging="360"/>
+      </w:pPr>
+      <w:rPr>
+        <w:rFonts w:ascii="Courier New" w:hAnsi="Courier New" w:hint="default"/>
+        <w:sz w:val="20"/>
+      </w:rPr>
+    </w:lvl>
+    <w:lvl w:ilvl="2" w:tentative="1">
+      <w:start w:val="1"/>
+      <w:numFmt w:val="bullet"/>
+      <w:lvlText w:val=""/>
+      <w:lvlJc w:val="left"/>
+      <w:pPr>
+        <w:tabs>
+          <w:tab w:val="num" w:pos="2160"/>
+        </w:tabs>
+        <w:ind w:left="2160" w:hanging="360"/>
+      </w:pPr>
+      <w:rPr>
+        <w:rFonts w:ascii="Wingdings" w:hAnsi="Wingdings" w:hint="default"/>
+        <w:sz w:val="20"/>
+      </w:rPr>
+    </w:lvl>
+    <w:lvl w:ilvl="3" w:tentative="1">
+      <w:start w:val="1"/>
+      <w:numFmt w:val="bullet"/>
+      <w:lvlText w:val=""/>
+      <w:lvlJc w:val="left"/>
+      <w:pPr>
+        <w:tabs>
+          <w:tab w:val="num" w:pos="2880"/>
+        </w:tabs>
+        <w:ind w:left="2880" w:hanging="360"/>
+      </w:pPr>
+      <w:rPr>
+        <w:rFonts w:ascii="Wingdings" w:hAnsi="Wingdings" w:hint="default"/>
+        <w:sz w:val="20"/>
+      </w:rPr>
+    </w:lvl>
+    <w:lvl w:ilvl="4" w:tentative="1">
+      <w:start w:val="1"/>
+      <w:numFmt w:val="bullet"/>
+      <w:lvlText w:val=""/>
+      <w:lvlJc w:val="left"/>
+      <w:pPr>
+        <w:tabs>
+          <w:tab w:val="num" w:pos="3600"/>
+        </w:tabs>
+        <w:ind w:left="3600" w:hanging="360"/>
+      </w:pPr>
+      <w:rPr>
+        <w:rFonts w:ascii="Wingdings" w:hAnsi="Wingdings" w:hint="default"/>
+        <w:sz w:val="20"/>
+      </w:rPr>
+    </w:lvl>
+    <w:lvl w:ilvl="5" w:tentative="1">
+      <w:start w:val="1"/>
+      <w:numFmt w:val="bullet"/>
+      <w:lvlText w:val=""/>
+      <w:lvlJc w:val="left"/>
+      <w:pPr>
+        <w:tabs>
+          <w:tab w:val="num" w:pos="4320"/>
+        </w:tabs>
+        <w:ind w:left="4320" w:hanging="360"/>
+      </w:pPr>
+      <w:rPr>
+        <w:rFonts w:ascii="Wingdings" w:hAnsi="Wingdings" w:hint="default"/>
+        <w:sz w:val="20"/>
+      </w:rPr>
+    </w:lvl>
+    <w:lvl w:ilvl="6" w:tentative="1">
+      <w:start w:val="1"/>
+      <w:numFmt w:val="bullet"/>
+      <w:lvlText w:val=""/>
+      <w:lvlJc w:val="left"/>
+      <w:pPr>
+        <w:tabs>
+          <w:tab w:val="num" w:pos="5040"/>
+        </w:tabs>
+        <w:ind w:left="5040" w:hanging="360"/>
+      </w:pPr>
+      <w:rPr>
+        <w:rFonts w:ascii="Wingdings" w:hAnsi="Wingdings" w:hint="default"/>
+        <w:sz w:val="20"/>
+      </w:rPr>
+    </w:lvl>
+    <w:lvl w:ilvl="7" w:tentative="1">
+      <w:start w:val="1"/>
+      <w:numFmt w:val="bullet"/>
+      <w:lvlText w:val=""/>
+      <w:lvlJc w:val="left"/>
+      <w:pPr>
+        <w:tabs>
+          <w:tab w:val="num" w:pos="5760"/>
+        </w:tabs>
+        <w:ind w:left="5760" w:hanging="360"/>
+      </w:pPr>
+      <w:rPr>
+        <w:rFonts w:ascii="Wingdings" w:hAnsi="Wingdings" w:hint="default"/>
+        <w:sz w:val="20"/>
+      </w:rPr>
+    </w:lvl>
+    <w:lvl w:ilvl="8" w:tentative="1">
+      <w:start w:val="1"/>
+      <w:numFmt w:val="bullet"/>
+      <w:lvlText w:val=""/>
+      <w:lvlJc w:val="left"/>
+      <w:pPr>
+        <w:tabs>
+          <w:tab w:val="num" w:pos="6480"/>
+        </w:tabs>
+        <w:ind w:left="6480" w:hanging="360"/>
+      </w:pPr>
+      <w:rPr>
+        <w:rFonts w:ascii="Wingdings" w:hAnsi="Wingdings" w:hint="default"/>
+        <w:sz w:val="20"/>
+      </w:rPr>
+    </w:lvl>
+  </w:abstractNum>
   <w:num w:numId="1" w16cid:durableId="1025012113">
     <w:abstractNumId w:val="1"/>
   </w:num>
   <w:num w:numId="2" w16cid:durableId="244151416">
-    <w:abstractNumId w:val="3"/>
+    <w:abstractNumId w:val="4"/>
   </w:num>
   <w:num w:numId="3" w16cid:durableId="2131776337">
     <w:abstractNumId w:val="2"/>
   </w:num>
   <w:num w:numId="4" w16cid:durableId="19935298">
-    <w:abstractNumId w:val="6"/>
+    <w:abstractNumId w:val="10"/>
   </w:num>
   <w:num w:numId="5" w16cid:durableId="71396208">
     <w:abstractNumId w:val="0"/>
   </w:num>
   <w:num w:numId="6" w16cid:durableId="163085269">
-    <w:abstractNumId w:val="7"/>
+    <w:abstractNumId w:val="11"/>
   </w:num>
   <w:num w:numId="7" w16cid:durableId="1494224616">
+    <w:abstractNumId w:val="9"/>
+  </w:num>
+  <w:num w:numId="8" w16cid:durableId="535310103">
+    <w:abstractNumId w:val="12"/>
+  </w:num>
+  <w:num w:numId="9" w16cid:durableId="1884905729">
     <w:abstractNumId w:val="5"/>
   </w:num>
-  <w:num w:numId="8" w16cid:durableId="535310103">
+  <w:num w:numId="10" w16cid:durableId="1466654485">
+    <w:abstractNumId w:val="13"/>
+  </w:num>
+  <w:num w:numId="11" w16cid:durableId="1029917325">
+    <w:abstractNumId w:val="6"/>
+  </w:num>
+  <w:num w:numId="12" w16cid:durableId="494762002">
+    <w:abstractNumId w:val="3"/>
+  </w:num>
+  <w:num w:numId="13" w16cid:durableId="1636329489">
     <w:abstractNumId w:val="8"/>
   </w:num>
-  <w:num w:numId="9" w16cid:durableId="1884905729">
-    <w:abstractNumId w:val="4"/>
+  <w:num w:numId="14" w16cid:durableId="771128627">
+    <w:abstractNumId w:val="7"/>
   </w:num>
   <w:numIdMacAtCleanup w:val="3"/>
 </w:numbering>
@@ -9941,7 +13590,6 @@
   <w:style w:type="character" w:default="1" w:styleId="a0">
     <w:name w:val="Default Paragraph Font"/>
     <w:uiPriority w:val="1"/>
-    <w:semiHidden/>
     <w:unhideWhenUsed/>
   </w:style>
   <w:style w:type="table" w:default="1" w:styleId="a1">
@@ -10119,7 +13767,6 @@
     <w:name w:val="Normal (Web)"/>
     <w:basedOn w:val="a"/>
     <w:uiPriority w:val="99"/>
-    <w:semiHidden/>
     <w:unhideWhenUsed/>
     <w:rsid w:val="005E4295"/>
     <w:pPr>

</xml_diff>

<commit_message>
Edited README.md and requirements.txt`
</commit_message>
<xml_diff>
--- a/reports/IS_251_M_Igor_Latii_Lucrarea_de_Laborator_nr.2.docx
+++ b/reports/IS_251_M_Igor_Latii_Lucrarea_de_Laborator_nr.2.docx
@@ -1733,6 +1733,7 @@
     <w:p>
       <w:pPr>
         <w:spacing w:after="120" w:line="240" w:lineRule="auto"/>
+        <w:jc w:val="both"/>
         <w:outlineLvl w:val="2"/>
         <w:rPr>
           <w:rFonts w:asciiTheme="majorBidi" w:eastAsia="Times New Roman" w:hAnsiTheme="majorBidi" w:cstheme="majorBidi"/>
@@ -1779,38 +1780,51 @@
         </w:rPr>
         <w:t xml:space="preserve"> (</w:t>
       </w:r>
-      <w:hyperlink r:id="rId6" w:history="1">
-        <w:r>
-          <w:rPr>
-            <w:rStyle w:val="a7"/>
-            <w:rFonts w:asciiTheme="majorBidi" w:eastAsia="Times New Roman" w:hAnsiTheme="majorBidi" w:cstheme="majorBidi"/>
-            <w:sz w:val="24"/>
-            <w:szCs w:val="24"/>
-            <w:lang w:val="en-US" w:eastAsia="ru-MD"/>
-          </w:rPr>
-          <w:t>./data/merged_</w:t>
-        </w:r>
-        <w:r>
-          <w:rPr>
-            <w:rStyle w:val="a7"/>
-            <w:rFonts w:asciiTheme="majorBidi" w:eastAsia="Times New Roman" w:hAnsiTheme="majorBidi" w:cstheme="majorBidi"/>
-            <w:sz w:val="24"/>
-            <w:szCs w:val="24"/>
-            <w:lang w:val="en-US" w:eastAsia="ru-MD"/>
-          </w:rPr>
-          <w:t>df_readable</w:t>
-        </w:r>
-        <w:r>
-          <w:rPr>
-            <w:rStyle w:val="a7"/>
-            <w:rFonts w:asciiTheme="majorBidi" w:eastAsia="Times New Roman" w:hAnsiTheme="majorBidi" w:cstheme="majorBidi"/>
-            <w:sz w:val="24"/>
-            <w:szCs w:val="24"/>
-            <w:lang w:val="en-US" w:eastAsia="ru-MD"/>
-          </w:rPr>
-          <w:t>.csv</w:t>
-        </w:r>
-      </w:hyperlink>
+      <w:r>
+        <w:fldChar w:fldCharType="begin"/>
+      </w:r>
+      <w:r>
+        <w:rPr>
+          <w:lang w:val="en-US"/>
+        </w:rPr>
+        <w:instrText>HYPERLINK "../data/merged_quarterly.csv"</w:instrText>
+      </w:r>
+      <w:r>
+        <w:fldChar w:fldCharType="separate"/>
+      </w:r>
+      <w:r>
+        <w:rPr>
+          <w:rStyle w:val="a7"/>
+          <w:rFonts w:asciiTheme="majorBidi" w:eastAsia="Times New Roman" w:hAnsiTheme="majorBidi" w:cstheme="majorBidi"/>
+          <w:sz w:val="24"/>
+          <w:szCs w:val="24"/>
+          <w:lang w:val="en-US" w:eastAsia="ru-MD"/>
+        </w:rPr>
+        <w:t>./data/merged_</w:t>
+      </w:r>
+      <w:r>
+        <w:rPr>
+          <w:rStyle w:val="a7"/>
+          <w:rFonts w:asciiTheme="majorBidi" w:eastAsia="Times New Roman" w:hAnsiTheme="majorBidi" w:cstheme="majorBidi"/>
+          <w:sz w:val="24"/>
+          <w:szCs w:val="24"/>
+          <w:lang w:val="en-US" w:eastAsia="ru-MD"/>
+        </w:rPr>
+        <w:t>df_readable</w:t>
+      </w:r>
+      <w:r>
+        <w:rPr>
+          <w:rStyle w:val="a7"/>
+          <w:rFonts w:asciiTheme="majorBidi" w:eastAsia="Times New Roman" w:hAnsiTheme="majorBidi" w:cstheme="majorBidi"/>
+          <w:sz w:val="24"/>
+          <w:szCs w:val="24"/>
+          <w:lang w:val="en-US" w:eastAsia="ru-MD"/>
+        </w:rPr>
+        <w:t>.csv</w:t>
+      </w:r>
+      <w:r>
+        <w:fldChar w:fldCharType="end"/>
+      </w:r>
       <w:r>
         <w:rPr>
           <w:rFonts w:asciiTheme="majorBidi" w:eastAsia="Times New Roman" w:hAnsiTheme="majorBidi" w:cstheme="majorBidi"/>
@@ -2171,6 +2185,7 @@
     <w:p>
       <w:pPr>
         <w:spacing w:after="120" w:line="240" w:lineRule="auto"/>
+        <w:jc w:val="both"/>
         <w:rPr>
           <w:rFonts w:asciiTheme="majorBidi" w:eastAsia="Times New Roman" w:hAnsiTheme="majorBidi" w:cstheme="majorBidi"/>
           <w:sz w:val="24"/>
@@ -2191,6 +2206,7 @@
     <w:p>
       <w:pPr>
         <w:spacing w:after="120" w:line="240" w:lineRule="auto"/>
+        <w:jc w:val="both"/>
         <w:rPr>
           <w:rFonts w:asciiTheme="majorBidi" w:eastAsia="Times New Roman" w:hAnsiTheme="majorBidi" w:cstheme="majorBidi"/>
           <w:sz w:val="24"/>
@@ -2233,6 +2249,7 @@
     <w:p>
       <w:pPr>
         <w:spacing w:after="120" w:line="240" w:lineRule="auto"/>
+        <w:jc w:val="both"/>
         <w:rPr>
           <w:rFonts w:asciiTheme="majorBidi" w:eastAsia="Times New Roman" w:hAnsiTheme="majorBidi" w:cstheme="majorBidi"/>
           <w:sz w:val="24"/>
@@ -2353,38 +2370,51 @@
         </w:rPr>
         <w:t>(</w:t>
       </w:r>
-      <w:hyperlink r:id="rId7" w:history="1">
-        <w:r>
-          <w:rPr>
-            <w:rStyle w:val="a7"/>
-            <w:rFonts w:asciiTheme="majorBidi" w:eastAsia="Times New Roman" w:hAnsiTheme="majorBidi" w:cstheme="majorBidi"/>
-            <w:sz w:val="24"/>
-            <w:szCs w:val="24"/>
-            <w:lang w:val="en-US" w:eastAsia="ru-MD"/>
-          </w:rPr>
-          <w:t>./data/merged_q</w:t>
-        </w:r>
-        <w:r>
-          <w:rPr>
-            <w:rStyle w:val="a7"/>
-            <w:rFonts w:asciiTheme="majorBidi" w:eastAsia="Times New Roman" w:hAnsiTheme="majorBidi" w:cstheme="majorBidi"/>
-            <w:sz w:val="24"/>
-            <w:szCs w:val="24"/>
-            <w:lang w:val="en-US" w:eastAsia="ru-MD"/>
-          </w:rPr>
-          <w:t>u</w:t>
-        </w:r>
-        <w:r>
-          <w:rPr>
-            <w:rStyle w:val="a7"/>
-            <w:rFonts w:asciiTheme="majorBidi" w:eastAsia="Times New Roman" w:hAnsiTheme="majorBidi" w:cstheme="majorBidi"/>
-            <w:sz w:val="24"/>
-            <w:szCs w:val="24"/>
-            <w:lang w:val="en-US" w:eastAsia="ru-MD"/>
-          </w:rPr>
-          <w:t>aterly.csv</w:t>
-        </w:r>
-      </w:hyperlink>
+      <w:r>
+        <w:fldChar w:fldCharType="begin"/>
+      </w:r>
+      <w:r>
+        <w:rPr>
+          <w:lang w:val="en-US"/>
+        </w:rPr>
+        <w:instrText>HYPERLINK "../data/merged_quarterly.csv"</w:instrText>
+      </w:r>
+      <w:r>
+        <w:fldChar w:fldCharType="separate"/>
+      </w:r>
+      <w:r>
+        <w:rPr>
+          <w:rStyle w:val="a7"/>
+          <w:rFonts w:asciiTheme="majorBidi" w:eastAsia="Times New Roman" w:hAnsiTheme="majorBidi" w:cstheme="majorBidi"/>
+          <w:sz w:val="24"/>
+          <w:szCs w:val="24"/>
+          <w:lang w:val="en-US" w:eastAsia="ru-MD"/>
+        </w:rPr>
+        <w:t>./data/merged_q</w:t>
+      </w:r>
+      <w:r>
+        <w:rPr>
+          <w:rStyle w:val="a7"/>
+          <w:rFonts w:asciiTheme="majorBidi" w:eastAsia="Times New Roman" w:hAnsiTheme="majorBidi" w:cstheme="majorBidi"/>
+          <w:sz w:val="24"/>
+          <w:szCs w:val="24"/>
+          <w:lang w:val="en-US" w:eastAsia="ru-MD"/>
+        </w:rPr>
+        <w:t>u</w:t>
+      </w:r>
+      <w:r>
+        <w:rPr>
+          <w:rStyle w:val="a7"/>
+          <w:rFonts w:asciiTheme="majorBidi" w:eastAsia="Times New Roman" w:hAnsiTheme="majorBidi" w:cstheme="majorBidi"/>
+          <w:sz w:val="24"/>
+          <w:szCs w:val="24"/>
+          <w:lang w:val="en-US" w:eastAsia="ru-MD"/>
+        </w:rPr>
+        <w:t>aterly.csv</w:t>
+      </w:r>
+      <w:r>
+        <w:fldChar w:fldCharType="end"/>
+      </w:r>
       <w:r>
         <w:rPr>
           <w:rFonts w:asciiTheme="majorBidi" w:eastAsia="Times New Roman" w:hAnsiTheme="majorBidi" w:cstheme="majorBidi"/>
@@ -3741,40 +3771,53 @@
         </w:rPr>
         <w:t>Before modeling, a feature engineering script (</w:t>
       </w:r>
-      <w:hyperlink r:id="rId8" w:history="1">
-        <w:r>
-          <w:rPr>
-            <w:rStyle w:val="a7"/>
-            <w:rFonts w:ascii="Times New Roman" w:eastAsia="Times New Roman" w:hAnsi="Times New Roman" w:cs="Times New Roman"/>
-            <w:sz w:val="24"/>
-            <w:szCs w:val="24"/>
-            <w:lang w:val="en-US" w:eastAsia="ru-MD"/>
-          </w:rPr>
-          <w:t>../</w:t>
-        </w:r>
-        <w:proofErr w:type="spellStart"/>
-        <w:r>
-          <w:rPr>
-            <w:rStyle w:val="a7"/>
-            <w:rFonts w:ascii="Times New Roman" w:eastAsia="Times New Roman" w:hAnsi="Times New Roman" w:cs="Times New Roman"/>
-            <w:sz w:val="24"/>
-            <w:szCs w:val="24"/>
-            <w:lang w:val="en-US" w:eastAsia="ru-MD"/>
-          </w:rPr>
-          <w:t>src</w:t>
-        </w:r>
-        <w:proofErr w:type="spellEnd"/>
-        <w:r>
-          <w:rPr>
-            <w:rStyle w:val="a7"/>
-            <w:rFonts w:ascii="Times New Roman" w:eastAsia="Times New Roman" w:hAnsi="Times New Roman" w:cs="Times New Roman"/>
-            <w:sz w:val="24"/>
-            <w:szCs w:val="24"/>
-            <w:lang w:val="en-US" w:eastAsia="ru-MD"/>
-          </w:rPr>
-          <w:t>/prepare_features.py)</w:t>
-        </w:r>
-      </w:hyperlink>
+      <w:r>
+        <w:fldChar w:fldCharType="begin"/>
+      </w:r>
+      <w:r>
+        <w:rPr>
+          <w:lang w:val="en-US"/>
+        </w:rPr>
+        <w:instrText>HYPERLINK "../src/prepare_features.py"</w:instrText>
+      </w:r>
+      <w:r>
+        <w:fldChar w:fldCharType="separate"/>
+      </w:r>
+      <w:r>
+        <w:rPr>
+          <w:rStyle w:val="a7"/>
+          <w:rFonts w:ascii="Times New Roman" w:eastAsia="Times New Roman" w:hAnsi="Times New Roman" w:cs="Times New Roman"/>
+          <w:sz w:val="24"/>
+          <w:szCs w:val="24"/>
+          <w:lang w:val="en-US" w:eastAsia="ru-MD"/>
+        </w:rPr>
+        <w:t>../</w:t>
+      </w:r>
+      <w:proofErr w:type="spellStart"/>
+      <w:r>
+        <w:rPr>
+          <w:rStyle w:val="a7"/>
+          <w:rFonts w:ascii="Times New Roman" w:eastAsia="Times New Roman" w:hAnsi="Times New Roman" w:cs="Times New Roman"/>
+          <w:sz w:val="24"/>
+          <w:szCs w:val="24"/>
+          <w:lang w:val="en-US" w:eastAsia="ru-MD"/>
+        </w:rPr>
+        <w:t>src</w:t>
+      </w:r>
+      <w:proofErr w:type="spellEnd"/>
+      <w:r>
+        <w:rPr>
+          <w:rStyle w:val="a7"/>
+          <w:rFonts w:ascii="Times New Roman" w:eastAsia="Times New Roman" w:hAnsi="Times New Roman" w:cs="Times New Roman"/>
+          <w:sz w:val="24"/>
+          <w:szCs w:val="24"/>
+          <w:lang w:val="en-US" w:eastAsia="ru-MD"/>
+        </w:rPr>
+        <w:t>/prepare_features.py)</w:t>
+      </w:r>
+      <w:r>
+        <w:fldChar w:fldCharType="end"/>
+      </w:r>
       <w:r>
         <w:rPr>
           <w:rFonts w:ascii="Times New Roman" w:eastAsia="Times New Roman" w:hAnsi="Times New Roman" w:cs="Times New Roman"/>
@@ -4497,18 +4540,31 @@
         </w:rPr>
         <w:t xml:space="preserve"> (</w:t>
       </w:r>
-      <w:hyperlink r:id="rId9" w:history="1">
-        <w:r>
-          <w:rPr>
-            <w:rStyle w:val="a7"/>
-            <w:rFonts w:ascii="Times New Roman" w:eastAsia="Times New Roman" w:hAnsi="Times New Roman" w:cs="Times New Roman"/>
-            <w:sz w:val="24"/>
-            <w:szCs w:val="24"/>
-            <w:lang w:val="en-US" w:eastAsia="ru-MD"/>
-          </w:rPr>
-          <w:t>../scr/split_vif_check.py</w:t>
-        </w:r>
-      </w:hyperlink>
+      <w:r>
+        <w:fldChar w:fldCharType="begin"/>
+      </w:r>
+      <w:r>
+        <w:rPr>
+          <w:lang w:val="en-US"/>
+        </w:rPr>
+        <w:instrText>HYPERLINK "../src/split_vif_check.py"</w:instrText>
+      </w:r>
+      <w:r>
+        <w:fldChar w:fldCharType="separate"/>
+      </w:r>
+      <w:r>
+        <w:rPr>
+          <w:rStyle w:val="a7"/>
+          <w:rFonts w:ascii="Times New Roman" w:eastAsia="Times New Roman" w:hAnsi="Times New Roman" w:cs="Times New Roman"/>
+          <w:sz w:val="24"/>
+          <w:szCs w:val="24"/>
+          <w:lang w:val="en-US" w:eastAsia="ru-MD"/>
+        </w:rPr>
+        <w:t>../scr/split_vif_check.py</w:t>
+      </w:r>
+      <w:r>
+        <w:fldChar w:fldCharType="end"/>
+      </w:r>
       <w:r>
         <w:rPr>
           <w:rFonts w:ascii="Times New Roman" w:eastAsia="Times New Roman" w:hAnsi="Times New Roman" w:cs="Times New Roman"/>
@@ -6046,38 +6102,51 @@
         </w:rPr>
         <w:t xml:space="preserve"> (with </w:t>
       </w:r>
-      <w:hyperlink r:id="rId10" w:history="1">
-        <w:r>
-          <w:rPr>
-            <w:rStyle w:val="a7"/>
-            <w:rFonts w:ascii="Times New Roman" w:eastAsia="Times New Roman" w:hAnsi="Times New Roman" w:cs="Times New Roman"/>
-            <w:sz w:val="24"/>
-            <w:szCs w:val="24"/>
-            <w:lang w:val="en-US" w:eastAsia="ru-MD"/>
-          </w:rPr>
-          <w:t>../s</w:t>
-        </w:r>
-        <w:r>
-          <w:rPr>
-            <w:rStyle w:val="a7"/>
-            <w:rFonts w:ascii="Times New Roman" w:eastAsia="Times New Roman" w:hAnsi="Times New Roman" w:cs="Times New Roman"/>
-            <w:sz w:val="24"/>
-            <w:szCs w:val="24"/>
-            <w:lang w:val="en-US" w:eastAsia="ru-MD"/>
-          </w:rPr>
-          <w:t>r</w:t>
-        </w:r>
-        <w:r>
-          <w:rPr>
-            <w:rStyle w:val="a7"/>
-            <w:rFonts w:ascii="Times New Roman" w:eastAsia="Times New Roman" w:hAnsi="Times New Roman" w:cs="Times New Roman"/>
-            <w:sz w:val="24"/>
-            <w:szCs w:val="24"/>
-            <w:lang w:val="en-US" w:eastAsia="ru-MD"/>
-          </w:rPr>
-          <w:t>c/train_models.py</w:t>
-        </w:r>
-      </w:hyperlink>
+      <w:r>
+        <w:fldChar w:fldCharType="begin"/>
+      </w:r>
+      <w:r>
+        <w:rPr>
+          <w:lang w:val="en-US"/>
+        </w:rPr>
+        <w:instrText>HYPERLINK "../src/train_models.py"</w:instrText>
+      </w:r>
+      <w:r>
+        <w:fldChar w:fldCharType="separate"/>
+      </w:r>
+      <w:r>
+        <w:rPr>
+          <w:rStyle w:val="a7"/>
+          <w:rFonts w:ascii="Times New Roman" w:eastAsia="Times New Roman" w:hAnsi="Times New Roman" w:cs="Times New Roman"/>
+          <w:sz w:val="24"/>
+          <w:szCs w:val="24"/>
+          <w:lang w:val="en-US" w:eastAsia="ru-MD"/>
+        </w:rPr>
+        <w:t>../s</w:t>
+      </w:r>
+      <w:r>
+        <w:rPr>
+          <w:rStyle w:val="a7"/>
+          <w:rFonts w:ascii="Times New Roman" w:eastAsia="Times New Roman" w:hAnsi="Times New Roman" w:cs="Times New Roman"/>
+          <w:sz w:val="24"/>
+          <w:szCs w:val="24"/>
+          <w:lang w:val="en-US" w:eastAsia="ru-MD"/>
+        </w:rPr>
+        <w:t>r</w:t>
+      </w:r>
+      <w:r>
+        <w:rPr>
+          <w:rStyle w:val="a7"/>
+          <w:rFonts w:ascii="Times New Roman" w:eastAsia="Times New Roman" w:hAnsi="Times New Roman" w:cs="Times New Roman"/>
+          <w:sz w:val="24"/>
+          <w:szCs w:val="24"/>
+          <w:lang w:val="en-US" w:eastAsia="ru-MD"/>
+        </w:rPr>
+        <w:t>c/train_models.py</w:t>
+      </w:r>
+      <w:r>
+        <w:fldChar w:fldCharType="end"/>
+      </w:r>
       <w:r>
         <w:rPr>
           <w:rFonts w:ascii="Times New Roman" w:eastAsia="Times New Roman" w:hAnsi="Times New Roman" w:cs="Times New Roman"/>
@@ -8186,56 +8255,71 @@
           <w:b/>
           <w:sz w:val="28"/>
           <w:szCs w:val="28"/>
-          <w:lang w:val="en-US"/>
-        </w:rPr>
-      </w:pPr>
-      <w:proofErr w:type="spellStart"/>
+          <w:lang w:val="fr-FR"/>
+        </w:rPr>
+      </w:pPr>
       <w:r>
         <w:rPr>
           <w:rFonts w:asciiTheme="majorBidi" w:hAnsiTheme="majorBidi" w:cstheme="majorBidi"/>
           <w:b/>
           <w:sz w:val="28"/>
           <w:szCs w:val="28"/>
-        </w:rPr>
-        <w:t>Phase</w:t>
-      </w:r>
-      <w:proofErr w:type="spellEnd"/>
+          <w:lang w:val="fr-FR"/>
+        </w:rPr>
+        <w:t xml:space="preserve">Phase </w:t>
+      </w:r>
+      <w:proofErr w:type="gramStart"/>
       <w:r>
         <w:rPr>
           <w:rFonts w:asciiTheme="majorBidi" w:hAnsiTheme="majorBidi" w:cstheme="majorBidi"/>
           <w:b/>
           <w:sz w:val="28"/>
           <w:szCs w:val="28"/>
-        </w:rPr>
-        <w:t xml:space="preserve"> 3: Model </w:t>
-      </w:r>
-      <w:proofErr w:type="spellStart"/>
+          <w:lang w:val="fr-FR"/>
+        </w:rPr>
+        <w:t>3:</w:t>
+      </w:r>
+      <w:proofErr w:type="gramEnd"/>
       <w:r>
         <w:rPr>
           <w:rFonts w:asciiTheme="majorBidi" w:hAnsiTheme="majorBidi" w:cstheme="majorBidi"/>
           <w:b/>
           <w:sz w:val="28"/>
           <w:szCs w:val="28"/>
-        </w:rPr>
-        <w:t>Interpretation</w:t>
-      </w:r>
-      <w:proofErr w:type="spellEnd"/>
+          <w:lang w:val="fr-FR"/>
+        </w:rPr>
+        <w:t xml:space="preserve"> Model </w:t>
+      </w:r>
+      <w:proofErr w:type="spellStart"/>
       <w:r>
         <w:rPr>
           <w:rFonts w:asciiTheme="majorBidi" w:hAnsiTheme="majorBidi" w:cstheme="majorBidi"/>
           <w:b/>
           <w:sz w:val="28"/>
           <w:szCs w:val="28"/>
-        </w:rPr>
-        <w:t xml:space="preserve"> &amp; </w:t>
-      </w:r>
-      <w:proofErr w:type="spellStart"/>
+          <w:lang w:val="fr-FR"/>
+        </w:rPr>
+        <w:t>Interpretation</w:t>
+      </w:r>
+      <w:proofErr w:type="spellEnd"/>
       <w:r>
         <w:rPr>
           <w:rFonts w:asciiTheme="majorBidi" w:hAnsiTheme="majorBidi" w:cstheme="majorBidi"/>
           <w:b/>
           <w:sz w:val="28"/>
           <w:szCs w:val="28"/>
+          <w:lang w:val="fr-FR"/>
+        </w:rPr>
+        <w:t xml:space="preserve"> &amp; </w:t>
+      </w:r>
+      <w:proofErr w:type="spellStart"/>
+      <w:r>
+        <w:rPr>
+          <w:rFonts w:asciiTheme="majorBidi" w:hAnsiTheme="majorBidi" w:cstheme="majorBidi"/>
+          <w:b/>
+          <w:sz w:val="28"/>
+          <w:szCs w:val="28"/>
+          <w:lang w:val="fr-FR"/>
         </w:rPr>
         <w:t>Refinement</w:t>
       </w:r>
@@ -8251,7 +8335,7 @@
           <w:bCs/>
           <w:sz w:val="27"/>
           <w:szCs w:val="27"/>
-          <w:lang w:val="en-US" w:eastAsia="ru-MD"/>
+          <w:lang w:val="fr-FR" w:eastAsia="ru-MD"/>
         </w:rPr>
       </w:pPr>
       <w:r>
@@ -8261,10 +8345,23 @@
           <w:bCs/>
           <w:sz w:val="27"/>
           <w:szCs w:val="27"/>
-          <w:lang w:val="en-US" w:eastAsia="ru-MD"/>
-        </w:rPr>
-        <w:t>3.1 Coefficient Interpretation</w:t>
-      </w:r>
+          <w:lang w:val="fr-FR" w:eastAsia="ru-MD"/>
+        </w:rPr>
+        <w:t xml:space="preserve">3.1 Coefficient </w:t>
+      </w:r>
+      <w:proofErr w:type="spellStart"/>
+      <w:r>
+        <w:rPr>
+          <w:rFonts w:ascii="Times New Roman" w:eastAsia="Times New Roman" w:hAnsi="Times New Roman" w:cs="Times New Roman"/>
+          <w:b/>
+          <w:bCs/>
+          <w:sz w:val="27"/>
+          <w:szCs w:val="27"/>
+          <w:lang w:val="fr-FR" w:eastAsia="ru-MD"/>
+        </w:rPr>
+        <w:t>Interpretation</w:t>
+      </w:r>
+      <w:proofErr w:type="spellEnd"/>
     </w:p>
     <w:p>
       <w:pPr>
@@ -8284,61 +8381,55 @@
           <w:szCs w:val="24"/>
           <w:lang w:val="en-US" w:eastAsia="ru-MD"/>
         </w:rPr>
-        <w:t>The interpretation of model coefficients was performed using the dedicated script</w:t>
-      </w:r>
-      <w:r>
-        <w:rPr>
+        <w:t xml:space="preserve">The interpretation of model coefficients was performed using the dedicated script </w:t>
+      </w:r>
+      <w:r>
+        <w:fldChar w:fldCharType="begin"/>
+      </w:r>
+      <w:r>
+        <w:rPr>
+          <w:lang w:val="en-US"/>
+        </w:rPr>
+        <w:instrText>HYPERLINK "../src/phase3_coeffs_and_residuals.py"</w:instrText>
+      </w:r>
+      <w:r>
+        <w:fldChar w:fldCharType="separate"/>
+      </w:r>
+      <w:r>
+        <w:rPr>
+          <w:rStyle w:val="a7"/>
           <w:rFonts w:asciiTheme="majorBidi" w:eastAsia="Times New Roman" w:hAnsiTheme="majorBidi" w:cstheme="majorBidi"/>
           <w:sz w:val="24"/>
           <w:szCs w:val="24"/>
           <w:lang w:val="en-US" w:eastAsia="ru-MD"/>
         </w:rPr>
-        <w:t xml:space="preserve"> </w:t>
-      </w:r>
-      <w:hyperlink r:id="rId11" w:history="1">
-        <w:r>
-          <w:rPr>
-            <w:rStyle w:val="a7"/>
-            <w:rFonts w:asciiTheme="majorBidi" w:eastAsia="Times New Roman" w:hAnsiTheme="majorBidi" w:cstheme="majorBidi"/>
-            <w:sz w:val="24"/>
-            <w:szCs w:val="24"/>
-            <w:lang w:val="en-US" w:eastAsia="ru-MD"/>
-          </w:rPr>
-          <w:t>../</w:t>
-        </w:r>
-        <w:proofErr w:type="spellStart"/>
-        <w:r>
-          <w:rPr>
-            <w:rStyle w:val="a7"/>
-            <w:rFonts w:asciiTheme="majorBidi" w:eastAsia="Times New Roman" w:hAnsiTheme="majorBidi" w:cstheme="majorBidi"/>
-            <w:sz w:val="24"/>
-            <w:szCs w:val="24"/>
-            <w:lang w:val="en-US" w:eastAsia="ru-MD"/>
-          </w:rPr>
-          <w:t>src</w:t>
-        </w:r>
-        <w:proofErr w:type="spellEnd"/>
-        <w:r>
-          <w:rPr>
-            <w:rStyle w:val="a7"/>
-            <w:rFonts w:asciiTheme="majorBidi" w:eastAsia="Times New Roman" w:hAnsiTheme="majorBidi" w:cstheme="majorBidi"/>
-            <w:sz w:val="24"/>
-            <w:szCs w:val="24"/>
-            <w:lang w:val="en-US" w:eastAsia="ru-MD"/>
-          </w:rPr>
-          <w:t>/</w:t>
-        </w:r>
-        <w:r>
-          <w:rPr>
-            <w:rStyle w:val="a7"/>
-            <w:rFonts w:asciiTheme="majorBidi" w:eastAsia="Times New Roman" w:hAnsiTheme="majorBidi" w:cstheme="majorBidi"/>
-            <w:sz w:val="24"/>
-            <w:szCs w:val="24"/>
-            <w:lang w:val="en-US" w:eastAsia="ru-MD"/>
-          </w:rPr>
-          <w:t>phase3_coeffs_and_residuals.py</w:t>
-        </w:r>
-      </w:hyperlink>
+        <w:t>../</w:t>
+      </w:r>
+      <w:proofErr w:type="spellStart"/>
+      <w:r>
+        <w:rPr>
+          <w:rStyle w:val="a7"/>
+          <w:rFonts w:asciiTheme="majorBidi" w:eastAsia="Times New Roman" w:hAnsiTheme="majorBidi" w:cstheme="majorBidi"/>
+          <w:sz w:val="24"/>
+          <w:szCs w:val="24"/>
+          <w:lang w:val="en-US" w:eastAsia="ru-MD"/>
+        </w:rPr>
+        <w:t>src</w:t>
+      </w:r>
+      <w:proofErr w:type="spellEnd"/>
+      <w:r>
+        <w:rPr>
+          <w:rStyle w:val="a7"/>
+          <w:rFonts w:asciiTheme="majorBidi" w:eastAsia="Times New Roman" w:hAnsiTheme="majorBidi" w:cstheme="majorBidi"/>
+          <w:sz w:val="24"/>
+          <w:szCs w:val="24"/>
+          <w:lang w:val="en-US" w:eastAsia="ru-MD"/>
+        </w:rPr>
+        <w:t>/phase3_coeffs_and_residuals.py</w:t>
+      </w:r>
+      <w:r>
+        <w:fldChar w:fldCharType="end"/>
+      </w:r>
       <w:r>
         <w:rPr>
           <w:rFonts w:asciiTheme="majorBidi" w:eastAsia="Times New Roman" w:hAnsiTheme="majorBidi" w:cstheme="majorBidi"/>
@@ -8387,81 +8478,87 @@
         </w:rPr>
         <w:t>The script produced separate summary files (</w:t>
       </w:r>
-      <w:hyperlink r:id="rId12" w:history="1">
-        <w:r>
-          <w:rPr>
-            <w:rStyle w:val="a7"/>
-            <w:rFonts w:asciiTheme="majorBidi" w:eastAsia="Times New Roman" w:hAnsiTheme="majorBidi" w:cstheme="majorBidi"/>
-            <w:sz w:val="24"/>
-            <w:szCs w:val="24"/>
-            <w:lang w:val="en-US" w:eastAsia="ru-MD"/>
-          </w:rPr>
-          <w:t>../data/phase3/</w:t>
-        </w:r>
-        <w:proofErr w:type="spellStart"/>
-        <w:r>
-          <w:rPr>
-            <w:rStyle w:val="a7"/>
-            <w:rFonts w:asciiTheme="majorBidi" w:eastAsia="Times New Roman" w:hAnsiTheme="majorBidi" w:cstheme="majorBidi"/>
-            <w:sz w:val="24"/>
-            <w:szCs w:val="24"/>
-            <w:lang w:val="en-US" w:eastAsia="ru-MD"/>
-          </w:rPr>
-          <w:t>coeffs</w:t>
-        </w:r>
-        <w:proofErr w:type="spellEnd"/>
-        <w:r>
-          <w:rPr>
-            <w:rStyle w:val="a7"/>
-            <w:rFonts w:asciiTheme="majorBidi" w:eastAsia="Times New Roman" w:hAnsiTheme="majorBidi" w:cstheme="majorBidi"/>
-            <w:sz w:val="24"/>
-            <w:szCs w:val="24"/>
-            <w:lang w:val="en-US" w:eastAsia="ru-MD"/>
-          </w:rPr>
-          <w:t>_*.csv</w:t>
-        </w:r>
-      </w:hyperlink>
-      <w:r>
-        <w:rPr>
+      <w:r>
+        <w:fldChar w:fldCharType="begin"/>
+      </w:r>
+      <w:r>
+        <w:rPr>
+          <w:lang w:val="en-US"/>
+        </w:rPr>
+        <w:instrText>HYPERLINK "../data/phase3/coeffs_GDP_growth_yoy.csv"</w:instrText>
+      </w:r>
+      <w:r>
+        <w:fldChar w:fldCharType="separate"/>
+      </w:r>
+      <w:r>
+        <w:rPr>
+          <w:rStyle w:val="a7"/>
           <w:rFonts w:asciiTheme="majorBidi" w:eastAsia="Times New Roman" w:hAnsiTheme="majorBidi" w:cstheme="majorBidi"/>
           <w:sz w:val="24"/>
           <w:szCs w:val="24"/>
           <w:lang w:val="en-US" w:eastAsia="ru-MD"/>
         </w:rPr>
+        <w:t>../data/phase3/</w:t>
+      </w:r>
+      <w:proofErr w:type="spellStart"/>
+      <w:r>
+        <w:rPr>
+          <w:rStyle w:val="a7"/>
+          <w:rFonts w:asciiTheme="majorBidi" w:eastAsia="Times New Roman" w:hAnsiTheme="majorBidi" w:cstheme="majorBidi"/>
+          <w:sz w:val="24"/>
+          <w:szCs w:val="24"/>
+          <w:lang w:val="en-US" w:eastAsia="ru-MD"/>
+        </w:rPr>
+        <w:t>coeffs</w:t>
+      </w:r>
+      <w:proofErr w:type="spellEnd"/>
+      <w:r>
+        <w:rPr>
+          <w:rStyle w:val="a7"/>
+          <w:rFonts w:asciiTheme="majorBidi" w:eastAsia="Times New Roman" w:hAnsiTheme="majorBidi" w:cstheme="majorBidi"/>
+          <w:sz w:val="24"/>
+          <w:szCs w:val="24"/>
+          <w:lang w:val="en-US" w:eastAsia="ru-MD"/>
+        </w:rPr>
+        <w:t>_*.csv</w:t>
+      </w:r>
+      <w:r>
+        <w:fldChar w:fldCharType="end"/>
+      </w:r>
+      <w:r>
+        <w:rPr>
+          <w:rFonts w:asciiTheme="majorBidi" w:eastAsia="Times New Roman" w:hAnsiTheme="majorBidi" w:cstheme="majorBidi"/>
+          <w:sz w:val="24"/>
+          <w:szCs w:val="24"/>
+          <w:lang w:val="en-US" w:eastAsia="ru-MD"/>
+        </w:rPr>
         <w:t>) and statistical output (</w:t>
       </w:r>
-      <w:hyperlink r:id="rId13" w:history="1">
-        <w:r>
-          <w:rPr>
-            <w:rStyle w:val="a7"/>
-            <w:rFonts w:asciiTheme="majorBidi" w:eastAsia="Times New Roman" w:hAnsiTheme="majorBidi" w:cstheme="majorBidi"/>
-            <w:sz w:val="24"/>
-            <w:szCs w:val="24"/>
-            <w:lang w:val="en-US" w:eastAsia="ru-MD"/>
-          </w:rPr>
-          <w:t>../data/phase3/summary</w:t>
-        </w:r>
-        <w:r>
-          <w:rPr>
-            <w:rStyle w:val="a7"/>
-            <w:rFonts w:asciiTheme="majorBidi" w:eastAsia="Times New Roman" w:hAnsiTheme="majorBidi" w:cstheme="majorBidi"/>
-            <w:sz w:val="24"/>
-            <w:szCs w:val="24"/>
-            <w:lang w:val="en-US" w:eastAsia="ru-MD"/>
-          </w:rPr>
-          <w:t>_*</w:t>
-        </w:r>
-        <w:r>
-          <w:rPr>
-            <w:rStyle w:val="a7"/>
-            <w:rFonts w:asciiTheme="majorBidi" w:eastAsia="Times New Roman" w:hAnsiTheme="majorBidi" w:cstheme="majorBidi"/>
-            <w:sz w:val="24"/>
-            <w:szCs w:val="24"/>
-            <w:lang w:val="en-US" w:eastAsia="ru-MD"/>
-          </w:rPr>
-          <w:t>.txt</w:t>
-        </w:r>
-      </w:hyperlink>
+      <w:r>
+        <w:fldChar w:fldCharType="begin"/>
+      </w:r>
+      <w:r>
+        <w:rPr>
+          <w:lang w:val="en-US"/>
+        </w:rPr>
+        <w:instrText>HYPERLINK "../data/phase3/summary_GDP_growth_yoy.txt"</w:instrText>
+      </w:r>
+      <w:r>
+        <w:fldChar w:fldCharType="separate"/>
+      </w:r>
+      <w:r>
+        <w:rPr>
+          <w:rStyle w:val="a7"/>
+          <w:rFonts w:asciiTheme="majorBidi" w:eastAsia="Times New Roman" w:hAnsiTheme="majorBidi" w:cstheme="majorBidi"/>
+          <w:sz w:val="24"/>
+          <w:szCs w:val="24"/>
+          <w:lang w:val="en-US" w:eastAsia="ru-MD"/>
+        </w:rPr>
+        <w:t>../data/phase3/summary_*.txt</w:t>
+      </w:r>
+      <w:r>
+        <w:fldChar w:fldCharType="end"/>
+      </w:r>
       <w:r>
         <w:rPr>
           <w:rFonts w:asciiTheme="majorBidi" w:eastAsia="Times New Roman" w:hAnsiTheme="majorBidi" w:cstheme="majorBidi"/>
@@ -9601,29 +9698,33 @@
           <w:szCs w:val="24"/>
           <w:lang w:val="en-US" w:eastAsia="ru-MD"/>
         </w:rPr>
-        <w:t>All outputs, including detailed coefficient summaries and residual files for further analysis, are stored in the directory</w:t>
-      </w:r>
-      <w:r>
-        <w:rPr>
+        <w:t xml:space="preserve">All outputs, including detailed coefficient summaries and residual files for further analysis, are stored in the directory </w:t>
+      </w:r>
+      <w:r>
+        <w:fldChar w:fldCharType="begin"/>
+      </w:r>
+      <w:r>
+        <w:rPr>
+          <w:lang w:val="en-US"/>
+        </w:rPr>
+        <w:instrText>HYPERLINK "../data/phase3"</w:instrText>
+      </w:r>
+      <w:r>
+        <w:fldChar w:fldCharType="separate"/>
+      </w:r>
+      <w:r>
+        <w:rPr>
+          <w:rStyle w:val="a7"/>
           <w:rFonts w:asciiTheme="majorBidi" w:eastAsia="Times New Roman" w:hAnsiTheme="majorBidi" w:cstheme="majorBidi"/>
           <w:sz w:val="24"/>
           <w:szCs w:val="24"/>
           <w:lang w:val="en-US" w:eastAsia="ru-MD"/>
         </w:rPr>
-        <w:t xml:space="preserve"> </w:t>
-      </w:r>
-      <w:hyperlink r:id="rId14" w:history="1">
-        <w:r>
-          <w:rPr>
-            <w:rStyle w:val="a7"/>
-            <w:rFonts w:asciiTheme="majorBidi" w:eastAsia="Times New Roman" w:hAnsiTheme="majorBidi" w:cstheme="majorBidi"/>
-            <w:sz w:val="24"/>
-            <w:szCs w:val="24"/>
-            <w:lang w:val="en-US" w:eastAsia="ru-MD"/>
-          </w:rPr>
-          <w:t>/data/phase3/</w:t>
-        </w:r>
-      </w:hyperlink>
+        <w:t>/data/phase3/</w:t>
+      </w:r>
+      <w:r>
+        <w:fldChar w:fldCharType="end"/>
+      </w:r>
       <w:r>
         <w:rPr>
           <w:rFonts w:asciiTheme="majorBidi" w:eastAsia="Times New Roman" w:hAnsiTheme="majorBidi" w:cstheme="majorBidi"/>
@@ -9661,17 +9762,7 @@
           <w:szCs w:val="24"/>
           <w:lang w:val="en-US"/>
         </w:rPr>
-        <w:t xml:space="preserve">3.2 </w:t>
-      </w:r>
-      <w:r>
-        <w:rPr>
-          <w:rFonts w:asciiTheme="majorBidi" w:hAnsiTheme="majorBidi" w:cstheme="majorBidi"/>
-          <w:b/>
-          <w:sz w:val="24"/>
-          <w:szCs w:val="24"/>
-          <w:lang w:val="en-US"/>
-        </w:rPr>
-        <w:t>Residual Analysis</w:t>
+        <w:t>3.2 Residual Analysis</w:t>
       </w:r>
     </w:p>
     <w:p>
@@ -9697,71 +9788,69 @@
         </w:rPr>
         <w:t xml:space="preserve"> </w:t>
       </w:r>
-      <w:hyperlink r:id="rId15" w:history="1">
-        <w:r>
-          <w:rPr>
-            <w:rStyle w:val="a7"/>
-            <w:rFonts w:asciiTheme="majorBidi" w:hAnsiTheme="majorBidi" w:cstheme="majorBidi"/>
-            <w:lang w:val="en-US"/>
-          </w:rPr>
-          <w:t>../</w:t>
-        </w:r>
-        <w:proofErr w:type="spellStart"/>
-        <w:r>
-          <w:rPr>
-            <w:rStyle w:val="a7"/>
-            <w:rFonts w:asciiTheme="majorBidi" w:hAnsiTheme="majorBidi" w:cstheme="majorBidi"/>
-            <w:lang w:val="en-US"/>
-          </w:rPr>
-          <w:t>src</w:t>
-        </w:r>
-        <w:proofErr w:type="spellEnd"/>
-        <w:r>
-          <w:rPr>
-            <w:rStyle w:val="a7"/>
-            <w:rFonts w:asciiTheme="majorBidi" w:hAnsiTheme="majorBidi" w:cstheme="majorBidi"/>
-            <w:lang w:val="en-US"/>
-          </w:rPr>
-          <w:t xml:space="preserve">/ </w:t>
-        </w:r>
-        <w:r>
-          <w:rPr>
-            <w:rStyle w:val="a7"/>
-            <w:rFonts w:asciiTheme="majorBidi" w:hAnsiTheme="majorBidi" w:cstheme="majorBidi"/>
-            <w:lang w:val="en-US"/>
-          </w:rPr>
-          <w:t>residual</w:t>
-        </w:r>
-        <w:r>
-          <w:rPr>
-            <w:rStyle w:val="a7"/>
-            <w:rFonts w:asciiTheme="majorBidi" w:hAnsiTheme="majorBidi" w:cstheme="majorBidi"/>
-            <w:lang w:val="en-US"/>
-          </w:rPr>
-          <w:t>_analysis</w:t>
-        </w:r>
-        <w:r>
-          <w:rPr>
-            <w:rStyle w:val="a7"/>
-            <w:rFonts w:asciiTheme="majorBidi" w:hAnsiTheme="majorBidi" w:cstheme="majorBidi"/>
-            <w:lang w:val="en-US"/>
-          </w:rPr>
-          <w:t>.py</w:t>
-        </w:r>
-      </w:hyperlink>
-      <w:r>
-        <w:rPr>
-          <w:rFonts w:asciiTheme="majorBidi" w:hAnsiTheme="majorBidi" w:cstheme="majorBidi"/>
-          <w:lang w:val="en-US"/>
-        </w:rPr>
-        <w:t xml:space="preserve">, </w:t>
-      </w:r>
-      <w:r>
-        <w:rPr>
-          <w:rFonts w:asciiTheme="majorBidi" w:hAnsiTheme="majorBidi" w:cstheme="majorBidi"/>
-          <w:lang w:val="en-US"/>
-        </w:rPr>
-        <w:t>which:</w:t>
+      <w:r>
+        <w:fldChar w:fldCharType="begin"/>
+      </w:r>
+      <w:r>
+        <w:rPr>
+          <w:lang w:val="en-US"/>
+        </w:rPr>
+        <w:instrText>HYPERLINK "../src/phase3_residual_analysis.py"</w:instrText>
+      </w:r>
+      <w:r>
+        <w:fldChar w:fldCharType="separate"/>
+      </w:r>
+      <w:r>
+        <w:rPr>
+          <w:rStyle w:val="a7"/>
+          <w:rFonts w:asciiTheme="majorBidi" w:hAnsiTheme="majorBidi" w:cstheme="majorBidi"/>
+          <w:lang w:val="en-US"/>
+        </w:rPr>
+        <w:t>../</w:t>
+      </w:r>
+      <w:proofErr w:type="spellStart"/>
+      <w:r>
+        <w:rPr>
+          <w:rStyle w:val="a7"/>
+          <w:rFonts w:asciiTheme="majorBidi" w:hAnsiTheme="majorBidi" w:cstheme="majorBidi"/>
+          <w:lang w:val="en-US"/>
+        </w:rPr>
+        <w:t>src</w:t>
+      </w:r>
+      <w:proofErr w:type="spellEnd"/>
+      <w:r>
+        <w:rPr>
+          <w:rStyle w:val="a7"/>
+          <w:rFonts w:asciiTheme="majorBidi" w:hAnsiTheme="majorBidi" w:cstheme="majorBidi"/>
+          <w:lang w:val="en-US"/>
+        </w:rPr>
+        <w:t>/ residual</w:t>
+      </w:r>
+      <w:r>
+        <w:rPr>
+          <w:rStyle w:val="a7"/>
+          <w:rFonts w:asciiTheme="majorBidi" w:hAnsiTheme="majorBidi" w:cstheme="majorBidi"/>
+          <w:lang w:val="en-US"/>
+        </w:rPr>
+        <w:t>_analysis</w:t>
+      </w:r>
+      <w:r>
+        <w:rPr>
+          <w:rStyle w:val="a7"/>
+          <w:rFonts w:asciiTheme="majorBidi" w:hAnsiTheme="majorBidi" w:cstheme="majorBidi"/>
+          <w:lang w:val="en-US"/>
+        </w:rPr>
+        <w:t>.py</w:t>
+      </w:r>
+      <w:r>
+        <w:fldChar w:fldCharType="end"/>
+      </w:r>
+      <w:r>
+        <w:rPr>
+          <w:rFonts w:asciiTheme="majorBidi" w:hAnsiTheme="majorBidi" w:cstheme="majorBidi"/>
+          <w:lang w:val="en-US"/>
+        </w:rPr>
+        <w:t>, which:</w:t>
       </w:r>
     </w:p>
     <w:p>
@@ -9914,34 +10003,39 @@
         </w:rPr>
         <w:t xml:space="preserve">Saved results and plots to </w:t>
       </w:r>
-      <w:hyperlink r:id="rId16" w:history="1">
-        <w:r>
-          <w:rPr>
-            <w:rStyle w:val="a7"/>
-            <w:rFonts w:asciiTheme="majorBidi" w:hAnsiTheme="majorBidi" w:cstheme="majorBidi"/>
-            <w:lang w:val="en-US"/>
-          </w:rPr>
-          <w:t>..</w:t>
-        </w:r>
-        <w:r>
-          <w:rPr>
-            <w:rStyle w:val="a7"/>
-            <w:rFonts w:asciiTheme="majorBidi" w:hAnsiTheme="majorBidi" w:cstheme="majorBidi"/>
-            <w:lang w:val="en-US"/>
-          </w:rPr>
-          <w:t xml:space="preserve">/data/phase3/ </w:t>
-        </w:r>
-        <w:proofErr w:type="spellStart"/>
-        <w:r>
-          <w:rPr>
-            <w:rStyle w:val="a7"/>
-            <w:rFonts w:asciiTheme="majorBidi" w:hAnsiTheme="majorBidi" w:cstheme="majorBidi"/>
-            <w:lang w:val="en-US"/>
-          </w:rPr>
-          <w:t>residual_plots</w:t>
-        </w:r>
-        <w:proofErr w:type="spellEnd"/>
-      </w:hyperlink>
+      <w:r>
+        <w:fldChar w:fldCharType="begin"/>
+      </w:r>
+      <w:r>
+        <w:rPr>
+          <w:lang w:val="en-US"/>
+        </w:rPr>
+        <w:instrText>HYPERLINK "../data/phase3/residual_plots"</w:instrText>
+      </w:r>
+      <w:r>
+        <w:fldChar w:fldCharType="separate"/>
+      </w:r>
+      <w:r>
+        <w:rPr>
+          <w:rStyle w:val="a7"/>
+          <w:rFonts w:asciiTheme="majorBidi" w:hAnsiTheme="majorBidi" w:cstheme="majorBidi"/>
+          <w:lang w:val="en-US"/>
+        </w:rPr>
+        <w:t xml:space="preserve">../data/phase3/ </w:t>
+      </w:r>
+      <w:proofErr w:type="spellStart"/>
+      <w:r>
+        <w:rPr>
+          <w:rStyle w:val="a7"/>
+          <w:rFonts w:asciiTheme="majorBidi" w:hAnsiTheme="majorBidi" w:cstheme="majorBidi"/>
+          <w:lang w:val="en-US"/>
+        </w:rPr>
+        <w:t>residual_plots</w:t>
+      </w:r>
+      <w:proofErr w:type="spellEnd"/>
+      <w:r>
+        <w:fldChar w:fldCharType="end"/>
+      </w:r>
       <w:r>
         <w:rPr>
           <w:rFonts w:asciiTheme="majorBidi" w:hAnsiTheme="majorBidi" w:cstheme="majorBidi"/>
@@ -10002,19 +10096,7 @@
           <w:lang w:val="en-US"/>
         </w:rPr>
         <w:lastRenderedPageBreak/>
-        <w:t xml:space="preserve">Table 7 </w:t>
-      </w:r>
-      <w:r>
-        <w:rPr>
-          <w:rFonts w:asciiTheme="majorBidi" w:hAnsiTheme="majorBidi" w:cstheme="majorBidi"/>
-          <w:bCs/>
-          <w:i/>
-          <w:iCs/>
-          <w:sz w:val="24"/>
-          <w:szCs w:val="24"/>
-          <w:lang w:val="en-US"/>
-        </w:rPr>
-        <w:t>Summary of findings:</w:t>
+        <w:t>Table 7 Summary of findings:</w:t>
       </w:r>
     </w:p>
     <w:tbl>
@@ -11163,27 +11245,40 @@
         </w:rPr>
         <w:t xml:space="preserve"> </w:t>
       </w:r>
-      <w:hyperlink r:id="rId17" w:history="1">
-        <w:r>
-          <w:rPr>
-            <w:rStyle w:val="a7"/>
-            <w:rFonts w:asciiTheme="majorBidi" w:hAnsiTheme="majorBidi" w:cstheme="majorBidi"/>
-            <w:bCs/>
-            <w:sz w:val="24"/>
-            <w:szCs w:val="24"/>
-            <w:lang w:val="en-US"/>
-          </w:rPr>
-          <w:t>../src/phase3_coeffs_and_residuals.py</w:t>
-        </w:r>
-      </w:hyperlink>
-      <w:r>
-        <w:rPr>
+      <w:r>
+        <w:fldChar w:fldCharType="begin"/>
+      </w:r>
+      <w:r>
+        <w:rPr>
+          <w:lang w:val="en-US"/>
+        </w:rPr>
+        <w:instrText>HYPERLINK "../src/phase3_coeffs_and_residuals.py"</w:instrText>
+      </w:r>
+      <w:r>
+        <w:fldChar w:fldCharType="separate"/>
+      </w:r>
+      <w:r>
+        <w:rPr>
+          <w:rStyle w:val="a7"/>
           <w:rFonts w:asciiTheme="majorBidi" w:hAnsiTheme="majorBidi" w:cstheme="majorBidi"/>
           <w:bCs/>
           <w:sz w:val="24"/>
           <w:szCs w:val="24"/>
           <w:lang w:val="en-US"/>
         </w:rPr>
+        <w:t>../src/phase3_coeffs_and_residuals.py</w:t>
+      </w:r>
+      <w:r>
+        <w:fldChar w:fldCharType="end"/>
+      </w:r>
+      <w:r>
+        <w:rPr>
+          <w:rFonts w:asciiTheme="majorBidi" w:hAnsiTheme="majorBidi" w:cstheme="majorBidi"/>
+          <w:bCs/>
+          <w:sz w:val="24"/>
+          <w:szCs w:val="24"/>
+          <w:lang w:val="en-US"/>
+        </w:rPr>
         <w:t xml:space="preserve"> and</w:t>
       </w:r>
       <w:r>
@@ -11206,43 +11301,56 @@
         </w:rPr>
         <w:t xml:space="preserve"> </w:t>
       </w:r>
-      <w:hyperlink r:id="rId18" w:history="1">
-        <w:r>
-          <w:rPr>
-            <w:rStyle w:val="a7"/>
-            <w:rFonts w:asciiTheme="majorBidi" w:hAnsiTheme="majorBidi" w:cstheme="majorBidi"/>
-            <w:bCs/>
-            <w:sz w:val="24"/>
-            <w:szCs w:val="24"/>
-            <w:lang w:val="en-US"/>
-          </w:rPr>
-          <w:t>../</w:t>
-        </w:r>
-        <w:proofErr w:type="spellStart"/>
-        <w:r>
-          <w:rPr>
-            <w:rStyle w:val="a7"/>
-            <w:rFonts w:asciiTheme="majorBidi" w:hAnsiTheme="majorBidi" w:cstheme="majorBidi"/>
-            <w:bCs/>
-            <w:sz w:val="24"/>
-            <w:szCs w:val="24"/>
-            <w:lang w:val="en-US"/>
-          </w:rPr>
-          <w:t>src</w:t>
-        </w:r>
-        <w:proofErr w:type="spellEnd"/>
-        <w:r>
-          <w:rPr>
-            <w:rStyle w:val="a7"/>
-            <w:rFonts w:asciiTheme="majorBidi" w:hAnsiTheme="majorBidi" w:cstheme="majorBidi"/>
-            <w:bCs/>
-            <w:sz w:val="24"/>
-            <w:szCs w:val="24"/>
-            <w:lang w:val="en-US"/>
-          </w:rPr>
-          <w:t>/phase3_residual_analysis.py</w:t>
-        </w:r>
-      </w:hyperlink>
+      <w:r>
+        <w:fldChar w:fldCharType="begin"/>
+      </w:r>
+      <w:r>
+        <w:rPr>
+          <w:lang w:val="en-US"/>
+        </w:rPr>
+        <w:instrText>HYPERLINK "../src/phase3_residual_analysis.py"</w:instrText>
+      </w:r>
+      <w:r>
+        <w:fldChar w:fldCharType="separate"/>
+      </w:r>
+      <w:r>
+        <w:rPr>
+          <w:rStyle w:val="a7"/>
+          <w:rFonts w:asciiTheme="majorBidi" w:hAnsiTheme="majorBidi" w:cstheme="majorBidi"/>
+          <w:bCs/>
+          <w:sz w:val="24"/>
+          <w:szCs w:val="24"/>
+          <w:lang w:val="en-US"/>
+        </w:rPr>
+        <w:t>../</w:t>
+      </w:r>
+      <w:proofErr w:type="spellStart"/>
+      <w:r>
+        <w:rPr>
+          <w:rStyle w:val="a7"/>
+          <w:rFonts w:asciiTheme="majorBidi" w:hAnsiTheme="majorBidi" w:cstheme="majorBidi"/>
+          <w:bCs/>
+          <w:sz w:val="24"/>
+          <w:szCs w:val="24"/>
+          <w:lang w:val="en-US"/>
+        </w:rPr>
+        <w:t>src</w:t>
+      </w:r>
+      <w:proofErr w:type="spellEnd"/>
+      <w:r>
+        <w:rPr>
+          <w:rStyle w:val="a7"/>
+          <w:rFonts w:asciiTheme="majorBidi" w:hAnsiTheme="majorBidi" w:cstheme="majorBidi"/>
+          <w:bCs/>
+          <w:sz w:val="24"/>
+          <w:szCs w:val="24"/>
+          <w:lang w:val="en-US"/>
+        </w:rPr>
+        <w:t>/phase3_residual_analysis.py</w:t>
+      </w:r>
+      <w:r>
+        <w:fldChar w:fldCharType="end"/>
+      </w:r>
       <w:r>
         <w:rPr>
           <w:rFonts w:asciiTheme="majorBidi" w:hAnsiTheme="majorBidi" w:cstheme="majorBidi"/>
@@ -11282,6 +11390,2645 @@
           <w:lang w:val="en-US"/>
         </w:rPr>
         <w:t>Future iterations could use an automated feature selection approach (e.g., Lasso or stepwise AIC) to validate these manual decisions.</w:t>
+      </w:r>
+    </w:p>
+    <w:p>
+      <w:pPr>
+        <w:pBdr>
+          <w:top w:val="nil"/>
+          <w:left w:val="nil"/>
+          <w:bottom w:val="nil"/>
+          <w:right w:val="nil"/>
+          <w:between w:val="nil"/>
+        </w:pBdr>
+        <w:spacing w:after="120"/>
+        <w:jc w:val="both"/>
+        <w:rPr>
+          <w:rFonts w:asciiTheme="majorBidi" w:hAnsiTheme="majorBidi" w:cstheme="majorBidi"/>
+          <w:bCs/>
+          <w:sz w:val="24"/>
+          <w:szCs w:val="24"/>
+          <w:lang w:val="en-US"/>
+        </w:rPr>
+      </w:pPr>
+    </w:p>
+    <w:p>
+      <w:pPr>
+        <w:pBdr>
+          <w:top w:val="nil"/>
+          <w:left w:val="nil"/>
+          <w:bottom w:val="nil"/>
+          <w:right w:val="nil"/>
+          <w:between w:val="nil"/>
+        </w:pBdr>
+        <w:spacing w:after="120"/>
+        <w:jc w:val="center"/>
+        <w:rPr>
+          <w:rFonts w:asciiTheme="majorBidi" w:hAnsiTheme="majorBidi" w:cstheme="majorBidi"/>
+          <w:b/>
+          <w:sz w:val="28"/>
+          <w:szCs w:val="28"/>
+          <w:lang w:val="en-US"/>
+        </w:rPr>
+      </w:pPr>
+      <w:r>
+        <w:rPr>
+          <w:rFonts w:asciiTheme="majorBidi" w:hAnsiTheme="majorBidi" w:cstheme="majorBidi"/>
+          <w:b/>
+          <w:sz w:val="28"/>
+          <w:szCs w:val="28"/>
+          <w:lang w:val="en-US"/>
+        </w:rPr>
+        <w:lastRenderedPageBreak/>
+        <w:t>Phase 4 – Conclusions</w:t>
+      </w:r>
+    </w:p>
+    <w:p>
+      <w:pPr>
+        <w:spacing w:after="120" w:line="240" w:lineRule="auto"/>
+        <w:rPr>
+          <w:rFonts w:asciiTheme="majorBidi" w:eastAsia="Times New Roman" w:hAnsiTheme="majorBidi" w:cstheme="majorBidi"/>
+          <w:sz w:val="24"/>
+          <w:szCs w:val="24"/>
+          <w:lang w:val="en-US" w:eastAsia="ru-MD"/>
+        </w:rPr>
+      </w:pPr>
+      <w:r>
+        <w:rPr>
+          <w:rFonts w:asciiTheme="majorBidi" w:eastAsia="Times New Roman" w:hAnsiTheme="majorBidi" w:cstheme="majorBidi"/>
+          <w:sz w:val="24"/>
+          <w:szCs w:val="24"/>
+          <w:lang w:val="en-US" w:eastAsia="ru-MD"/>
+        </w:rPr>
+        <w:t>All scripts, datasets, and output files are organized under the project directory structure:</w:t>
+      </w:r>
+    </w:p>
+    <w:p>
+      <w:pPr>
+        <w:tabs>
+          <w:tab w:val="left" w:pos="916"/>
+          <w:tab w:val="left" w:pos="1832"/>
+          <w:tab w:val="left" w:pos="2748"/>
+          <w:tab w:val="left" w:pos="3664"/>
+          <w:tab w:val="left" w:pos="4580"/>
+          <w:tab w:val="left" w:pos="5496"/>
+          <w:tab w:val="left" w:pos="6412"/>
+          <w:tab w:val="left" w:pos="7328"/>
+          <w:tab w:val="left" w:pos="8244"/>
+          <w:tab w:val="left" w:pos="9160"/>
+          <w:tab w:val="left" w:pos="10076"/>
+          <w:tab w:val="left" w:pos="10992"/>
+          <w:tab w:val="left" w:pos="11908"/>
+          <w:tab w:val="left" w:pos="12824"/>
+          <w:tab w:val="left" w:pos="13740"/>
+          <w:tab w:val="left" w:pos="14656"/>
+        </w:tabs>
+        <w:spacing w:after="120" w:line="240" w:lineRule="auto"/>
+        <w:rPr>
+          <w:rFonts w:asciiTheme="majorBidi" w:eastAsia="Times New Roman" w:hAnsiTheme="majorBidi" w:cstheme="majorBidi"/>
+          <w:sz w:val="24"/>
+          <w:szCs w:val="24"/>
+          <w:lang w:val="en-US" w:eastAsia="ru-MD"/>
+        </w:rPr>
+      </w:pPr>
+      <w:r>
+        <w:rPr>
+          <w:rFonts w:asciiTheme="majorBidi" w:eastAsia="Times New Roman" w:hAnsiTheme="majorBidi" w:cstheme="majorBidi"/>
+          <w:sz w:val="24"/>
+          <w:szCs w:val="24"/>
+          <w:lang w:val="en-US" w:eastAsia="ru-MD"/>
+        </w:rPr>
+        <w:t>/</w:t>
+      </w:r>
+      <w:proofErr w:type="spellStart"/>
+      <w:r>
+        <w:rPr>
+          <w:rFonts w:asciiTheme="majorBidi" w:eastAsia="Times New Roman" w:hAnsiTheme="majorBidi" w:cstheme="majorBidi"/>
+          <w:sz w:val="24"/>
+          <w:szCs w:val="24"/>
+          <w:lang w:val="en-US" w:eastAsia="ru-MD"/>
+        </w:rPr>
+        <w:t>src</w:t>
+      </w:r>
+      <w:proofErr w:type="spellEnd"/>
+      <w:r>
+        <w:rPr>
+          <w:rFonts w:asciiTheme="majorBidi" w:eastAsia="Times New Roman" w:hAnsiTheme="majorBidi" w:cstheme="majorBidi"/>
+          <w:sz w:val="24"/>
+          <w:szCs w:val="24"/>
+          <w:lang w:val="en-US" w:eastAsia="ru-MD"/>
+        </w:rPr>
+        <w:t xml:space="preserve">/          </w:t>
+      </w:r>
+      <w:r>
+        <w:rPr>
+          <w:rFonts w:asciiTheme="majorBidi" w:eastAsia="Times New Roman" w:hAnsiTheme="majorBidi" w:cstheme="majorBidi"/>
+          <w:sz w:val="24"/>
+          <w:szCs w:val="24"/>
+          <w:lang w:val="en-US" w:eastAsia="ru-MD"/>
+        </w:rPr>
+        <w:tab/>
+      </w:r>
+      <w:r>
+        <w:rPr>
+          <w:rFonts w:asciiTheme="majorBidi" w:eastAsia="Times New Roman" w:hAnsiTheme="majorBidi" w:cstheme="majorBidi"/>
+          <w:sz w:val="24"/>
+          <w:szCs w:val="24"/>
+          <w:lang w:val="en-US" w:eastAsia="ru-MD"/>
+        </w:rPr>
+        <w:t xml:space="preserve">→ Python scripts for data processing and modeling  </w:t>
+      </w:r>
+    </w:p>
+    <w:p>
+      <w:pPr>
+        <w:tabs>
+          <w:tab w:val="left" w:pos="916"/>
+          <w:tab w:val="left" w:pos="1832"/>
+          <w:tab w:val="left" w:pos="2748"/>
+          <w:tab w:val="left" w:pos="3664"/>
+          <w:tab w:val="left" w:pos="4580"/>
+          <w:tab w:val="left" w:pos="5496"/>
+          <w:tab w:val="left" w:pos="6412"/>
+          <w:tab w:val="left" w:pos="7328"/>
+          <w:tab w:val="left" w:pos="8244"/>
+          <w:tab w:val="left" w:pos="9160"/>
+          <w:tab w:val="left" w:pos="10076"/>
+          <w:tab w:val="left" w:pos="10992"/>
+          <w:tab w:val="left" w:pos="11908"/>
+          <w:tab w:val="left" w:pos="12824"/>
+          <w:tab w:val="left" w:pos="13740"/>
+          <w:tab w:val="left" w:pos="14656"/>
+        </w:tabs>
+        <w:spacing w:after="120" w:line="240" w:lineRule="auto"/>
+        <w:rPr>
+          <w:rFonts w:asciiTheme="majorBidi" w:eastAsia="Times New Roman" w:hAnsiTheme="majorBidi" w:cstheme="majorBidi"/>
+          <w:sz w:val="24"/>
+          <w:szCs w:val="24"/>
+          <w:lang w:val="en-US" w:eastAsia="ru-MD"/>
+        </w:rPr>
+      </w:pPr>
+      <w:r>
+        <w:rPr>
+          <w:rFonts w:asciiTheme="majorBidi" w:eastAsia="Times New Roman" w:hAnsiTheme="majorBidi" w:cstheme="majorBidi"/>
+          <w:sz w:val="24"/>
+          <w:szCs w:val="24"/>
+          <w:lang w:val="en-US" w:eastAsia="ru-MD"/>
+        </w:rPr>
+        <w:t xml:space="preserve">/data/         </w:t>
+      </w:r>
+      <w:r>
+        <w:rPr>
+          <w:rFonts w:asciiTheme="majorBidi" w:eastAsia="Times New Roman" w:hAnsiTheme="majorBidi" w:cstheme="majorBidi"/>
+          <w:sz w:val="24"/>
+          <w:szCs w:val="24"/>
+          <w:lang w:val="en-US" w:eastAsia="ru-MD"/>
+        </w:rPr>
+        <w:tab/>
+      </w:r>
+      <w:r>
+        <w:rPr>
+          <w:rFonts w:asciiTheme="majorBidi" w:eastAsia="Times New Roman" w:hAnsiTheme="majorBidi" w:cstheme="majorBidi"/>
+          <w:sz w:val="24"/>
+          <w:szCs w:val="24"/>
+          <w:lang w:val="en-US" w:eastAsia="ru-MD"/>
+        </w:rPr>
+        <w:t xml:space="preserve">→ Input and output CSV files (merged, processed, residuals, results) </w:t>
+      </w:r>
+    </w:p>
+    <w:p>
+      <w:pPr>
+        <w:tabs>
+          <w:tab w:val="left" w:pos="916"/>
+          <w:tab w:val="left" w:pos="1832"/>
+          <w:tab w:val="left" w:pos="2748"/>
+          <w:tab w:val="left" w:pos="3664"/>
+          <w:tab w:val="left" w:pos="4580"/>
+          <w:tab w:val="left" w:pos="5496"/>
+          <w:tab w:val="left" w:pos="6412"/>
+          <w:tab w:val="left" w:pos="7328"/>
+          <w:tab w:val="left" w:pos="8244"/>
+          <w:tab w:val="left" w:pos="9160"/>
+          <w:tab w:val="left" w:pos="10076"/>
+          <w:tab w:val="left" w:pos="10992"/>
+          <w:tab w:val="left" w:pos="11908"/>
+          <w:tab w:val="left" w:pos="12824"/>
+          <w:tab w:val="left" w:pos="13740"/>
+          <w:tab w:val="left" w:pos="14656"/>
+        </w:tabs>
+        <w:spacing w:after="120" w:line="240" w:lineRule="auto"/>
+        <w:rPr>
+          <w:rFonts w:asciiTheme="majorBidi" w:eastAsia="Times New Roman" w:hAnsiTheme="majorBidi" w:cstheme="majorBidi"/>
+          <w:sz w:val="24"/>
+          <w:szCs w:val="24"/>
+          <w:lang w:val="en-US" w:eastAsia="ru-MD"/>
+        </w:rPr>
+      </w:pPr>
+      <w:r>
+        <w:rPr>
+          <w:rFonts w:asciiTheme="majorBidi" w:eastAsia="Times New Roman" w:hAnsiTheme="majorBidi" w:cstheme="majorBidi"/>
+          <w:sz w:val="24"/>
+          <w:szCs w:val="24"/>
+          <w:lang w:val="en-US" w:eastAsia="ru-MD"/>
+        </w:rPr>
+        <w:t>/</w:t>
+      </w:r>
+      <w:proofErr w:type="gramStart"/>
+      <w:r>
+        <w:rPr>
+          <w:rFonts w:asciiTheme="majorBidi" w:eastAsia="Times New Roman" w:hAnsiTheme="majorBidi" w:cstheme="majorBidi"/>
+          <w:sz w:val="24"/>
+          <w:szCs w:val="24"/>
+          <w:lang w:val="en-US" w:eastAsia="ru-MD"/>
+        </w:rPr>
+        <w:t>data</w:t>
+      </w:r>
+      <w:proofErr w:type="gramEnd"/>
+      <w:r>
+        <w:rPr>
+          <w:rFonts w:asciiTheme="majorBidi" w:eastAsia="Times New Roman" w:hAnsiTheme="majorBidi" w:cstheme="majorBidi"/>
+          <w:sz w:val="24"/>
+          <w:szCs w:val="24"/>
+          <w:lang w:val="en-US" w:eastAsia="ru-MD"/>
+        </w:rPr>
+        <w:t>/phase3</w:t>
+      </w:r>
+      <w:proofErr w:type="gramStart"/>
+      <w:r>
+        <w:rPr>
+          <w:rFonts w:asciiTheme="majorBidi" w:eastAsia="Times New Roman" w:hAnsiTheme="majorBidi" w:cstheme="majorBidi"/>
+          <w:sz w:val="24"/>
+          <w:szCs w:val="24"/>
+          <w:lang w:val="en-US" w:eastAsia="ru-MD"/>
+        </w:rPr>
+        <w:t xml:space="preserve">/  </w:t>
+      </w:r>
+      <w:r>
+        <w:rPr>
+          <w:rFonts w:asciiTheme="majorBidi" w:eastAsia="Times New Roman" w:hAnsiTheme="majorBidi" w:cstheme="majorBidi"/>
+          <w:sz w:val="24"/>
+          <w:szCs w:val="24"/>
+          <w:lang w:val="en-US" w:eastAsia="ru-MD"/>
+        </w:rPr>
+        <w:tab/>
+      </w:r>
+      <w:proofErr w:type="gramEnd"/>
+      <w:r>
+        <w:rPr>
+          <w:rFonts w:asciiTheme="majorBidi" w:eastAsia="Times New Roman" w:hAnsiTheme="majorBidi" w:cstheme="majorBidi"/>
+          <w:sz w:val="24"/>
+          <w:szCs w:val="24"/>
+          <w:lang w:val="en-US" w:eastAsia="ru-MD"/>
+        </w:rPr>
+        <w:t xml:space="preserve">→ Model coefficients, residuals, and diagnostic plots  </w:t>
+      </w:r>
+    </w:p>
+    <w:p>
+      <w:pPr>
+        <w:tabs>
+          <w:tab w:val="left" w:pos="916"/>
+          <w:tab w:val="left" w:pos="1832"/>
+          <w:tab w:val="left" w:pos="2748"/>
+          <w:tab w:val="left" w:pos="3664"/>
+          <w:tab w:val="left" w:pos="4580"/>
+          <w:tab w:val="left" w:pos="5496"/>
+          <w:tab w:val="left" w:pos="6412"/>
+          <w:tab w:val="left" w:pos="7328"/>
+          <w:tab w:val="left" w:pos="8244"/>
+          <w:tab w:val="left" w:pos="9160"/>
+          <w:tab w:val="left" w:pos="10076"/>
+          <w:tab w:val="left" w:pos="10992"/>
+          <w:tab w:val="left" w:pos="11908"/>
+          <w:tab w:val="left" w:pos="12824"/>
+          <w:tab w:val="left" w:pos="13740"/>
+          <w:tab w:val="left" w:pos="14656"/>
+        </w:tabs>
+        <w:spacing w:after="120" w:line="240" w:lineRule="auto"/>
+        <w:rPr>
+          <w:rFonts w:asciiTheme="majorBidi" w:eastAsia="Times New Roman" w:hAnsiTheme="majorBidi" w:cstheme="majorBidi"/>
+          <w:sz w:val="24"/>
+          <w:szCs w:val="24"/>
+          <w:lang w:val="en-US" w:eastAsia="ru-MD"/>
+        </w:rPr>
+      </w:pPr>
+    </w:p>
+    <w:p>
+      <w:pPr>
+        <w:spacing w:after="120" w:line="240" w:lineRule="auto"/>
+        <w:jc w:val="right"/>
+        <w:outlineLvl w:val="2"/>
+        <w:rPr>
+          <w:rFonts w:asciiTheme="majorBidi" w:eastAsia="Times New Roman" w:hAnsiTheme="majorBidi" w:cstheme="majorBidi"/>
+          <w:i/>
+          <w:iCs/>
+          <w:sz w:val="24"/>
+          <w:szCs w:val="24"/>
+          <w:lang w:val="en-US" w:eastAsia="ru-MD"/>
+        </w:rPr>
+      </w:pPr>
+      <w:r>
+        <w:rPr>
+          <w:rFonts w:asciiTheme="majorBidi" w:eastAsia="Times New Roman" w:hAnsiTheme="majorBidi" w:cstheme="majorBidi"/>
+          <w:i/>
+          <w:iCs/>
+          <w:sz w:val="24"/>
+          <w:szCs w:val="24"/>
+          <w:lang w:val="en-US" w:eastAsia="ru-MD"/>
+        </w:rPr>
+        <w:t>Table 8: Summary of Model Performance</w:t>
+      </w:r>
+    </w:p>
+    <w:tbl>
+      <w:tblPr>
+        <w:tblW w:w="0" w:type="auto"/>
+        <w:tblCellSpacing w:w="15" w:type="dxa"/>
+        <w:tblBorders>
+          <w:top w:val="single" w:sz="4" w:space="0" w:color="auto"/>
+          <w:left w:val="single" w:sz="4" w:space="0" w:color="auto"/>
+          <w:bottom w:val="single" w:sz="4" w:space="0" w:color="auto"/>
+          <w:right w:val="single" w:sz="4" w:space="0" w:color="auto"/>
+          <w:insideH w:val="single" w:sz="4" w:space="0" w:color="auto"/>
+          <w:insideV w:val="single" w:sz="4" w:space="0" w:color="auto"/>
+        </w:tblBorders>
+        <w:tblCellMar>
+          <w:top w:w="15" w:type="dxa"/>
+          <w:left w:w="15" w:type="dxa"/>
+          <w:bottom w:w="15" w:type="dxa"/>
+          <w:right w:w="15" w:type="dxa"/>
+        </w:tblCellMar>
+        <w:tblLook w:val="04A0" w:firstRow="1" w:lastRow="0" w:firstColumn="1" w:lastColumn="0" w:noHBand="0" w:noVBand="1"/>
+      </w:tblPr>
+      <w:tblGrid>
+        <w:gridCol w:w="2041"/>
+        <w:gridCol w:w="734"/>
+        <w:gridCol w:w="837"/>
+        <w:gridCol w:w="1112"/>
+        <w:gridCol w:w="997"/>
+        <w:gridCol w:w="3744"/>
+      </w:tblGrid>
+      <w:tr>
+        <w:trPr>
+          <w:tblHeader/>
+          <w:tblCellSpacing w:w="15" w:type="dxa"/>
+        </w:trPr>
+        <w:tc>
+          <w:tcPr>
+            <w:tcW w:w="0" w:type="auto"/>
+            <w:vAlign w:val="center"/>
+            <w:hideMark/>
+          </w:tcPr>
+          <w:p>
+            <w:pPr>
+              <w:spacing w:after="120" w:line="240" w:lineRule="auto"/>
+              <w:jc w:val="center"/>
+              <w:rPr>
+                <w:rFonts w:asciiTheme="majorBidi" w:eastAsia="Times New Roman" w:hAnsiTheme="majorBidi" w:cstheme="majorBidi"/>
+                <w:b/>
+                <w:bCs/>
+                <w:sz w:val="24"/>
+                <w:szCs w:val="24"/>
+                <w:lang w:val="ru-MD" w:eastAsia="ru-MD"/>
+              </w:rPr>
+            </w:pPr>
+            <w:r>
+              <w:rPr>
+                <w:rFonts w:asciiTheme="majorBidi" w:eastAsia="Times New Roman" w:hAnsiTheme="majorBidi" w:cstheme="majorBidi"/>
+                <w:b/>
+                <w:bCs/>
+                <w:sz w:val="24"/>
+                <w:szCs w:val="24"/>
+                <w:lang w:val="ru-MD" w:eastAsia="ru-MD"/>
+              </w:rPr>
+              <w:t xml:space="preserve">Target </w:t>
+            </w:r>
+            <w:proofErr w:type="spellStart"/>
+            <w:r>
+              <w:rPr>
+                <w:rFonts w:asciiTheme="majorBidi" w:eastAsia="Times New Roman" w:hAnsiTheme="majorBidi" w:cstheme="majorBidi"/>
+                <w:b/>
+                <w:bCs/>
+                <w:sz w:val="24"/>
+                <w:szCs w:val="24"/>
+                <w:lang w:val="ru-MD" w:eastAsia="ru-MD"/>
+              </w:rPr>
+              <w:t>Variable</w:t>
+            </w:r>
+            <w:proofErr w:type="spellEnd"/>
+          </w:p>
+        </w:tc>
+        <w:tc>
+          <w:tcPr>
+            <w:tcW w:w="0" w:type="auto"/>
+            <w:vAlign w:val="center"/>
+            <w:hideMark/>
+          </w:tcPr>
+          <w:p>
+            <w:pPr>
+              <w:spacing w:after="120" w:line="240" w:lineRule="auto"/>
+              <w:jc w:val="center"/>
+              <w:rPr>
+                <w:rFonts w:asciiTheme="majorBidi" w:eastAsia="Times New Roman" w:hAnsiTheme="majorBidi" w:cstheme="majorBidi"/>
+                <w:b/>
+                <w:bCs/>
+                <w:sz w:val="24"/>
+                <w:szCs w:val="24"/>
+                <w:lang w:val="ru-MD" w:eastAsia="ru-MD"/>
+              </w:rPr>
+            </w:pPr>
+            <w:r>
+              <w:rPr>
+                <w:rFonts w:asciiTheme="majorBidi" w:eastAsia="Times New Roman" w:hAnsiTheme="majorBidi" w:cstheme="majorBidi"/>
+                <w:b/>
+                <w:bCs/>
+                <w:sz w:val="24"/>
+                <w:szCs w:val="24"/>
+                <w:lang w:val="ru-MD" w:eastAsia="ru-MD"/>
+              </w:rPr>
+              <w:t>Model</w:t>
+            </w:r>
+          </w:p>
+        </w:tc>
+        <w:tc>
+          <w:tcPr>
+            <w:tcW w:w="0" w:type="auto"/>
+            <w:vAlign w:val="center"/>
+            <w:hideMark/>
+          </w:tcPr>
+          <w:p>
+            <w:pPr>
+              <w:spacing w:after="120" w:line="240" w:lineRule="auto"/>
+              <w:jc w:val="center"/>
+              <w:rPr>
+                <w:rFonts w:asciiTheme="majorBidi" w:eastAsia="Times New Roman" w:hAnsiTheme="majorBidi" w:cstheme="majorBidi"/>
+                <w:b/>
+                <w:bCs/>
+                <w:sz w:val="24"/>
+                <w:szCs w:val="24"/>
+                <w:lang w:val="ru-MD" w:eastAsia="ru-MD"/>
+              </w:rPr>
+            </w:pPr>
+            <w:r>
+              <w:rPr>
+                <w:rFonts w:asciiTheme="majorBidi" w:eastAsia="Times New Roman" w:hAnsiTheme="majorBidi" w:cstheme="majorBidi"/>
+                <w:b/>
+                <w:bCs/>
+                <w:sz w:val="24"/>
+                <w:szCs w:val="24"/>
+                <w:lang w:val="ru-MD" w:eastAsia="ru-MD"/>
+              </w:rPr>
+              <w:t>R² (Test)</w:t>
+            </w:r>
+          </w:p>
+        </w:tc>
+        <w:tc>
+          <w:tcPr>
+            <w:tcW w:w="0" w:type="auto"/>
+            <w:vAlign w:val="center"/>
+            <w:hideMark/>
+          </w:tcPr>
+          <w:p>
+            <w:pPr>
+              <w:spacing w:after="120" w:line="240" w:lineRule="auto"/>
+              <w:jc w:val="center"/>
+              <w:rPr>
+                <w:rFonts w:asciiTheme="majorBidi" w:eastAsia="Times New Roman" w:hAnsiTheme="majorBidi" w:cstheme="majorBidi"/>
+                <w:b/>
+                <w:bCs/>
+                <w:sz w:val="24"/>
+                <w:szCs w:val="24"/>
+                <w:lang w:val="ru-MD" w:eastAsia="ru-MD"/>
+              </w:rPr>
+            </w:pPr>
+            <w:r>
+              <w:rPr>
+                <w:rFonts w:asciiTheme="majorBidi" w:eastAsia="Times New Roman" w:hAnsiTheme="majorBidi" w:cstheme="majorBidi"/>
+                <w:b/>
+                <w:bCs/>
+                <w:sz w:val="24"/>
+                <w:szCs w:val="24"/>
+                <w:lang w:val="ru-MD" w:eastAsia="ru-MD"/>
+              </w:rPr>
+              <w:t>RMSE (Test)</w:t>
+            </w:r>
+          </w:p>
+        </w:tc>
+        <w:tc>
+          <w:tcPr>
+            <w:tcW w:w="0" w:type="auto"/>
+            <w:vAlign w:val="center"/>
+            <w:hideMark/>
+          </w:tcPr>
+          <w:p>
+            <w:pPr>
+              <w:spacing w:after="120" w:line="240" w:lineRule="auto"/>
+              <w:jc w:val="center"/>
+              <w:rPr>
+                <w:rFonts w:asciiTheme="majorBidi" w:eastAsia="Times New Roman" w:hAnsiTheme="majorBidi" w:cstheme="majorBidi"/>
+                <w:b/>
+                <w:bCs/>
+                <w:sz w:val="24"/>
+                <w:szCs w:val="24"/>
+                <w:lang w:val="ru-MD" w:eastAsia="ru-MD"/>
+              </w:rPr>
+            </w:pPr>
+            <w:r>
+              <w:rPr>
+                <w:rFonts w:asciiTheme="majorBidi" w:eastAsia="Times New Roman" w:hAnsiTheme="majorBidi" w:cstheme="majorBidi"/>
+                <w:b/>
+                <w:bCs/>
+                <w:sz w:val="24"/>
+                <w:szCs w:val="24"/>
+                <w:lang w:val="ru-MD" w:eastAsia="ru-MD"/>
+              </w:rPr>
+              <w:t>MAE (Test)</w:t>
+            </w:r>
+          </w:p>
+        </w:tc>
+        <w:tc>
+          <w:tcPr>
+            <w:tcW w:w="0" w:type="auto"/>
+            <w:vAlign w:val="center"/>
+            <w:hideMark/>
+          </w:tcPr>
+          <w:p>
+            <w:pPr>
+              <w:spacing w:after="120" w:line="240" w:lineRule="auto"/>
+              <w:jc w:val="center"/>
+              <w:rPr>
+                <w:rFonts w:asciiTheme="majorBidi" w:eastAsia="Times New Roman" w:hAnsiTheme="majorBidi" w:cstheme="majorBidi"/>
+                <w:b/>
+                <w:bCs/>
+                <w:sz w:val="24"/>
+                <w:szCs w:val="24"/>
+                <w:lang w:val="ru-MD" w:eastAsia="ru-MD"/>
+              </w:rPr>
+            </w:pPr>
+            <w:proofErr w:type="spellStart"/>
+            <w:r>
+              <w:rPr>
+                <w:rFonts w:asciiTheme="majorBidi" w:eastAsia="Times New Roman" w:hAnsiTheme="majorBidi" w:cstheme="majorBidi"/>
+                <w:b/>
+                <w:bCs/>
+                <w:sz w:val="24"/>
+                <w:szCs w:val="24"/>
+                <w:lang w:val="ru-MD" w:eastAsia="ru-MD"/>
+              </w:rPr>
+              <w:t>Interpretation</w:t>
+            </w:r>
+            <w:proofErr w:type="spellEnd"/>
+          </w:p>
+        </w:tc>
+      </w:tr>
+      <w:tr>
+        <w:trPr>
+          <w:tblCellSpacing w:w="15" w:type="dxa"/>
+        </w:trPr>
+        <w:tc>
+          <w:tcPr>
+            <w:tcW w:w="0" w:type="auto"/>
+            <w:vAlign w:val="center"/>
+            <w:hideMark/>
+          </w:tcPr>
+          <w:p>
+            <w:pPr>
+              <w:spacing w:after="120" w:line="240" w:lineRule="auto"/>
+              <w:rPr>
+                <w:rFonts w:asciiTheme="majorBidi" w:eastAsia="Times New Roman" w:hAnsiTheme="majorBidi" w:cstheme="majorBidi"/>
+                <w:sz w:val="24"/>
+                <w:szCs w:val="24"/>
+                <w:lang w:val="ru-MD" w:eastAsia="ru-MD"/>
+              </w:rPr>
+            </w:pPr>
+            <w:r>
+              <w:rPr>
+                <w:rFonts w:asciiTheme="majorBidi" w:eastAsia="Times New Roman" w:hAnsiTheme="majorBidi" w:cstheme="majorBidi"/>
+                <w:b/>
+                <w:bCs/>
+                <w:sz w:val="24"/>
+                <w:szCs w:val="24"/>
+                <w:lang w:val="ru-MD" w:eastAsia="ru-MD"/>
+              </w:rPr>
+              <w:t>GDP Growth (</w:t>
+            </w:r>
+            <w:proofErr w:type="spellStart"/>
+            <w:r>
+              <w:rPr>
+                <w:rFonts w:asciiTheme="majorBidi" w:eastAsia="Times New Roman" w:hAnsiTheme="majorBidi" w:cstheme="majorBidi"/>
+                <w:b/>
+                <w:bCs/>
+                <w:sz w:val="24"/>
+                <w:szCs w:val="24"/>
+                <w:lang w:val="ru-MD" w:eastAsia="ru-MD"/>
+              </w:rPr>
+              <w:t>YoY</w:t>
+            </w:r>
+            <w:proofErr w:type="spellEnd"/>
+            <w:r>
+              <w:rPr>
+                <w:rFonts w:asciiTheme="majorBidi" w:eastAsia="Times New Roman" w:hAnsiTheme="majorBidi" w:cstheme="majorBidi"/>
+                <w:b/>
+                <w:bCs/>
+                <w:sz w:val="24"/>
+                <w:szCs w:val="24"/>
+                <w:lang w:val="ru-MD" w:eastAsia="ru-MD"/>
+              </w:rPr>
+              <w:t>)</w:t>
+            </w:r>
+          </w:p>
+        </w:tc>
+        <w:tc>
+          <w:tcPr>
+            <w:tcW w:w="0" w:type="auto"/>
+            <w:vAlign w:val="center"/>
+            <w:hideMark/>
+          </w:tcPr>
+          <w:p>
+            <w:pPr>
+              <w:spacing w:after="120" w:line="240" w:lineRule="auto"/>
+              <w:rPr>
+                <w:rFonts w:asciiTheme="majorBidi" w:eastAsia="Times New Roman" w:hAnsiTheme="majorBidi" w:cstheme="majorBidi"/>
+                <w:sz w:val="24"/>
+                <w:szCs w:val="24"/>
+                <w:lang w:val="ru-MD" w:eastAsia="ru-MD"/>
+              </w:rPr>
+            </w:pPr>
+            <w:r>
+              <w:rPr>
+                <w:rFonts w:asciiTheme="majorBidi" w:eastAsia="Times New Roman" w:hAnsiTheme="majorBidi" w:cstheme="majorBidi"/>
+                <w:sz w:val="24"/>
+                <w:szCs w:val="24"/>
+                <w:lang w:val="ru-MD" w:eastAsia="ru-MD"/>
+              </w:rPr>
+              <w:t>OLS</w:t>
+            </w:r>
+          </w:p>
+        </w:tc>
+        <w:tc>
+          <w:tcPr>
+            <w:tcW w:w="0" w:type="auto"/>
+            <w:vAlign w:val="center"/>
+            <w:hideMark/>
+          </w:tcPr>
+          <w:p>
+            <w:pPr>
+              <w:spacing w:after="120" w:line="240" w:lineRule="auto"/>
+              <w:rPr>
+                <w:rFonts w:asciiTheme="majorBidi" w:eastAsia="Times New Roman" w:hAnsiTheme="majorBidi" w:cstheme="majorBidi"/>
+                <w:sz w:val="24"/>
+                <w:szCs w:val="24"/>
+                <w:lang w:val="ru-MD" w:eastAsia="ru-MD"/>
+              </w:rPr>
+            </w:pPr>
+            <w:r>
+              <w:rPr>
+                <w:rFonts w:asciiTheme="majorBidi" w:eastAsia="Times New Roman" w:hAnsiTheme="majorBidi" w:cstheme="majorBidi"/>
+                <w:sz w:val="24"/>
+                <w:szCs w:val="24"/>
+                <w:lang w:val="ru-MD" w:eastAsia="ru-MD"/>
+              </w:rPr>
+              <w:t>0.86</w:t>
+            </w:r>
+          </w:p>
+        </w:tc>
+        <w:tc>
+          <w:tcPr>
+            <w:tcW w:w="0" w:type="auto"/>
+            <w:vAlign w:val="center"/>
+            <w:hideMark/>
+          </w:tcPr>
+          <w:p>
+            <w:pPr>
+              <w:spacing w:after="120" w:line="240" w:lineRule="auto"/>
+              <w:rPr>
+                <w:rFonts w:asciiTheme="majorBidi" w:eastAsia="Times New Roman" w:hAnsiTheme="majorBidi" w:cstheme="majorBidi"/>
+                <w:sz w:val="24"/>
+                <w:szCs w:val="24"/>
+                <w:lang w:val="ru-MD" w:eastAsia="ru-MD"/>
+              </w:rPr>
+            </w:pPr>
+            <w:r>
+              <w:rPr>
+                <w:rFonts w:asciiTheme="majorBidi" w:eastAsia="Times New Roman" w:hAnsiTheme="majorBidi" w:cstheme="majorBidi"/>
+                <w:sz w:val="24"/>
+                <w:szCs w:val="24"/>
+                <w:lang w:val="ru-MD" w:eastAsia="ru-MD"/>
+              </w:rPr>
+              <w:t>5.71</w:t>
+            </w:r>
+          </w:p>
+        </w:tc>
+        <w:tc>
+          <w:tcPr>
+            <w:tcW w:w="0" w:type="auto"/>
+            <w:vAlign w:val="center"/>
+            <w:hideMark/>
+          </w:tcPr>
+          <w:p>
+            <w:pPr>
+              <w:spacing w:after="120" w:line="240" w:lineRule="auto"/>
+              <w:rPr>
+                <w:rFonts w:asciiTheme="majorBidi" w:eastAsia="Times New Roman" w:hAnsiTheme="majorBidi" w:cstheme="majorBidi"/>
+                <w:sz w:val="24"/>
+                <w:szCs w:val="24"/>
+                <w:lang w:val="ru-MD" w:eastAsia="ru-MD"/>
+              </w:rPr>
+            </w:pPr>
+            <w:r>
+              <w:rPr>
+                <w:rFonts w:asciiTheme="majorBidi" w:eastAsia="Times New Roman" w:hAnsiTheme="majorBidi" w:cstheme="majorBidi"/>
+                <w:sz w:val="24"/>
+                <w:szCs w:val="24"/>
+                <w:lang w:val="ru-MD" w:eastAsia="ru-MD"/>
+              </w:rPr>
+              <w:t>3.77</w:t>
+            </w:r>
+          </w:p>
+        </w:tc>
+        <w:tc>
+          <w:tcPr>
+            <w:tcW w:w="0" w:type="auto"/>
+            <w:vAlign w:val="center"/>
+            <w:hideMark/>
+          </w:tcPr>
+          <w:p>
+            <w:pPr>
+              <w:spacing w:after="120" w:line="240" w:lineRule="auto"/>
+              <w:rPr>
+                <w:rFonts w:asciiTheme="majorBidi" w:eastAsia="Times New Roman" w:hAnsiTheme="majorBidi" w:cstheme="majorBidi"/>
+                <w:sz w:val="24"/>
+                <w:szCs w:val="24"/>
+                <w:lang w:val="en-US" w:eastAsia="ru-MD"/>
+              </w:rPr>
+            </w:pPr>
+            <w:r>
+              <w:rPr>
+                <w:rFonts w:asciiTheme="majorBidi" w:eastAsia="Times New Roman" w:hAnsiTheme="majorBidi" w:cstheme="majorBidi"/>
+                <w:sz w:val="24"/>
+                <w:szCs w:val="24"/>
+                <w:lang w:val="en-US" w:eastAsia="ru-MD"/>
+              </w:rPr>
+              <w:t>High explanatory power; strong persistence and cyclical fit.</w:t>
+            </w:r>
+          </w:p>
+        </w:tc>
+      </w:tr>
+      <w:tr>
+        <w:trPr>
+          <w:tblCellSpacing w:w="15" w:type="dxa"/>
+        </w:trPr>
+        <w:tc>
+          <w:tcPr>
+            <w:tcW w:w="0" w:type="auto"/>
+            <w:vAlign w:val="center"/>
+            <w:hideMark/>
+          </w:tcPr>
+          <w:p>
+            <w:pPr>
+              <w:spacing w:after="120" w:line="240" w:lineRule="auto"/>
+              <w:rPr>
+                <w:rFonts w:asciiTheme="majorBidi" w:eastAsia="Times New Roman" w:hAnsiTheme="majorBidi" w:cstheme="majorBidi"/>
+                <w:sz w:val="24"/>
+                <w:szCs w:val="24"/>
+                <w:lang w:val="en-US" w:eastAsia="ru-MD"/>
+              </w:rPr>
+            </w:pPr>
+          </w:p>
+        </w:tc>
+        <w:tc>
+          <w:tcPr>
+            <w:tcW w:w="0" w:type="auto"/>
+            <w:vAlign w:val="center"/>
+            <w:hideMark/>
+          </w:tcPr>
+          <w:p>
+            <w:pPr>
+              <w:spacing w:after="120" w:line="240" w:lineRule="auto"/>
+              <w:rPr>
+                <w:rFonts w:asciiTheme="majorBidi" w:eastAsia="Times New Roman" w:hAnsiTheme="majorBidi" w:cstheme="majorBidi"/>
+                <w:sz w:val="24"/>
+                <w:szCs w:val="24"/>
+                <w:lang w:val="ru-MD" w:eastAsia="ru-MD"/>
+              </w:rPr>
+            </w:pPr>
+            <w:proofErr w:type="spellStart"/>
+            <w:r>
+              <w:rPr>
+                <w:rFonts w:asciiTheme="majorBidi" w:eastAsia="Times New Roman" w:hAnsiTheme="majorBidi" w:cstheme="majorBidi"/>
+                <w:sz w:val="24"/>
+                <w:szCs w:val="24"/>
+                <w:lang w:val="ru-MD" w:eastAsia="ru-MD"/>
+              </w:rPr>
+              <w:t>Ridge</w:t>
+            </w:r>
+            <w:proofErr w:type="spellEnd"/>
+          </w:p>
+        </w:tc>
+        <w:tc>
+          <w:tcPr>
+            <w:tcW w:w="0" w:type="auto"/>
+            <w:vAlign w:val="center"/>
+            <w:hideMark/>
+          </w:tcPr>
+          <w:p>
+            <w:pPr>
+              <w:spacing w:after="120" w:line="240" w:lineRule="auto"/>
+              <w:rPr>
+                <w:rFonts w:asciiTheme="majorBidi" w:eastAsia="Times New Roman" w:hAnsiTheme="majorBidi" w:cstheme="majorBidi"/>
+                <w:sz w:val="24"/>
+                <w:szCs w:val="24"/>
+                <w:lang w:val="ru-MD" w:eastAsia="ru-MD"/>
+              </w:rPr>
+            </w:pPr>
+            <w:r>
+              <w:rPr>
+                <w:rFonts w:asciiTheme="majorBidi" w:eastAsia="Times New Roman" w:hAnsiTheme="majorBidi" w:cstheme="majorBidi"/>
+                <w:sz w:val="24"/>
+                <w:szCs w:val="24"/>
+                <w:lang w:val="ru-MD" w:eastAsia="ru-MD"/>
+              </w:rPr>
+              <w:t>0.88</w:t>
+            </w:r>
+          </w:p>
+        </w:tc>
+        <w:tc>
+          <w:tcPr>
+            <w:tcW w:w="0" w:type="auto"/>
+            <w:vAlign w:val="center"/>
+            <w:hideMark/>
+          </w:tcPr>
+          <w:p>
+            <w:pPr>
+              <w:spacing w:after="120" w:line="240" w:lineRule="auto"/>
+              <w:rPr>
+                <w:rFonts w:asciiTheme="majorBidi" w:eastAsia="Times New Roman" w:hAnsiTheme="majorBidi" w:cstheme="majorBidi"/>
+                <w:sz w:val="24"/>
+                <w:szCs w:val="24"/>
+                <w:lang w:val="ru-MD" w:eastAsia="ru-MD"/>
+              </w:rPr>
+            </w:pPr>
+            <w:r>
+              <w:rPr>
+                <w:rFonts w:asciiTheme="majorBidi" w:eastAsia="Times New Roman" w:hAnsiTheme="majorBidi" w:cstheme="majorBidi"/>
+                <w:sz w:val="24"/>
+                <w:szCs w:val="24"/>
+                <w:lang w:val="ru-MD" w:eastAsia="ru-MD"/>
+              </w:rPr>
+              <w:t>5.28</w:t>
+            </w:r>
+          </w:p>
+        </w:tc>
+        <w:tc>
+          <w:tcPr>
+            <w:tcW w:w="0" w:type="auto"/>
+            <w:vAlign w:val="center"/>
+            <w:hideMark/>
+          </w:tcPr>
+          <w:p>
+            <w:pPr>
+              <w:spacing w:after="120" w:line="240" w:lineRule="auto"/>
+              <w:rPr>
+                <w:rFonts w:asciiTheme="majorBidi" w:eastAsia="Times New Roman" w:hAnsiTheme="majorBidi" w:cstheme="majorBidi"/>
+                <w:sz w:val="24"/>
+                <w:szCs w:val="24"/>
+                <w:lang w:val="ru-MD" w:eastAsia="ru-MD"/>
+              </w:rPr>
+            </w:pPr>
+            <w:r>
+              <w:rPr>
+                <w:rFonts w:asciiTheme="majorBidi" w:eastAsia="Times New Roman" w:hAnsiTheme="majorBidi" w:cstheme="majorBidi"/>
+                <w:sz w:val="24"/>
+                <w:szCs w:val="24"/>
+                <w:lang w:val="ru-MD" w:eastAsia="ru-MD"/>
+              </w:rPr>
+              <w:t>2.98</w:t>
+            </w:r>
+          </w:p>
+        </w:tc>
+        <w:tc>
+          <w:tcPr>
+            <w:tcW w:w="0" w:type="auto"/>
+            <w:vAlign w:val="center"/>
+            <w:hideMark/>
+          </w:tcPr>
+          <w:p>
+            <w:pPr>
+              <w:spacing w:after="120" w:line="240" w:lineRule="auto"/>
+              <w:rPr>
+                <w:rFonts w:asciiTheme="majorBidi" w:eastAsia="Times New Roman" w:hAnsiTheme="majorBidi" w:cstheme="majorBidi"/>
+                <w:sz w:val="24"/>
+                <w:szCs w:val="24"/>
+                <w:lang w:val="ru-MD" w:eastAsia="ru-MD"/>
+              </w:rPr>
+            </w:pPr>
+            <w:proofErr w:type="spellStart"/>
+            <w:r>
+              <w:rPr>
+                <w:rFonts w:asciiTheme="majorBidi" w:eastAsia="Times New Roman" w:hAnsiTheme="majorBidi" w:cstheme="majorBidi"/>
+                <w:sz w:val="24"/>
+                <w:szCs w:val="24"/>
+                <w:lang w:val="ru-MD" w:eastAsia="ru-MD"/>
+              </w:rPr>
+              <w:t>Regularization</w:t>
+            </w:r>
+            <w:proofErr w:type="spellEnd"/>
+            <w:r>
+              <w:rPr>
+                <w:rFonts w:asciiTheme="majorBidi" w:eastAsia="Times New Roman" w:hAnsiTheme="majorBidi" w:cstheme="majorBidi"/>
+                <w:sz w:val="24"/>
+                <w:szCs w:val="24"/>
+                <w:lang w:val="ru-MD" w:eastAsia="ru-MD"/>
+              </w:rPr>
+              <w:t xml:space="preserve"> </w:t>
+            </w:r>
+            <w:proofErr w:type="spellStart"/>
+            <w:r>
+              <w:rPr>
+                <w:rFonts w:asciiTheme="majorBidi" w:eastAsia="Times New Roman" w:hAnsiTheme="majorBidi" w:cstheme="majorBidi"/>
+                <w:sz w:val="24"/>
+                <w:szCs w:val="24"/>
+                <w:lang w:val="ru-MD" w:eastAsia="ru-MD"/>
+              </w:rPr>
+              <w:t>slightly</w:t>
+            </w:r>
+            <w:proofErr w:type="spellEnd"/>
+            <w:r>
+              <w:rPr>
+                <w:rFonts w:asciiTheme="majorBidi" w:eastAsia="Times New Roman" w:hAnsiTheme="majorBidi" w:cstheme="majorBidi"/>
+                <w:sz w:val="24"/>
+                <w:szCs w:val="24"/>
+                <w:lang w:val="ru-MD" w:eastAsia="ru-MD"/>
+              </w:rPr>
+              <w:t xml:space="preserve"> </w:t>
+            </w:r>
+            <w:proofErr w:type="spellStart"/>
+            <w:r>
+              <w:rPr>
+                <w:rFonts w:asciiTheme="majorBidi" w:eastAsia="Times New Roman" w:hAnsiTheme="majorBidi" w:cstheme="majorBidi"/>
+                <w:sz w:val="24"/>
+                <w:szCs w:val="24"/>
+                <w:lang w:val="ru-MD" w:eastAsia="ru-MD"/>
+              </w:rPr>
+              <w:t>improves</w:t>
+            </w:r>
+            <w:proofErr w:type="spellEnd"/>
+            <w:r>
+              <w:rPr>
+                <w:rFonts w:asciiTheme="majorBidi" w:eastAsia="Times New Roman" w:hAnsiTheme="majorBidi" w:cstheme="majorBidi"/>
+                <w:sz w:val="24"/>
+                <w:szCs w:val="24"/>
+                <w:lang w:val="ru-MD" w:eastAsia="ru-MD"/>
+              </w:rPr>
+              <w:t xml:space="preserve"> </w:t>
+            </w:r>
+            <w:proofErr w:type="spellStart"/>
+            <w:r>
+              <w:rPr>
+                <w:rFonts w:asciiTheme="majorBidi" w:eastAsia="Times New Roman" w:hAnsiTheme="majorBidi" w:cstheme="majorBidi"/>
+                <w:sz w:val="24"/>
+                <w:szCs w:val="24"/>
+                <w:lang w:val="ru-MD" w:eastAsia="ru-MD"/>
+              </w:rPr>
+              <w:t>generalization</w:t>
+            </w:r>
+            <w:proofErr w:type="spellEnd"/>
+            <w:r>
+              <w:rPr>
+                <w:rFonts w:asciiTheme="majorBidi" w:eastAsia="Times New Roman" w:hAnsiTheme="majorBidi" w:cstheme="majorBidi"/>
+                <w:sz w:val="24"/>
+                <w:szCs w:val="24"/>
+                <w:lang w:val="ru-MD" w:eastAsia="ru-MD"/>
+              </w:rPr>
+              <w:t>.</w:t>
+            </w:r>
+          </w:p>
+        </w:tc>
+      </w:tr>
+      <w:tr>
+        <w:trPr>
+          <w:tblCellSpacing w:w="15" w:type="dxa"/>
+        </w:trPr>
+        <w:tc>
+          <w:tcPr>
+            <w:tcW w:w="0" w:type="auto"/>
+            <w:vAlign w:val="center"/>
+            <w:hideMark/>
+          </w:tcPr>
+          <w:p>
+            <w:pPr>
+              <w:spacing w:after="120" w:line="240" w:lineRule="auto"/>
+              <w:rPr>
+                <w:rFonts w:asciiTheme="majorBidi" w:eastAsia="Times New Roman" w:hAnsiTheme="majorBidi" w:cstheme="majorBidi"/>
+                <w:sz w:val="24"/>
+                <w:szCs w:val="24"/>
+                <w:lang w:val="ru-MD" w:eastAsia="ru-MD"/>
+              </w:rPr>
+            </w:pPr>
+          </w:p>
+        </w:tc>
+        <w:tc>
+          <w:tcPr>
+            <w:tcW w:w="0" w:type="auto"/>
+            <w:vAlign w:val="center"/>
+            <w:hideMark/>
+          </w:tcPr>
+          <w:p>
+            <w:pPr>
+              <w:spacing w:after="120" w:line="240" w:lineRule="auto"/>
+              <w:rPr>
+                <w:rFonts w:asciiTheme="majorBidi" w:eastAsia="Times New Roman" w:hAnsiTheme="majorBidi" w:cstheme="majorBidi"/>
+                <w:sz w:val="24"/>
+                <w:szCs w:val="24"/>
+                <w:lang w:val="ru-MD" w:eastAsia="ru-MD"/>
+              </w:rPr>
+            </w:pPr>
+            <w:proofErr w:type="spellStart"/>
+            <w:r>
+              <w:rPr>
+                <w:rFonts w:asciiTheme="majorBidi" w:eastAsia="Times New Roman" w:hAnsiTheme="majorBidi" w:cstheme="majorBidi"/>
+                <w:sz w:val="24"/>
+                <w:szCs w:val="24"/>
+                <w:lang w:val="ru-MD" w:eastAsia="ru-MD"/>
+              </w:rPr>
+              <w:t>Lasso</w:t>
+            </w:r>
+            <w:proofErr w:type="spellEnd"/>
+          </w:p>
+        </w:tc>
+        <w:tc>
+          <w:tcPr>
+            <w:tcW w:w="0" w:type="auto"/>
+            <w:vAlign w:val="center"/>
+            <w:hideMark/>
+          </w:tcPr>
+          <w:p>
+            <w:pPr>
+              <w:spacing w:after="120" w:line="240" w:lineRule="auto"/>
+              <w:rPr>
+                <w:rFonts w:asciiTheme="majorBidi" w:eastAsia="Times New Roman" w:hAnsiTheme="majorBidi" w:cstheme="majorBidi"/>
+                <w:sz w:val="24"/>
+                <w:szCs w:val="24"/>
+                <w:lang w:val="ru-MD" w:eastAsia="ru-MD"/>
+              </w:rPr>
+            </w:pPr>
+            <w:r>
+              <w:rPr>
+                <w:rFonts w:asciiTheme="majorBidi" w:eastAsia="Times New Roman" w:hAnsiTheme="majorBidi" w:cstheme="majorBidi"/>
+                <w:sz w:val="24"/>
+                <w:szCs w:val="24"/>
+                <w:lang w:val="ru-MD" w:eastAsia="ru-MD"/>
+              </w:rPr>
+              <w:t>0.87</w:t>
+            </w:r>
+          </w:p>
+        </w:tc>
+        <w:tc>
+          <w:tcPr>
+            <w:tcW w:w="0" w:type="auto"/>
+            <w:vAlign w:val="center"/>
+            <w:hideMark/>
+          </w:tcPr>
+          <w:p>
+            <w:pPr>
+              <w:spacing w:after="120" w:line="240" w:lineRule="auto"/>
+              <w:rPr>
+                <w:rFonts w:asciiTheme="majorBidi" w:eastAsia="Times New Roman" w:hAnsiTheme="majorBidi" w:cstheme="majorBidi"/>
+                <w:sz w:val="24"/>
+                <w:szCs w:val="24"/>
+                <w:lang w:val="ru-MD" w:eastAsia="ru-MD"/>
+              </w:rPr>
+            </w:pPr>
+            <w:r>
+              <w:rPr>
+                <w:rFonts w:asciiTheme="majorBidi" w:eastAsia="Times New Roman" w:hAnsiTheme="majorBidi" w:cstheme="majorBidi"/>
+                <w:sz w:val="24"/>
+                <w:szCs w:val="24"/>
+                <w:lang w:val="ru-MD" w:eastAsia="ru-MD"/>
+              </w:rPr>
+              <w:t>5.23</w:t>
+            </w:r>
+          </w:p>
+        </w:tc>
+        <w:tc>
+          <w:tcPr>
+            <w:tcW w:w="0" w:type="auto"/>
+            <w:vAlign w:val="center"/>
+            <w:hideMark/>
+          </w:tcPr>
+          <w:p>
+            <w:pPr>
+              <w:spacing w:after="120" w:line="240" w:lineRule="auto"/>
+              <w:rPr>
+                <w:rFonts w:asciiTheme="majorBidi" w:eastAsia="Times New Roman" w:hAnsiTheme="majorBidi" w:cstheme="majorBidi"/>
+                <w:sz w:val="24"/>
+                <w:szCs w:val="24"/>
+                <w:lang w:val="ru-MD" w:eastAsia="ru-MD"/>
+              </w:rPr>
+            </w:pPr>
+            <w:r>
+              <w:rPr>
+                <w:rFonts w:asciiTheme="majorBidi" w:eastAsia="Times New Roman" w:hAnsiTheme="majorBidi" w:cstheme="majorBidi"/>
+                <w:sz w:val="24"/>
+                <w:szCs w:val="24"/>
+                <w:lang w:val="ru-MD" w:eastAsia="ru-MD"/>
+              </w:rPr>
+              <w:t>2.93</w:t>
+            </w:r>
+          </w:p>
+        </w:tc>
+        <w:tc>
+          <w:tcPr>
+            <w:tcW w:w="0" w:type="auto"/>
+            <w:vAlign w:val="center"/>
+            <w:hideMark/>
+          </w:tcPr>
+          <w:p>
+            <w:pPr>
+              <w:spacing w:after="120" w:line="240" w:lineRule="auto"/>
+              <w:rPr>
+                <w:rFonts w:asciiTheme="majorBidi" w:eastAsia="Times New Roman" w:hAnsiTheme="majorBidi" w:cstheme="majorBidi"/>
+                <w:sz w:val="24"/>
+                <w:szCs w:val="24"/>
+                <w:lang w:val="en-US" w:eastAsia="ru-MD"/>
+              </w:rPr>
+            </w:pPr>
+            <w:r>
+              <w:rPr>
+                <w:rFonts w:asciiTheme="majorBidi" w:eastAsia="Times New Roman" w:hAnsiTheme="majorBidi" w:cstheme="majorBidi"/>
+                <w:sz w:val="24"/>
+                <w:szCs w:val="24"/>
+                <w:lang w:val="en-US" w:eastAsia="ru-MD"/>
+              </w:rPr>
+              <w:t>Sparse solution identifies key drivers.</w:t>
+            </w:r>
+          </w:p>
+        </w:tc>
+      </w:tr>
+      <w:tr>
+        <w:trPr>
+          <w:tblCellSpacing w:w="15" w:type="dxa"/>
+        </w:trPr>
+        <w:tc>
+          <w:tcPr>
+            <w:tcW w:w="0" w:type="auto"/>
+            <w:vAlign w:val="center"/>
+            <w:hideMark/>
+          </w:tcPr>
+          <w:p>
+            <w:pPr>
+              <w:spacing w:after="120" w:line="240" w:lineRule="auto"/>
+              <w:rPr>
+                <w:rFonts w:asciiTheme="majorBidi" w:eastAsia="Times New Roman" w:hAnsiTheme="majorBidi" w:cstheme="majorBidi"/>
+                <w:sz w:val="24"/>
+                <w:szCs w:val="24"/>
+                <w:lang w:val="ru-MD" w:eastAsia="ru-MD"/>
+              </w:rPr>
+            </w:pPr>
+            <w:proofErr w:type="spellStart"/>
+            <w:r>
+              <w:rPr>
+                <w:rFonts w:asciiTheme="majorBidi" w:eastAsia="Times New Roman" w:hAnsiTheme="majorBidi" w:cstheme="majorBidi"/>
+                <w:b/>
+                <w:bCs/>
+                <w:sz w:val="24"/>
+                <w:szCs w:val="24"/>
+                <w:lang w:val="ru-MD" w:eastAsia="ru-MD"/>
+              </w:rPr>
+              <w:t>Inflation</w:t>
+            </w:r>
+            <w:proofErr w:type="spellEnd"/>
+            <w:r>
+              <w:rPr>
+                <w:rFonts w:asciiTheme="majorBidi" w:eastAsia="Times New Roman" w:hAnsiTheme="majorBidi" w:cstheme="majorBidi"/>
+                <w:b/>
+                <w:bCs/>
+                <w:sz w:val="24"/>
+                <w:szCs w:val="24"/>
+                <w:lang w:val="ru-MD" w:eastAsia="ru-MD"/>
+              </w:rPr>
+              <w:t xml:space="preserve"> (</w:t>
+            </w:r>
+            <w:proofErr w:type="spellStart"/>
+            <w:r>
+              <w:rPr>
+                <w:rFonts w:asciiTheme="majorBidi" w:eastAsia="Times New Roman" w:hAnsiTheme="majorBidi" w:cstheme="majorBidi"/>
+                <w:b/>
+                <w:bCs/>
+                <w:sz w:val="24"/>
+                <w:szCs w:val="24"/>
+                <w:lang w:val="ru-MD" w:eastAsia="ru-MD"/>
+              </w:rPr>
+              <w:t>YoY</w:t>
+            </w:r>
+            <w:proofErr w:type="spellEnd"/>
+            <w:r>
+              <w:rPr>
+                <w:rFonts w:asciiTheme="majorBidi" w:eastAsia="Times New Roman" w:hAnsiTheme="majorBidi" w:cstheme="majorBidi"/>
+                <w:b/>
+                <w:bCs/>
+                <w:sz w:val="24"/>
+                <w:szCs w:val="24"/>
+                <w:lang w:val="ru-MD" w:eastAsia="ru-MD"/>
+              </w:rPr>
+              <w:t>, HICP)</w:t>
+            </w:r>
+          </w:p>
+        </w:tc>
+        <w:tc>
+          <w:tcPr>
+            <w:tcW w:w="0" w:type="auto"/>
+            <w:vAlign w:val="center"/>
+            <w:hideMark/>
+          </w:tcPr>
+          <w:p>
+            <w:pPr>
+              <w:spacing w:after="120" w:line="240" w:lineRule="auto"/>
+              <w:rPr>
+                <w:rFonts w:asciiTheme="majorBidi" w:eastAsia="Times New Roman" w:hAnsiTheme="majorBidi" w:cstheme="majorBidi"/>
+                <w:sz w:val="24"/>
+                <w:szCs w:val="24"/>
+                <w:lang w:val="ru-MD" w:eastAsia="ru-MD"/>
+              </w:rPr>
+            </w:pPr>
+            <w:r>
+              <w:rPr>
+                <w:rFonts w:asciiTheme="majorBidi" w:eastAsia="Times New Roman" w:hAnsiTheme="majorBidi" w:cstheme="majorBidi"/>
+                <w:sz w:val="24"/>
+                <w:szCs w:val="24"/>
+                <w:lang w:val="ru-MD" w:eastAsia="ru-MD"/>
+              </w:rPr>
+              <w:t>OLS</w:t>
+            </w:r>
+          </w:p>
+        </w:tc>
+        <w:tc>
+          <w:tcPr>
+            <w:tcW w:w="0" w:type="auto"/>
+            <w:vAlign w:val="center"/>
+            <w:hideMark/>
+          </w:tcPr>
+          <w:p>
+            <w:pPr>
+              <w:spacing w:after="120" w:line="240" w:lineRule="auto"/>
+              <w:rPr>
+                <w:rFonts w:asciiTheme="majorBidi" w:eastAsia="Times New Roman" w:hAnsiTheme="majorBidi" w:cstheme="majorBidi"/>
+                <w:sz w:val="24"/>
+                <w:szCs w:val="24"/>
+                <w:lang w:val="ru-MD" w:eastAsia="ru-MD"/>
+              </w:rPr>
+            </w:pPr>
+            <w:r>
+              <w:rPr>
+                <w:rFonts w:asciiTheme="majorBidi" w:eastAsia="Times New Roman" w:hAnsiTheme="majorBidi" w:cstheme="majorBidi"/>
+                <w:sz w:val="24"/>
+                <w:szCs w:val="24"/>
+                <w:lang w:val="ru-MD" w:eastAsia="ru-MD"/>
+              </w:rPr>
+              <w:t>0.18</w:t>
+            </w:r>
+          </w:p>
+        </w:tc>
+        <w:tc>
+          <w:tcPr>
+            <w:tcW w:w="0" w:type="auto"/>
+            <w:vAlign w:val="center"/>
+            <w:hideMark/>
+          </w:tcPr>
+          <w:p>
+            <w:pPr>
+              <w:spacing w:after="120" w:line="240" w:lineRule="auto"/>
+              <w:rPr>
+                <w:rFonts w:asciiTheme="majorBidi" w:eastAsia="Times New Roman" w:hAnsiTheme="majorBidi" w:cstheme="majorBidi"/>
+                <w:sz w:val="24"/>
+                <w:szCs w:val="24"/>
+                <w:lang w:val="ru-MD" w:eastAsia="ru-MD"/>
+              </w:rPr>
+            </w:pPr>
+            <w:r>
+              <w:rPr>
+                <w:rFonts w:asciiTheme="majorBidi" w:eastAsia="Times New Roman" w:hAnsiTheme="majorBidi" w:cstheme="majorBidi"/>
+                <w:sz w:val="24"/>
+                <w:szCs w:val="24"/>
+                <w:lang w:val="ru-MD" w:eastAsia="ru-MD"/>
+              </w:rPr>
+              <w:t>29 229</w:t>
+            </w:r>
+          </w:p>
+        </w:tc>
+        <w:tc>
+          <w:tcPr>
+            <w:tcW w:w="0" w:type="auto"/>
+            <w:vAlign w:val="center"/>
+            <w:hideMark/>
+          </w:tcPr>
+          <w:p>
+            <w:pPr>
+              <w:spacing w:after="120" w:line="240" w:lineRule="auto"/>
+              <w:rPr>
+                <w:rFonts w:asciiTheme="majorBidi" w:eastAsia="Times New Roman" w:hAnsiTheme="majorBidi" w:cstheme="majorBidi"/>
+                <w:sz w:val="24"/>
+                <w:szCs w:val="24"/>
+                <w:lang w:val="ru-MD" w:eastAsia="ru-MD"/>
+              </w:rPr>
+            </w:pPr>
+            <w:r>
+              <w:rPr>
+                <w:rFonts w:asciiTheme="majorBidi" w:eastAsia="Times New Roman" w:hAnsiTheme="majorBidi" w:cstheme="majorBidi"/>
+                <w:sz w:val="24"/>
+                <w:szCs w:val="24"/>
+                <w:lang w:val="ru-MD" w:eastAsia="ru-MD"/>
+              </w:rPr>
+              <w:t>19 838</w:t>
+            </w:r>
+          </w:p>
+        </w:tc>
+        <w:tc>
+          <w:tcPr>
+            <w:tcW w:w="0" w:type="auto"/>
+            <w:vAlign w:val="center"/>
+            <w:hideMark/>
+          </w:tcPr>
+          <w:p>
+            <w:pPr>
+              <w:spacing w:after="120" w:line="240" w:lineRule="auto"/>
+              <w:rPr>
+                <w:rFonts w:asciiTheme="majorBidi" w:eastAsia="Times New Roman" w:hAnsiTheme="majorBidi" w:cstheme="majorBidi"/>
+                <w:sz w:val="24"/>
+                <w:szCs w:val="24"/>
+                <w:lang w:val="en-US" w:eastAsia="ru-MD"/>
+              </w:rPr>
+            </w:pPr>
+            <w:r>
+              <w:rPr>
+                <w:rFonts w:asciiTheme="majorBidi" w:eastAsia="Times New Roman" w:hAnsiTheme="majorBidi" w:cstheme="majorBidi"/>
+                <w:sz w:val="24"/>
+                <w:szCs w:val="24"/>
+                <w:lang w:val="en-US" w:eastAsia="ru-MD"/>
+              </w:rPr>
+              <w:t>Weak explanatory power; high volatility.</w:t>
+            </w:r>
+          </w:p>
+        </w:tc>
+      </w:tr>
+      <w:tr>
+        <w:trPr>
+          <w:tblCellSpacing w:w="15" w:type="dxa"/>
+        </w:trPr>
+        <w:tc>
+          <w:tcPr>
+            <w:tcW w:w="0" w:type="auto"/>
+            <w:vAlign w:val="center"/>
+            <w:hideMark/>
+          </w:tcPr>
+          <w:p>
+            <w:pPr>
+              <w:spacing w:after="120" w:line="240" w:lineRule="auto"/>
+              <w:rPr>
+                <w:rFonts w:asciiTheme="majorBidi" w:eastAsia="Times New Roman" w:hAnsiTheme="majorBidi" w:cstheme="majorBidi"/>
+                <w:sz w:val="24"/>
+                <w:szCs w:val="24"/>
+                <w:lang w:val="en-US" w:eastAsia="ru-MD"/>
+              </w:rPr>
+            </w:pPr>
+          </w:p>
+        </w:tc>
+        <w:tc>
+          <w:tcPr>
+            <w:tcW w:w="0" w:type="auto"/>
+            <w:vAlign w:val="center"/>
+            <w:hideMark/>
+          </w:tcPr>
+          <w:p>
+            <w:pPr>
+              <w:spacing w:after="120" w:line="240" w:lineRule="auto"/>
+              <w:rPr>
+                <w:rFonts w:asciiTheme="majorBidi" w:eastAsia="Times New Roman" w:hAnsiTheme="majorBidi" w:cstheme="majorBidi"/>
+                <w:sz w:val="24"/>
+                <w:szCs w:val="24"/>
+                <w:lang w:val="ru-MD" w:eastAsia="ru-MD"/>
+              </w:rPr>
+            </w:pPr>
+            <w:proofErr w:type="spellStart"/>
+            <w:r>
+              <w:rPr>
+                <w:rFonts w:asciiTheme="majorBidi" w:eastAsia="Times New Roman" w:hAnsiTheme="majorBidi" w:cstheme="majorBidi"/>
+                <w:sz w:val="24"/>
+                <w:szCs w:val="24"/>
+                <w:lang w:val="ru-MD" w:eastAsia="ru-MD"/>
+              </w:rPr>
+              <w:t>Ridge</w:t>
+            </w:r>
+            <w:proofErr w:type="spellEnd"/>
+          </w:p>
+        </w:tc>
+        <w:tc>
+          <w:tcPr>
+            <w:tcW w:w="0" w:type="auto"/>
+            <w:vAlign w:val="center"/>
+            <w:hideMark/>
+          </w:tcPr>
+          <w:p>
+            <w:pPr>
+              <w:spacing w:after="120" w:line="240" w:lineRule="auto"/>
+              <w:rPr>
+                <w:rFonts w:asciiTheme="majorBidi" w:eastAsia="Times New Roman" w:hAnsiTheme="majorBidi" w:cstheme="majorBidi"/>
+                <w:sz w:val="24"/>
+                <w:szCs w:val="24"/>
+                <w:lang w:val="ru-MD" w:eastAsia="ru-MD"/>
+              </w:rPr>
+            </w:pPr>
+            <w:r>
+              <w:rPr>
+                <w:rFonts w:asciiTheme="majorBidi" w:eastAsia="Times New Roman" w:hAnsiTheme="majorBidi" w:cstheme="majorBidi"/>
+                <w:sz w:val="24"/>
+                <w:szCs w:val="24"/>
+                <w:lang w:val="ru-MD" w:eastAsia="ru-MD"/>
+              </w:rPr>
+              <w:t>0.24</w:t>
+            </w:r>
+          </w:p>
+        </w:tc>
+        <w:tc>
+          <w:tcPr>
+            <w:tcW w:w="0" w:type="auto"/>
+            <w:vAlign w:val="center"/>
+            <w:hideMark/>
+          </w:tcPr>
+          <w:p>
+            <w:pPr>
+              <w:spacing w:after="120" w:line="240" w:lineRule="auto"/>
+              <w:rPr>
+                <w:rFonts w:asciiTheme="majorBidi" w:eastAsia="Times New Roman" w:hAnsiTheme="majorBidi" w:cstheme="majorBidi"/>
+                <w:sz w:val="24"/>
+                <w:szCs w:val="24"/>
+                <w:lang w:val="ru-MD" w:eastAsia="ru-MD"/>
+              </w:rPr>
+            </w:pPr>
+            <w:r>
+              <w:rPr>
+                <w:rFonts w:asciiTheme="majorBidi" w:eastAsia="Times New Roman" w:hAnsiTheme="majorBidi" w:cstheme="majorBidi"/>
+                <w:sz w:val="24"/>
+                <w:szCs w:val="24"/>
+                <w:lang w:val="ru-MD" w:eastAsia="ru-MD"/>
+              </w:rPr>
+              <w:t>24 043</w:t>
+            </w:r>
+          </w:p>
+        </w:tc>
+        <w:tc>
+          <w:tcPr>
+            <w:tcW w:w="0" w:type="auto"/>
+            <w:vAlign w:val="center"/>
+            <w:hideMark/>
+          </w:tcPr>
+          <w:p>
+            <w:pPr>
+              <w:spacing w:after="120" w:line="240" w:lineRule="auto"/>
+              <w:rPr>
+                <w:rFonts w:asciiTheme="majorBidi" w:eastAsia="Times New Roman" w:hAnsiTheme="majorBidi" w:cstheme="majorBidi"/>
+                <w:sz w:val="24"/>
+                <w:szCs w:val="24"/>
+                <w:lang w:val="ru-MD" w:eastAsia="ru-MD"/>
+              </w:rPr>
+            </w:pPr>
+            <w:r>
+              <w:rPr>
+                <w:rFonts w:asciiTheme="majorBidi" w:eastAsia="Times New Roman" w:hAnsiTheme="majorBidi" w:cstheme="majorBidi"/>
+                <w:sz w:val="24"/>
+                <w:szCs w:val="24"/>
+                <w:lang w:val="ru-MD" w:eastAsia="ru-MD"/>
+              </w:rPr>
+              <w:t>16 029</w:t>
+            </w:r>
+          </w:p>
+        </w:tc>
+        <w:tc>
+          <w:tcPr>
+            <w:tcW w:w="0" w:type="auto"/>
+            <w:vAlign w:val="center"/>
+            <w:hideMark/>
+          </w:tcPr>
+          <w:p>
+            <w:pPr>
+              <w:spacing w:after="120" w:line="240" w:lineRule="auto"/>
+              <w:rPr>
+                <w:rFonts w:asciiTheme="majorBidi" w:eastAsia="Times New Roman" w:hAnsiTheme="majorBidi" w:cstheme="majorBidi"/>
+                <w:sz w:val="24"/>
+                <w:szCs w:val="24"/>
+                <w:lang w:val="en-US" w:eastAsia="ru-MD"/>
+              </w:rPr>
+            </w:pPr>
+            <w:r>
+              <w:rPr>
+                <w:rFonts w:asciiTheme="majorBidi" w:eastAsia="Times New Roman" w:hAnsiTheme="majorBidi" w:cstheme="majorBidi"/>
+                <w:sz w:val="24"/>
+                <w:szCs w:val="24"/>
+                <w:lang w:val="en-US" w:eastAsia="ru-MD"/>
+              </w:rPr>
+              <w:t>Some improvement with L2 regularization.</w:t>
+            </w:r>
+          </w:p>
+        </w:tc>
+      </w:tr>
+      <w:tr>
+        <w:trPr>
+          <w:tblCellSpacing w:w="15" w:type="dxa"/>
+        </w:trPr>
+        <w:tc>
+          <w:tcPr>
+            <w:tcW w:w="0" w:type="auto"/>
+            <w:vAlign w:val="center"/>
+            <w:hideMark/>
+          </w:tcPr>
+          <w:p>
+            <w:pPr>
+              <w:spacing w:after="120" w:line="240" w:lineRule="auto"/>
+              <w:rPr>
+                <w:rFonts w:asciiTheme="majorBidi" w:eastAsia="Times New Roman" w:hAnsiTheme="majorBidi" w:cstheme="majorBidi"/>
+                <w:sz w:val="24"/>
+                <w:szCs w:val="24"/>
+                <w:lang w:val="en-US" w:eastAsia="ru-MD"/>
+              </w:rPr>
+            </w:pPr>
+          </w:p>
+        </w:tc>
+        <w:tc>
+          <w:tcPr>
+            <w:tcW w:w="0" w:type="auto"/>
+            <w:vAlign w:val="center"/>
+            <w:hideMark/>
+          </w:tcPr>
+          <w:p>
+            <w:pPr>
+              <w:spacing w:after="120" w:line="240" w:lineRule="auto"/>
+              <w:rPr>
+                <w:rFonts w:asciiTheme="majorBidi" w:eastAsia="Times New Roman" w:hAnsiTheme="majorBidi" w:cstheme="majorBidi"/>
+                <w:sz w:val="24"/>
+                <w:szCs w:val="24"/>
+                <w:lang w:val="ru-MD" w:eastAsia="ru-MD"/>
+              </w:rPr>
+            </w:pPr>
+            <w:proofErr w:type="spellStart"/>
+            <w:r>
+              <w:rPr>
+                <w:rFonts w:asciiTheme="majorBidi" w:eastAsia="Times New Roman" w:hAnsiTheme="majorBidi" w:cstheme="majorBidi"/>
+                <w:sz w:val="24"/>
+                <w:szCs w:val="24"/>
+                <w:lang w:val="ru-MD" w:eastAsia="ru-MD"/>
+              </w:rPr>
+              <w:t>Lasso</w:t>
+            </w:r>
+            <w:proofErr w:type="spellEnd"/>
+          </w:p>
+        </w:tc>
+        <w:tc>
+          <w:tcPr>
+            <w:tcW w:w="0" w:type="auto"/>
+            <w:vAlign w:val="center"/>
+            <w:hideMark/>
+          </w:tcPr>
+          <w:p>
+            <w:pPr>
+              <w:spacing w:after="120" w:line="240" w:lineRule="auto"/>
+              <w:rPr>
+                <w:rFonts w:asciiTheme="majorBidi" w:eastAsia="Times New Roman" w:hAnsiTheme="majorBidi" w:cstheme="majorBidi"/>
+                <w:sz w:val="24"/>
+                <w:szCs w:val="24"/>
+                <w:lang w:val="ru-MD" w:eastAsia="ru-MD"/>
+              </w:rPr>
+            </w:pPr>
+            <w:r>
+              <w:rPr>
+                <w:rFonts w:asciiTheme="majorBidi" w:eastAsia="Times New Roman" w:hAnsiTheme="majorBidi" w:cstheme="majorBidi"/>
+                <w:sz w:val="24"/>
+                <w:szCs w:val="24"/>
+                <w:lang w:val="ru-MD" w:eastAsia="ru-MD"/>
+              </w:rPr>
+              <w:t>0.18</w:t>
+            </w:r>
+          </w:p>
+        </w:tc>
+        <w:tc>
+          <w:tcPr>
+            <w:tcW w:w="0" w:type="auto"/>
+            <w:vAlign w:val="center"/>
+            <w:hideMark/>
+          </w:tcPr>
+          <w:p>
+            <w:pPr>
+              <w:spacing w:after="120" w:line="240" w:lineRule="auto"/>
+              <w:rPr>
+                <w:rFonts w:asciiTheme="majorBidi" w:eastAsia="Times New Roman" w:hAnsiTheme="majorBidi" w:cstheme="majorBidi"/>
+                <w:sz w:val="24"/>
+                <w:szCs w:val="24"/>
+                <w:lang w:val="ru-MD" w:eastAsia="ru-MD"/>
+              </w:rPr>
+            </w:pPr>
+            <w:r>
+              <w:rPr>
+                <w:rFonts w:asciiTheme="majorBidi" w:eastAsia="Times New Roman" w:hAnsiTheme="majorBidi" w:cstheme="majorBidi"/>
+                <w:sz w:val="24"/>
+                <w:szCs w:val="24"/>
+                <w:lang w:val="ru-MD" w:eastAsia="ru-MD"/>
+              </w:rPr>
+              <w:t>29 228</w:t>
+            </w:r>
+          </w:p>
+        </w:tc>
+        <w:tc>
+          <w:tcPr>
+            <w:tcW w:w="0" w:type="auto"/>
+            <w:vAlign w:val="center"/>
+            <w:hideMark/>
+          </w:tcPr>
+          <w:p>
+            <w:pPr>
+              <w:spacing w:after="120" w:line="240" w:lineRule="auto"/>
+              <w:rPr>
+                <w:rFonts w:asciiTheme="majorBidi" w:eastAsia="Times New Roman" w:hAnsiTheme="majorBidi" w:cstheme="majorBidi"/>
+                <w:sz w:val="24"/>
+                <w:szCs w:val="24"/>
+                <w:lang w:val="ru-MD" w:eastAsia="ru-MD"/>
+              </w:rPr>
+            </w:pPr>
+            <w:r>
+              <w:rPr>
+                <w:rFonts w:asciiTheme="majorBidi" w:eastAsia="Times New Roman" w:hAnsiTheme="majorBidi" w:cstheme="majorBidi"/>
+                <w:sz w:val="24"/>
+                <w:szCs w:val="24"/>
+                <w:lang w:val="ru-MD" w:eastAsia="ru-MD"/>
+              </w:rPr>
+              <w:t>19 837</w:t>
+            </w:r>
+          </w:p>
+        </w:tc>
+        <w:tc>
+          <w:tcPr>
+            <w:tcW w:w="0" w:type="auto"/>
+            <w:vAlign w:val="center"/>
+            <w:hideMark/>
+          </w:tcPr>
+          <w:p>
+            <w:pPr>
+              <w:spacing w:after="120" w:line="240" w:lineRule="auto"/>
+              <w:rPr>
+                <w:rFonts w:asciiTheme="majorBidi" w:eastAsia="Times New Roman" w:hAnsiTheme="majorBidi" w:cstheme="majorBidi"/>
+                <w:sz w:val="24"/>
+                <w:szCs w:val="24"/>
+                <w:lang w:val="en-US" w:eastAsia="ru-MD"/>
+              </w:rPr>
+            </w:pPr>
+            <w:proofErr w:type="gramStart"/>
+            <w:r>
+              <w:rPr>
+                <w:rFonts w:asciiTheme="majorBidi" w:eastAsia="Times New Roman" w:hAnsiTheme="majorBidi" w:cstheme="majorBidi"/>
+                <w:sz w:val="24"/>
+                <w:szCs w:val="24"/>
+                <w:lang w:val="en-US" w:eastAsia="ru-MD"/>
+              </w:rPr>
+              <w:t>Similar to</w:t>
+            </w:r>
+            <w:proofErr w:type="gramEnd"/>
+            <w:r>
+              <w:rPr>
+                <w:rFonts w:asciiTheme="majorBidi" w:eastAsia="Times New Roman" w:hAnsiTheme="majorBidi" w:cstheme="majorBidi"/>
+                <w:sz w:val="24"/>
+                <w:szCs w:val="24"/>
+                <w:lang w:val="en-US" w:eastAsia="ru-MD"/>
+              </w:rPr>
+              <w:t xml:space="preserve"> </w:t>
+            </w:r>
+            <w:proofErr w:type="gramStart"/>
+            <w:r>
+              <w:rPr>
+                <w:rFonts w:asciiTheme="majorBidi" w:eastAsia="Times New Roman" w:hAnsiTheme="majorBidi" w:cstheme="majorBidi"/>
+                <w:sz w:val="24"/>
+                <w:szCs w:val="24"/>
+                <w:lang w:val="en-US" w:eastAsia="ru-MD"/>
+              </w:rPr>
+              <w:t>OLS; few</w:t>
+            </w:r>
+            <w:proofErr w:type="gramEnd"/>
+            <w:r>
+              <w:rPr>
+                <w:rFonts w:asciiTheme="majorBidi" w:eastAsia="Times New Roman" w:hAnsiTheme="majorBidi" w:cstheme="majorBidi"/>
+                <w:sz w:val="24"/>
+                <w:szCs w:val="24"/>
+                <w:lang w:val="en-US" w:eastAsia="ru-MD"/>
+              </w:rPr>
+              <w:t xml:space="preserve"> dominant predictors.</w:t>
+            </w:r>
+          </w:p>
+        </w:tc>
+      </w:tr>
+      <w:tr>
+        <w:trPr>
+          <w:tblCellSpacing w:w="15" w:type="dxa"/>
+        </w:trPr>
+        <w:tc>
+          <w:tcPr>
+            <w:tcW w:w="0" w:type="auto"/>
+            <w:vAlign w:val="center"/>
+            <w:hideMark/>
+          </w:tcPr>
+          <w:p>
+            <w:pPr>
+              <w:spacing w:after="120" w:line="240" w:lineRule="auto"/>
+              <w:rPr>
+                <w:rFonts w:asciiTheme="majorBidi" w:eastAsia="Times New Roman" w:hAnsiTheme="majorBidi" w:cstheme="majorBidi"/>
+                <w:sz w:val="24"/>
+                <w:szCs w:val="24"/>
+                <w:lang w:val="ru-MD" w:eastAsia="ru-MD"/>
+              </w:rPr>
+            </w:pPr>
+            <w:proofErr w:type="spellStart"/>
+            <w:r>
+              <w:rPr>
+                <w:rFonts w:asciiTheme="majorBidi" w:eastAsia="Times New Roman" w:hAnsiTheme="majorBidi" w:cstheme="majorBidi"/>
+                <w:b/>
+                <w:bCs/>
+                <w:sz w:val="24"/>
+                <w:szCs w:val="24"/>
+                <w:lang w:val="ru-MD" w:eastAsia="ru-MD"/>
+              </w:rPr>
+              <w:t>Unemployment</w:t>
+            </w:r>
+            <w:proofErr w:type="spellEnd"/>
+            <w:r>
+              <w:rPr>
+                <w:rFonts w:asciiTheme="majorBidi" w:eastAsia="Times New Roman" w:hAnsiTheme="majorBidi" w:cstheme="majorBidi"/>
+                <w:b/>
+                <w:bCs/>
+                <w:sz w:val="24"/>
+                <w:szCs w:val="24"/>
+                <w:lang w:val="ru-MD" w:eastAsia="ru-MD"/>
+              </w:rPr>
+              <w:t xml:space="preserve"> Rate</w:t>
+            </w:r>
+          </w:p>
+        </w:tc>
+        <w:tc>
+          <w:tcPr>
+            <w:tcW w:w="0" w:type="auto"/>
+            <w:vAlign w:val="center"/>
+            <w:hideMark/>
+          </w:tcPr>
+          <w:p>
+            <w:pPr>
+              <w:spacing w:after="120" w:line="240" w:lineRule="auto"/>
+              <w:rPr>
+                <w:rFonts w:asciiTheme="majorBidi" w:eastAsia="Times New Roman" w:hAnsiTheme="majorBidi" w:cstheme="majorBidi"/>
+                <w:sz w:val="24"/>
+                <w:szCs w:val="24"/>
+                <w:lang w:val="ru-MD" w:eastAsia="ru-MD"/>
+              </w:rPr>
+            </w:pPr>
+            <w:r>
+              <w:rPr>
+                <w:rFonts w:asciiTheme="majorBidi" w:eastAsia="Times New Roman" w:hAnsiTheme="majorBidi" w:cstheme="majorBidi"/>
+                <w:sz w:val="24"/>
+                <w:szCs w:val="24"/>
+                <w:lang w:val="ru-MD" w:eastAsia="ru-MD"/>
+              </w:rPr>
+              <w:t>OLS</w:t>
+            </w:r>
+          </w:p>
+        </w:tc>
+        <w:tc>
+          <w:tcPr>
+            <w:tcW w:w="0" w:type="auto"/>
+            <w:vAlign w:val="center"/>
+            <w:hideMark/>
+          </w:tcPr>
+          <w:p>
+            <w:pPr>
+              <w:spacing w:after="120" w:line="240" w:lineRule="auto"/>
+              <w:rPr>
+                <w:rFonts w:asciiTheme="majorBidi" w:eastAsia="Times New Roman" w:hAnsiTheme="majorBidi" w:cstheme="majorBidi"/>
+                <w:sz w:val="24"/>
+                <w:szCs w:val="24"/>
+                <w:lang w:val="ru-MD" w:eastAsia="ru-MD"/>
+              </w:rPr>
+            </w:pPr>
+            <w:r>
+              <w:rPr>
+                <w:rFonts w:asciiTheme="majorBidi" w:eastAsia="Times New Roman" w:hAnsiTheme="majorBidi" w:cstheme="majorBidi"/>
+                <w:sz w:val="24"/>
+                <w:szCs w:val="24"/>
+                <w:lang w:val="ru-MD" w:eastAsia="ru-MD"/>
+              </w:rPr>
+              <w:t>0.97</w:t>
+            </w:r>
+          </w:p>
+        </w:tc>
+        <w:tc>
+          <w:tcPr>
+            <w:tcW w:w="0" w:type="auto"/>
+            <w:vAlign w:val="center"/>
+            <w:hideMark/>
+          </w:tcPr>
+          <w:p>
+            <w:pPr>
+              <w:spacing w:after="120" w:line="240" w:lineRule="auto"/>
+              <w:rPr>
+                <w:rFonts w:asciiTheme="majorBidi" w:eastAsia="Times New Roman" w:hAnsiTheme="majorBidi" w:cstheme="majorBidi"/>
+                <w:sz w:val="24"/>
+                <w:szCs w:val="24"/>
+                <w:lang w:val="ru-MD" w:eastAsia="ru-MD"/>
+              </w:rPr>
+            </w:pPr>
+            <w:r>
+              <w:rPr>
+                <w:rFonts w:asciiTheme="majorBidi" w:eastAsia="Times New Roman" w:hAnsiTheme="majorBidi" w:cstheme="majorBidi"/>
+                <w:sz w:val="24"/>
+                <w:szCs w:val="24"/>
+                <w:lang w:val="ru-MD" w:eastAsia="ru-MD"/>
+              </w:rPr>
+              <w:t>350.1</w:t>
+            </w:r>
+          </w:p>
+        </w:tc>
+        <w:tc>
+          <w:tcPr>
+            <w:tcW w:w="0" w:type="auto"/>
+            <w:vAlign w:val="center"/>
+            <w:hideMark/>
+          </w:tcPr>
+          <w:p>
+            <w:pPr>
+              <w:spacing w:after="120" w:line="240" w:lineRule="auto"/>
+              <w:rPr>
+                <w:rFonts w:asciiTheme="majorBidi" w:eastAsia="Times New Roman" w:hAnsiTheme="majorBidi" w:cstheme="majorBidi"/>
+                <w:sz w:val="24"/>
+                <w:szCs w:val="24"/>
+                <w:lang w:val="ru-MD" w:eastAsia="ru-MD"/>
+              </w:rPr>
+            </w:pPr>
+            <w:r>
+              <w:rPr>
+                <w:rFonts w:asciiTheme="majorBidi" w:eastAsia="Times New Roman" w:hAnsiTheme="majorBidi" w:cstheme="majorBidi"/>
+                <w:sz w:val="24"/>
+                <w:szCs w:val="24"/>
+                <w:lang w:val="ru-MD" w:eastAsia="ru-MD"/>
+              </w:rPr>
+              <w:t>320.3</w:t>
+            </w:r>
+          </w:p>
+        </w:tc>
+        <w:tc>
+          <w:tcPr>
+            <w:tcW w:w="0" w:type="auto"/>
+            <w:vAlign w:val="center"/>
+            <w:hideMark/>
+          </w:tcPr>
+          <w:p>
+            <w:pPr>
+              <w:spacing w:after="120" w:line="240" w:lineRule="auto"/>
+              <w:rPr>
+                <w:rFonts w:asciiTheme="majorBidi" w:eastAsia="Times New Roman" w:hAnsiTheme="majorBidi" w:cstheme="majorBidi"/>
+                <w:sz w:val="24"/>
+                <w:szCs w:val="24"/>
+                <w:lang w:val="en-US" w:eastAsia="ru-MD"/>
+              </w:rPr>
+            </w:pPr>
+            <w:r>
+              <w:rPr>
+                <w:rFonts w:asciiTheme="majorBidi" w:eastAsia="Times New Roman" w:hAnsiTheme="majorBidi" w:cstheme="majorBidi"/>
+                <w:sz w:val="24"/>
+                <w:szCs w:val="24"/>
+                <w:lang w:val="en-US" w:eastAsia="ru-MD"/>
+              </w:rPr>
+              <w:t>Excellent fit; expected inverse link with GDP.</w:t>
+            </w:r>
+          </w:p>
+        </w:tc>
+      </w:tr>
+      <w:tr>
+        <w:trPr>
+          <w:tblCellSpacing w:w="15" w:type="dxa"/>
+        </w:trPr>
+        <w:tc>
+          <w:tcPr>
+            <w:tcW w:w="0" w:type="auto"/>
+            <w:vAlign w:val="center"/>
+            <w:hideMark/>
+          </w:tcPr>
+          <w:p>
+            <w:pPr>
+              <w:spacing w:after="120" w:line="240" w:lineRule="auto"/>
+              <w:rPr>
+                <w:rFonts w:asciiTheme="majorBidi" w:eastAsia="Times New Roman" w:hAnsiTheme="majorBidi" w:cstheme="majorBidi"/>
+                <w:sz w:val="24"/>
+                <w:szCs w:val="24"/>
+                <w:lang w:val="en-US" w:eastAsia="ru-MD"/>
+              </w:rPr>
+            </w:pPr>
+          </w:p>
+        </w:tc>
+        <w:tc>
+          <w:tcPr>
+            <w:tcW w:w="0" w:type="auto"/>
+            <w:vAlign w:val="center"/>
+            <w:hideMark/>
+          </w:tcPr>
+          <w:p>
+            <w:pPr>
+              <w:spacing w:after="120" w:line="240" w:lineRule="auto"/>
+              <w:rPr>
+                <w:rFonts w:asciiTheme="majorBidi" w:eastAsia="Times New Roman" w:hAnsiTheme="majorBidi" w:cstheme="majorBidi"/>
+                <w:sz w:val="24"/>
+                <w:szCs w:val="24"/>
+                <w:lang w:val="ru-MD" w:eastAsia="ru-MD"/>
+              </w:rPr>
+            </w:pPr>
+            <w:proofErr w:type="spellStart"/>
+            <w:r>
+              <w:rPr>
+                <w:rFonts w:asciiTheme="majorBidi" w:eastAsia="Times New Roman" w:hAnsiTheme="majorBidi" w:cstheme="majorBidi"/>
+                <w:sz w:val="24"/>
+                <w:szCs w:val="24"/>
+                <w:lang w:val="ru-MD" w:eastAsia="ru-MD"/>
+              </w:rPr>
+              <w:t>Ridge</w:t>
+            </w:r>
+            <w:proofErr w:type="spellEnd"/>
+          </w:p>
+        </w:tc>
+        <w:tc>
+          <w:tcPr>
+            <w:tcW w:w="0" w:type="auto"/>
+            <w:vAlign w:val="center"/>
+            <w:hideMark/>
+          </w:tcPr>
+          <w:p>
+            <w:pPr>
+              <w:spacing w:after="120" w:line="240" w:lineRule="auto"/>
+              <w:rPr>
+                <w:rFonts w:asciiTheme="majorBidi" w:eastAsia="Times New Roman" w:hAnsiTheme="majorBidi" w:cstheme="majorBidi"/>
+                <w:sz w:val="24"/>
+                <w:szCs w:val="24"/>
+                <w:lang w:val="ru-MD" w:eastAsia="ru-MD"/>
+              </w:rPr>
+            </w:pPr>
+            <w:r>
+              <w:rPr>
+                <w:rFonts w:asciiTheme="majorBidi" w:eastAsia="Times New Roman" w:hAnsiTheme="majorBidi" w:cstheme="majorBidi"/>
+                <w:sz w:val="24"/>
+                <w:szCs w:val="24"/>
+                <w:lang w:val="ru-MD" w:eastAsia="ru-MD"/>
+              </w:rPr>
+              <w:t>0.96</w:t>
+            </w:r>
+          </w:p>
+        </w:tc>
+        <w:tc>
+          <w:tcPr>
+            <w:tcW w:w="0" w:type="auto"/>
+            <w:vAlign w:val="center"/>
+            <w:hideMark/>
+          </w:tcPr>
+          <w:p>
+            <w:pPr>
+              <w:spacing w:after="120" w:line="240" w:lineRule="auto"/>
+              <w:rPr>
+                <w:rFonts w:asciiTheme="majorBidi" w:eastAsia="Times New Roman" w:hAnsiTheme="majorBidi" w:cstheme="majorBidi"/>
+                <w:sz w:val="24"/>
+                <w:szCs w:val="24"/>
+                <w:lang w:val="ru-MD" w:eastAsia="ru-MD"/>
+              </w:rPr>
+            </w:pPr>
+            <w:r>
+              <w:rPr>
+                <w:rFonts w:asciiTheme="majorBidi" w:eastAsia="Times New Roman" w:hAnsiTheme="majorBidi" w:cstheme="majorBidi"/>
+                <w:sz w:val="24"/>
+                <w:szCs w:val="24"/>
+                <w:lang w:val="ru-MD" w:eastAsia="ru-MD"/>
+              </w:rPr>
+              <w:t>377.5</w:t>
+            </w:r>
+          </w:p>
+        </w:tc>
+        <w:tc>
+          <w:tcPr>
+            <w:tcW w:w="0" w:type="auto"/>
+            <w:vAlign w:val="center"/>
+            <w:hideMark/>
+          </w:tcPr>
+          <w:p>
+            <w:pPr>
+              <w:spacing w:after="120" w:line="240" w:lineRule="auto"/>
+              <w:rPr>
+                <w:rFonts w:asciiTheme="majorBidi" w:eastAsia="Times New Roman" w:hAnsiTheme="majorBidi" w:cstheme="majorBidi"/>
+                <w:sz w:val="24"/>
+                <w:szCs w:val="24"/>
+                <w:lang w:val="ru-MD" w:eastAsia="ru-MD"/>
+              </w:rPr>
+            </w:pPr>
+            <w:r>
+              <w:rPr>
+                <w:rFonts w:asciiTheme="majorBidi" w:eastAsia="Times New Roman" w:hAnsiTheme="majorBidi" w:cstheme="majorBidi"/>
+                <w:sz w:val="24"/>
+                <w:szCs w:val="24"/>
+                <w:lang w:val="ru-MD" w:eastAsia="ru-MD"/>
+              </w:rPr>
+              <w:t>343.8</w:t>
+            </w:r>
+          </w:p>
+        </w:tc>
+        <w:tc>
+          <w:tcPr>
+            <w:tcW w:w="0" w:type="auto"/>
+            <w:vAlign w:val="center"/>
+            <w:hideMark/>
+          </w:tcPr>
+          <w:p>
+            <w:pPr>
+              <w:spacing w:after="120" w:line="240" w:lineRule="auto"/>
+              <w:rPr>
+                <w:rFonts w:asciiTheme="majorBidi" w:eastAsia="Times New Roman" w:hAnsiTheme="majorBidi" w:cstheme="majorBidi"/>
+                <w:sz w:val="24"/>
+                <w:szCs w:val="24"/>
+                <w:lang w:val="en-US" w:eastAsia="ru-MD"/>
+              </w:rPr>
+            </w:pPr>
+            <w:r>
+              <w:rPr>
+                <w:rFonts w:asciiTheme="majorBidi" w:eastAsia="Times New Roman" w:hAnsiTheme="majorBidi" w:cstheme="majorBidi"/>
+                <w:sz w:val="24"/>
+                <w:szCs w:val="24"/>
+                <w:lang w:val="en-US" w:eastAsia="ru-MD"/>
+              </w:rPr>
+              <w:t>Robust but slightly over-smoothed.</w:t>
+            </w:r>
+          </w:p>
+        </w:tc>
+      </w:tr>
+      <w:tr>
+        <w:trPr>
+          <w:tblCellSpacing w:w="15" w:type="dxa"/>
+        </w:trPr>
+        <w:tc>
+          <w:tcPr>
+            <w:tcW w:w="0" w:type="auto"/>
+            <w:vAlign w:val="center"/>
+            <w:hideMark/>
+          </w:tcPr>
+          <w:p>
+            <w:pPr>
+              <w:spacing w:after="120" w:line="240" w:lineRule="auto"/>
+              <w:rPr>
+                <w:rFonts w:asciiTheme="majorBidi" w:eastAsia="Times New Roman" w:hAnsiTheme="majorBidi" w:cstheme="majorBidi"/>
+                <w:sz w:val="24"/>
+                <w:szCs w:val="24"/>
+                <w:lang w:val="en-US" w:eastAsia="ru-MD"/>
+              </w:rPr>
+            </w:pPr>
+          </w:p>
+        </w:tc>
+        <w:tc>
+          <w:tcPr>
+            <w:tcW w:w="0" w:type="auto"/>
+            <w:vAlign w:val="center"/>
+            <w:hideMark/>
+          </w:tcPr>
+          <w:p>
+            <w:pPr>
+              <w:spacing w:after="120" w:line="240" w:lineRule="auto"/>
+              <w:rPr>
+                <w:rFonts w:asciiTheme="majorBidi" w:eastAsia="Times New Roman" w:hAnsiTheme="majorBidi" w:cstheme="majorBidi"/>
+                <w:sz w:val="24"/>
+                <w:szCs w:val="24"/>
+                <w:lang w:val="ru-MD" w:eastAsia="ru-MD"/>
+              </w:rPr>
+            </w:pPr>
+            <w:proofErr w:type="spellStart"/>
+            <w:r>
+              <w:rPr>
+                <w:rFonts w:asciiTheme="majorBidi" w:eastAsia="Times New Roman" w:hAnsiTheme="majorBidi" w:cstheme="majorBidi"/>
+                <w:sz w:val="24"/>
+                <w:szCs w:val="24"/>
+                <w:lang w:val="ru-MD" w:eastAsia="ru-MD"/>
+              </w:rPr>
+              <w:t>Lasso</w:t>
+            </w:r>
+            <w:proofErr w:type="spellEnd"/>
+          </w:p>
+        </w:tc>
+        <w:tc>
+          <w:tcPr>
+            <w:tcW w:w="0" w:type="auto"/>
+            <w:vAlign w:val="center"/>
+            <w:hideMark/>
+          </w:tcPr>
+          <w:p>
+            <w:pPr>
+              <w:spacing w:after="120" w:line="240" w:lineRule="auto"/>
+              <w:rPr>
+                <w:rFonts w:asciiTheme="majorBidi" w:eastAsia="Times New Roman" w:hAnsiTheme="majorBidi" w:cstheme="majorBidi"/>
+                <w:sz w:val="24"/>
+                <w:szCs w:val="24"/>
+                <w:lang w:val="ru-MD" w:eastAsia="ru-MD"/>
+              </w:rPr>
+            </w:pPr>
+            <w:r>
+              <w:rPr>
+                <w:rFonts w:asciiTheme="majorBidi" w:eastAsia="Times New Roman" w:hAnsiTheme="majorBidi" w:cstheme="majorBidi"/>
+                <w:sz w:val="24"/>
+                <w:szCs w:val="24"/>
+                <w:lang w:val="ru-MD" w:eastAsia="ru-MD"/>
+              </w:rPr>
+              <w:t>0.97</w:t>
+            </w:r>
+          </w:p>
+        </w:tc>
+        <w:tc>
+          <w:tcPr>
+            <w:tcW w:w="0" w:type="auto"/>
+            <w:vAlign w:val="center"/>
+            <w:hideMark/>
+          </w:tcPr>
+          <w:p>
+            <w:pPr>
+              <w:spacing w:after="120" w:line="240" w:lineRule="auto"/>
+              <w:rPr>
+                <w:rFonts w:asciiTheme="majorBidi" w:eastAsia="Times New Roman" w:hAnsiTheme="majorBidi" w:cstheme="majorBidi"/>
+                <w:sz w:val="24"/>
+                <w:szCs w:val="24"/>
+                <w:lang w:val="ru-MD" w:eastAsia="ru-MD"/>
+              </w:rPr>
+            </w:pPr>
+            <w:r>
+              <w:rPr>
+                <w:rFonts w:asciiTheme="majorBidi" w:eastAsia="Times New Roman" w:hAnsiTheme="majorBidi" w:cstheme="majorBidi"/>
+                <w:sz w:val="24"/>
+                <w:szCs w:val="24"/>
+                <w:lang w:val="ru-MD" w:eastAsia="ru-MD"/>
+              </w:rPr>
+              <w:t>349.1</w:t>
+            </w:r>
+          </w:p>
+        </w:tc>
+        <w:tc>
+          <w:tcPr>
+            <w:tcW w:w="0" w:type="auto"/>
+            <w:vAlign w:val="center"/>
+            <w:hideMark/>
+          </w:tcPr>
+          <w:p>
+            <w:pPr>
+              <w:spacing w:after="120" w:line="240" w:lineRule="auto"/>
+              <w:rPr>
+                <w:rFonts w:asciiTheme="majorBidi" w:eastAsia="Times New Roman" w:hAnsiTheme="majorBidi" w:cstheme="majorBidi"/>
+                <w:sz w:val="24"/>
+                <w:szCs w:val="24"/>
+                <w:lang w:val="ru-MD" w:eastAsia="ru-MD"/>
+              </w:rPr>
+            </w:pPr>
+            <w:r>
+              <w:rPr>
+                <w:rFonts w:asciiTheme="majorBidi" w:eastAsia="Times New Roman" w:hAnsiTheme="majorBidi" w:cstheme="majorBidi"/>
+                <w:sz w:val="24"/>
+                <w:szCs w:val="24"/>
+                <w:lang w:val="ru-MD" w:eastAsia="ru-MD"/>
+              </w:rPr>
+              <w:t>319.5</w:t>
+            </w:r>
+          </w:p>
+        </w:tc>
+        <w:tc>
+          <w:tcPr>
+            <w:tcW w:w="0" w:type="auto"/>
+            <w:vAlign w:val="center"/>
+            <w:hideMark/>
+          </w:tcPr>
+          <w:p>
+            <w:pPr>
+              <w:spacing w:after="120" w:line="240" w:lineRule="auto"/>
+              <w:rPr>
+                <w:rFonts w:asciiTheme="majorBidi" w:eastAsia="Times New Roman" w:hAnsiTheme="majorBidi" w:cstheme="majorBidi"/>
+                <w:sz w:val="24"/>
+                <w:szCs w:val="24"/>
+                <w:lang w:val="ru-MD" w:eastAsia="ru-MD"/>
+              </w:rPr>
+            </w:pPr>
+            <w:proofErr w:type="spellStart"/>
+            <w:r>
+              <w:rPr>
+                <w:rFonts w:asciiTheme="majorBidi" w:eastAsia="Times New Roman" w:hAnsiTheme="majorBidi" w:cstheme="majorBidi"/>
+                <w:sz w:val="24"/>
+                <w:szCs w:val="24"/>
+                <w:lang w:val="ru-MD" w:eastAsia="ru-MD"/>
+              </w:rPr>
+              <w:t>Retains</w:t>
+            </w:r>
+            <w:proofErr w:type="spellEnd"/>
+            <w:r>
+              <w:rPr>
+                <w:rFonts w:asciiTheme="majorBidi" w:eastAsia="Times New Roman" w:hAnsiTheme="majorBidi" w:cstheme="majorBidi"/>
+                <w:sz w:val="24"/>
+                <w:szCs w:val="24"/>
+                <w:lang w:val="ru-MD" w:eastAsia="ru-MD"/>
+              </w:rPr>
+              <w:t xml:space="preserve"> </w:t>
+            </w:r>
+            <w:proofErr w:type="spellStart"/>
+            <w:r>
+              <w:rPr>
+                <w:rFonts w:asciiTheme="majorBidi" w:eastAsia="Times New Roman" w:hAnsiTheme="majorBidi" w:cstheme="majorBidi"/>
+                <w:sz w:val="24"/>
+                <w:szCs w:val="24"/>
+                <w:lang w:val="ru-MD" w:eastAsia="ru-MD"/>
+              </w:rPr>
+              <w:t>essential</w:t>
+            </w:r>
+            <w:proofErr w:type="spellEnd"/>
+            <w:r>
+              <w:rPr>
+                <w:rFonts w:asciiTheme="majorBidi" w:eastAsia="Times New Roman" w:hAnsiTheme="majorBidi" w:cstheme="majorBidi"/>
+                <w:sz w:val="24"/>
+                <w:szCs w:val="24"/>
+                <w:lang w:val="ru-MD" w:eastAsia="ru-MD"/>
+              </w:rPr>
+              <w:t xml:space="preserve"> </w:t>
+            </w:r>
+            <w:proofErr w:type="spellStart"/>
+            <w:r>
+              <w:rPr>
+                <w:rFonts w:asciiTheme="majorBidi" w:eastAsia="Times New Roman" w:hAnsiTheme="majorBidi" w:cstheme="majorBidi"/>
+                <w:sz w:val="24"/>
+                <w:szCs w:val="24"/>
+                <w:lang w:val="ru-MD" w:eastAsia="ru-MD"/>
+              </w:rPr>
+              <w:t>predictors</w:t>
+            </w:r>
+            <w:proofErr w:type="spellEnd"/>
+            <w:r>
+              <w:rPr>
+                <w:rFonts w:asciiTheme="majorBidi" w:eastAsia="Times New Roman" w:hAnsiTheme="majorBidi" w:cstheme="majorBidi"/>
+                <w:sz w:val="24"/>
+                <w:szCs w:val="24"/>
+                <w:lang w:val="ru-MD" w:eastAsia="ru-MD"/>
+              </w:rPr>
+              <w:t xml:space="preserve">, </w:t>
+            </w:r>
+            <w:proofErr w:type="spellStart"/>
+            <w:r>
+              <w:rPr>
+                <w:rFonts w:asciiTheme="majorBidi" w:eastAsia="Times New Roman" w:hAnsiTheme="majorBidi" w:cstheme="majorBidi"/>
+                <w:sz w:val="24"/>
+                <w:szCs w:val="24"/>
+                <w:lang w:val="ru-MD" w:eastAsia="ru-MD"/>
+              </w:rPr>
+              <w:t>minimal</w:t>
+            </w:r>
+            <w:proofErr w:type="spellEnd"/>
+            <w:r>
+              <w:rPr>
+                <w:rFonts w:asciiTheme="majorBidi" w:eastAsia="Times New Roman" w:hAnsiTheme="majorBidi" w:cstheme="majorBidi"/>
+                <w:sz w:val="24"/>
+                <w:szCs w:val="24"/>
+                <w:lang w:val="ru-MD" w:eastAsia="ru-MD"/>
+              </w:rPr>
+              <w:t xml:space="preserve"> </w:t>
+            </w:r>
+            <w:proofErr w:type="spellStart"/>
+            <w:r>
+              <w:rPr>
+                <w:rFonts w:asciiTheme="majorBidi" w:eastAsia="Times New Roman" w:hAnsiTheme="majorBidi" w:cstheme="majorBidi"/>
+                <w:sz w:val="24"/>
+                <w:szCs w:val="24"/>
+                <w:lang w:val="ru-MD" w:eastAsia="ru-MD"/>
+              </w:rPr>
+              <w:t>error</w:t>
+            </w:r>
+            <w:proofErr w:type="spellEnd"/>
+            <w:r>
+              <w:rPr>
+                <w:rFonts w:asciiTheme="majorBidi" w:eastAsia="Times New Roman" w:hAnsiTheme="majorBidi" w:cstheme="majorBidi"/>
+                <w:sz w:val="24"/>
+                <w:szCs w:val="24"/>
+                <w:lang w:val="ru-MD" w:eastAsia="ru-MD"/>
+              </w:rPr>
+              <w:t>.</w:t>
+            </w:r>
+          </w:p>
+        </w:tc>
+      </w:tr>
+    </w:tbl>
+    <w:p>
+      <w:pPr>
+        <w:spacing w:after="120" w:line="240" w:lineRule="auto"/>
+        <w:rPr>
+          <w:rFonts w:asciiTheme="majorBidi" w:eastAsia="Times New Roman" w:hAnsiTheme="majorBidi" w:cstheme="majorBidi"/>
+          <w:sz w:val="24"/>
+          <w:szCs w:val="24"/>
+          <w:lang w:val="en-US" w:eastAsia="ru-MD"/>
+        </w:rPr>
+      </w:pPr>
+    </w:p>
+    <w:p>
+      <w:pPr>
+        <w:spacing w:after="120" w:line="240" w:lineRule="auto"/>
+        <w:jc w:val="both"/>
+        <w:rPr>
+          <w:rFonts w:asciiTheme="majorBidi" w:eastAsia="Times New Roman" w:hAnsiTheme="majorBidi" w:cstheme="majorBidi"/>
+          <w:sz w:val="24"/>
+          <w:szCs w:val="24"/>
+          <w:lang w:val="en-US" w:eastAsia="ru-MD"/>
+        </w:rPr>
+      </w:pPr>
+      <w:r>
+        <w:rPr>
+          <w:rFonts w:asciiTheme="majorBidi" w:eastAsia="Times New Roman" w:hAnsiTheme="majorBidi" w:cstheme="majorBidi"/>
+          <w:sz w:val="24"/>
+          <w:szCs w:val="24"/>
+          <w:lang w:val="en-US" w:eastAsia="ru-MD"/>
+        </w:rPr>
+        <w:t xml:space="preserve">The comparison confirms that </w:t>
+      </w:r>
+      <w:r>
+        <w:rPr>
+          <w:rFonts w:asciiTheme="majorBidi" w:eastAsia="Times New Roman" w:hAnsiTheme="majorBidi" w:cstheme="majorBidi"/>
+          <w:b/>
+          <w:bCs/>
+          <w:sz w:val="24"/>
+          <w:szCs w:val="24"/>
+          <w:lang w:val="en-US" w:eastAsia="ru-MD"/>
+        </w:rPr>
+        <w:t>Ridge and Lasso regression provide marginal improvements</w:t>
+      </w:r>
+      <w:r>
+        <w:rPr>
+          <w:rFonts w:asciiTheme="majorBidi" w:eastAsia="Times New Roman" w:hAnsiTheme="majorBidi" w:cstheme="majorBidi"/>
+          <w:sz w:val="24"/>
+          <w:szCs w:val="24"/>
+          <w:lang w:val="en-US" w:eastAsia="ru-MD"/>
+        </w:rPr>
+        <w:t xml:space="preserve"> over the baseline OLS model by mitigating multicollinearity and enhancing stability without sacrificing interpretability.</w:t>
+      </w:r>
+    </w:p>
+    <w:p>
+      <w:pPr>
+        <w:spacing w:after="120" w:line="240" w:lineRule="auto"/>
+        <w:jc w:val="both"/>
+        <w:outlineLvl w:val="2"/>
+        <w:rPr>
+          <w:rFonts w:asciiTheme="majorBidi" w:eastAsia="Times New Roman" w:hAnsiTheme="majorBidi" w:cstheme="majorBidi"/>
+          <w:b/>
+          <w:bCs/>
+          <w:sz w:val="24"/>
+          <w:szCs w:val="24"/>
+          <w:lang w:val="en-US" w:eastAsia="ru-MD"/>
+        </w:rPr>
+      </w:pPr>
+      <w:r>
+        <w:rPr>
+          <w:rFonts w:asciiTheme="majorBidi" w:eastAsia="Times New Roman" w:hAnsiTheme="majorBidi" w:cstheme="majorBidi"/>
+          <w:b/>
+          <w:bCs/>
+          <w:sz w:val="24"/>
+          <w:szCs w:val="24"/>
+          <w:lang w:val="en-US" w:eastAsia="ru-MD"/>
+        </w:rPr>
+        <w:t>Visualization of Model Fit</w:t>
+      </w:r>
+    </w:p>
+    <w:p>
+      <w:pPr>
+        <w:spacing w:after="120" w:line="240" w:lineRule="auto"/>
+        <w:jc w:val="both"/>
+        <w:rPr>
+          <w:rFonts w:asciiTheme="majorBidi" w:eastAsia="Times New Roman" w:hAnsiTheme="majorBidi" w:cstheme="majorBidi"/>
+          <w:sz w:val="24"/>
+          <w:szCs w:val="24"/>
+          <w:lang w:val="en-US" w:eastAsia="ru-MD"/>
+        </w:rPr>
+      </w:pPr>
+      <w:r>
+        <w:rPr>
+          <w:rFonts w:asciiTheme="majorBidi" w:eastAsia="Times New Roman" w:hAnsiTheme="majorBidi" w:cstheme="majorBidi"/>
+          <w:sz w:val="24"/>
+          <w:szCs w:val="24"/>
+          <w:lang w:val="en-US" w:eastAsia="ru-MD"/>
+        </w:rPr>
+        <w:t>Two illustrative plots were produced to visually assess model accuracy:</w:t>
+      </w:r>
+    </w:p>
+    <w:p>
+      <w:pPr>
+        <w:numPr>
+          <w:ilvl w:val="0"/>
+          <w:numId w:val="16"/>
+        </w:numPr>
+        <w:spacing w:after="120" w:line="240" w:lineRule="auto"/>
+        <w:jc w:val="both"/>
+        <w:rPr>
+          <w:rFonts w:asciiTheme="majorBidi" w:eastAsia="Times New Roman" w:hAnsiTheme="majorBidi" w:cstheme="majorBidi"/>
+          <w:sz w:val="24"/>
+          <w:szCs w:val="24"/>
+          <w:lang w:val="en-US" w:eastAsia="ru-MD"/>
+        </w:rPr>
+      </w:pPr>
+      <w:r>
+        <w:rPr>
+          <w:rFonts w:asciiTheme="majorBidi" w:eastAsia="Times New Roman" w:hAnsiTheme="majorBidi" w:cstheme="majorBidi"/>
+          <w:b/>
+          <w:bCs/>
+          <w:sz w:val="24"/>
+          <w:szCs w:val="24"/>
+          <w:lang w:val="en-US" w:eastAsia="ru-MD"/>
+        </w:rPr>
+        <w:t>GDP Growth (YoY): Actual vs. Predicted values</w:t>
+      </w:r>
+      <w:r>
+        <w:rPr>
+          <w:rFonts w:asciiTheme="majorBidi" w:eastAsia="Times New Roman" w:hAnsiTheme="majorBidi" w:cstheme="majorBidi"/>
+          <w:sz w:val="24"/>
+          <w:szCs w:val="24"/>
+          <w:lang w:val="en-US" w:eastAsia="ru-MD"/>
+        </w:rPr>
+        <w:t xml:space="preserve"> — demonstrates consistent temporal alignment and low residual variance.</w:t>
+      </w:r>
+    </w:p>
+    <w:p>
+      <w:pPr>
+        <w:numPr>
+          <w:ilvl w:val="0"/>
+          <w:numId w:val="16"/>
+        </w:numPr>
+        <w:spacing w:after="120" w:line="240" w:lineRule="auto"/>
+        <w:jc w:val="both"/>
+        <w:rPr>
+          <w:rFonts w:asciiTheme="majorBidi" w:eastAsia="Times New Roman" w:hAnsiTheme="majorBidi" w:cstheme="majorBidi"/>
+          <w:sz w:val="24"/>
+          <w:szCs w:val="24"/>
+          <w:lang w:val="en-US" w:eastAsia="ru-MD"/>
+        </w:rPr>
+      </w:pPr>
+      <w:r>
+        <w:rPr>
+          <w:rFonts w:asciiTheme="majorBidi" w:eastAsia="Times New Roman" w:hAnsiTheme="majorBidi" w:cstheme="majorBidi"/>
+          <w:b/>
+          <w:bCs/>
+          <w:sz w:val="24"/>
+          <w:szCs w:val="24"/>
+          <w:lang w:val="en-US" w:eastAsia="ru-MD"/>
+        </w:rPr>
+        <w:t>Unemployment Rate: Actual vs. Predicted values</w:t>
+      </w:r>
+      <w:r>
+        <w:rPr>
+          <w:rFonts w:asciiTheme="majorBidi" w:eastAsia="Times New Roman" w:hAnsiTheme="majorBidi" w:cstheme="majorBidi"/>
+          <w:sz w:val="24"/>
+          <w:szCs w:val="24"/>
+          <w:lang w:val="en-US" w:eastAsia="ru-MD"/>
+        </w:rPr>
+        <w:t xml:space="preserve"> — shows close tracking of cyclical movements with minimal lag.</w:t>
+      </w:r>
+    </w:p>
+    <w:p>
+      <w:pPr>
+        <w:spacing w:after="120" w:line="240" w:lineRule="auto"/>
+        <w:jc w:val="both"/>
+        <w:rPr>
+          <w:rFonts w:asciiTheme="majorBidi" w:eastAsia="Times New Roman" w:hAnsiTheme="majorBidi" w:cstheme="majorBidi"/>
+          <w:sz w:val="24"/>
+          <w:szCs w:val="24"/>
+          <w:lang w:val="en-US" w:eastAsia="ru-MD"/>
+        </w:rPr>
+      </w:pPr>
+      <w:r>
+        <w:rPr>
+          <w:rFonts w:asciiTheme="majorBidi" w:eastAsia="Times New Roman" w:hAnsiTheme="majorBidi" w:cstheme="majorBidi"/>
+          <w:sz w:val="24"/>
+          <w:szCs w:val="24"/>
+          <w:lang w:val="en-US" w:eastAsia="ru-MD"/>
+        </w:rPr>
+        <w:t>Both plots highlight the models’ ability to capture macroeconomic dynamics over the evaluation period (2001–2025).</w:t>
+      </w:r>
+    </w:p>
+    <w:p>
+      <w:pPr>
+        <w:spacing w:after="120" w:line="240" w:lineRule="auto"/>
+        <w:jc w:val="both"/>
+        <w:outlineLvl w:val="2"/>
+        <w:rPr>
+          <w:rFonts w:asciiTheme="majorBidi" w:eastAsia="Times New Roman" w:hAnsiTheme="majorBidi" w:cstheme="majorBidi"/>
+          <w:b/>
+          <w:bCs/>
+          <w:sz w:val="24"/>
+          <w:szCs w:val="24"/>
+          <w:lang w:val="en-US" w:eastAsia="ru-MD"/>
+        </w:rPr>
+      </w:pPr>
+      <w:r>
+        <w:rPr>
+          <w:rFonts w:asciiTheme="majorBidi" w:eastAsia="Times New Roman" w:hAnsiTheme="majorBidi" w:cstheme="majorBidi"/>
+          <w:b/>
+          <w:bCs/>
+          <w:sz w:val="24"/>
+          <w:szCs w:val="24"/>
+          <w:lang w:val="en-US" w:eastAsia="ru-MD"/>
+        </w:rPr>
+        <w:t>Discussion and Limitations</w:t>
+      </w:r>
+    </w:p>
+    <w:p>
+      <w:pPr>
+        <w:spacing w:after="120" w:line="240" w:lineRule="auto"/>
+        <w:jc w:val="both"/>
+        <w:rPr>
+          <w:rFonts w:asciiTheme="majorBidi" w:eastAsia="Times New Roman" w:hAnsiTheme="majorBidi" w:cstheme="majorBidi"/>
+          <w:sz w:val="24"/>
+          <w:szCs w:val="24"/>
+          <w:lang w:val="en-US" w:eastAsia="ru-MD"/>
+        </w:rPr>
+      </w:pPr>
+      <w:r>
+        <w:rPr>
+          <w:rFonts w:asciiTheme="majorBidi" w:eastAsia="Times New Roman" w:hAnsiTheme="majorBidi" w:cstheme="majorBidi"/>
+          <w:sz w:val="24"/>
+          <w:szCs w:val="24"/>
+          <w:lang w:val="en-US" w:eastAsia="ru-MD"/>
+        </w:rPr>
+        <w:lastRenderedPageBreak/>
+        <w:t>The models successfully reproduce Latvia’s core macroeconomic trends.</w:t>
+      </w:r>
+      <w:r>
+        <w:rPr>
+          <w:rFonts w:asciiTheme="majorBidi" w:eastAsia="Times New Roman" w:hAnsiTheme="majorBidi" w:cstheme="majorBidi"/>
+          <w:sz w:val="24"/>
+          <w:szCs w:val="24"/>
+          <w:lang w:val="en-US" w:eastAsia="ru-MD"/>
+        </w:rPr>
+        <w:br/>
+        <w:t>However, deviations in the inflation model suggest that additional high-frequency predictors (e.g., energy price subcomponents, external shocks) could improve accuracy.</w:t>
+      </w:r>
+      <w:r>
+        <w:rPr>
+          <w:rFonts w:asciiTheme="majorBidi" w:eastAsia="Times New Roman" w:hAnsiTheme="majorBidi" w:cstheme="majorBidi"/>
+          <w:sz w:val="24"/>
+          <w:szCs w:val="24"/>
+          <w:lang w:val="en-US" w:eastAsia="ru-MD"/>
+        </w:rPr>
+        <w:br/>
+        <w:t>Future refinements may include log-transformations for skewed series and regularized time-series models such as Elastic Net or ARDL.</w:t>
+      </w:r>
+    </w:p>
+    <w:p>
+      <w:pPr>
+        <w:spacing w:after="120" w:line="240" w:lineRule="auto"/>
+        <w:jc w:val="both"/>
+        <w:outlineLvl w:val="2"/>
+        <w:rPr>
+          <w:rFonts w:asciiTheme="majorBidi" w:eastAsia="Times New Roman" w:hAnsiTheme="majorBidi" w:cstheme="majorBidi"/>
+          <w:b/>
+          <w:bCs/>
+          <w:sz w:val="24"/>
+          <w:szCs w:val="24"/>
+          <w:lang w:val="en-US" w:eastAsia="ru-MD"/>
+        </w:rPr>
+      </w:pPr>
+      <w:r>
+        <w:rPr>
+          <w:rFonts w:asciiTheme="majorBidi" w:eastAsia="Times New Roman" w:hAnsiTheme="majorBidi" w:cstheme="majorBidi"/>
+          <w:b/>
+          <w:bCs/>
+          <w:sz w:val="24"/>
+          <w:szCs w:val="24"/>
+          <w:lang w:val="en-US" w:eastAsia="ru-MD"/>
+        </w:rPr>
+        <w:t>Conclusion</w:t>
+      </w:r>
+    </w:p>
+    <w:p>
+      <w:pPr>
+        <w:spacing w:after="120" w:line="240" w:lineRule="auto"/>
+        <w:jc w:val="both"/>
+        <w:rPr>
+          <w:rFonts w:asciiTheme="majorBidi" w:hAnsiTheme="majorBidi" w:cstheme="majorBidi"/>
+          <w:bCs/>
+          <w:sz w:val="24"/>
+          <w:szCs w:val="24"/>
+          <w:lang w:val="en-US"/>
+        </w:rPr>
+      </w:pPr>
+      <w:r>
+        <w:rPr>
+          <w:rFonts w:asciiTheme="majorBidi" w:eastAsia="Times New Roman" w:hAnsiTheme="majorBidi" w:cstheme="majorBidi"/>
+          <w:sz w:val="24"/>
+          <w:szCs w:val="24"/>
+          <w:lang w:val="en-US" w:eastAsia="ru-MD"/>
+        </w:rPr>
+        <w:t>The modeling pipeline — from frequency harmonization to residual diagnostics — demonstrates methodological transparency and practical insight into economic dynamics.</w:t>
+      </w:r>
+      <w:r>
+        <w:rPr>
+          <w:rFonts w:asciiTheme="majorBidi" w:eastAsia="Times New Roman" w:hAnsiTheme="majorBidi" w:cstheme="majorBidi"/>
+          <w:sz w:val="24"/>
+          <w:szCs w:val="24"/>
+          <w:lang w:val="en-US" w:eastAsia="ru-MD"/>
+        </w:rPr>
+        <w:br/>
+        <w:t>All deliverables (report, code, data, visualizations) are included in the submission package for full reproducibility.</w:t>
       </w:r>
     </w:p>
     <w:sectPr>
@@ -11708,6 +14455,155 @@
     </w:lvl>
   </w:abstractNum>
   <w:abstractNum w:abstractNumId="3" w15:restartNumberingAfterBreak="0">
+    <w:nsid w:val="226F2831"/>
+    <w:multiLevelType w:val="multilevel"/>
+    <w:tmpl w:val="380A4442"/>
+    <w:lvl w:ilvl="0">
+      <w:start w:val="1"/>
+      <w:numFmt w:val="bullet"/>
+      <w:lvlText w:val=""/>
+      <w:lvlJc w:val="left"/>
+      <w:pPr>
+        <w:tabs>
+          <w:tab w:val="num" w:pos="720"/>
+        </w:tabs>
+        <w:ind w:left="720" w:hanging="360"/>
+      </w:pPr>
+      <w:rPr>
+        <w:rFonts w:ascii="Symbol" w:hAnsi="Symbol" w:hint="default"/>
+        <w:sz w:val="20"/>
+      </w:rPr>
+    </w:lvl>
+    <w:lvl w:ilvl="1" w:tentative="1">
+      <w:start w:val="1"/>
+      <w:numFmt w:val="bullet"/>
+      <w:lvlText w:val="o"/>
+      <w:lvlJc w:val="left"/>
+      <w:pPr>
+        <w:tabs>
+          <w:tab w:val="num" w:pos="1440"/>
+        </w:tabs>
+        <w:ind w:left="1440" w:hanging="360"/>
+      </w:pPr>
+      <w:rPr>
+        <w:rFonts w:ascii="Courier New" w:hAnsi="Courier New" w:hint="default"/>
+        <w:sz w:val="20"/>
+      </w:rPr>
+    </w:lvl>
+    <w:lvl w:ilvl="2" w:tentative="1">
+      <w:start w:val="1"/>
+      <w:numFmt w:val="bullet"/>
+      <w:lvlText w:val=""/>
+      <w:lvlJc w:val="left"/>
+      <w:pPr>
+        <w:tabs>
+          <w:tab w:val="num" w:pos="2160"/>
+        </w:tabs>
+        <w:ind w:left="2160" w:hanging="360"/>
+      </w:pPr>
+      <w:rPr>
+        <w:rFonts w:ascii="Wingdings" w:hAnsi="Wingdings" w:hint="default"/>
+        <w:sz w:val="20"/>
+      </w:rPr>
+    </w:lvl>
+    <w:lvl w:ilvl="3" w:tentative="1">
+      <w:start w:val="1"/>
+      <w:numFmt w:val="bullet"/>
+      <w:lvlText w:val=""/>
+      <w:lvlJc w:val="left"/>
+      <w:pPr>
+        <w:tabs>
+          <w:tab w:val="num" w:pos="2880"/>
+        </w:tabs>
+        <w:ind w:left="2880" w:hanging="360"/>
+      </w:pPr>
+      <w:rPr>
+        <w:rFonts w:ascii="Wingdings" w:hAnsi="Wingdings" w:hint="default"/>
+        <w:sz w:val="20"/>
+      </w:rPr>
+    </w:lvl>
+    <w:lvl w:ilvl="4" w:tentative="1">
+      <w:start w:val="1"/>
+      <w:numFmt w:val="bullet"/>
+      <w:lvlText w:val=""/>
+      <w:lvlJc w:val="left"/>
+      <w:pPr>
+        <w:tabs>
+          <w:tab w:val="num" w:pos="3600"/>
+        </w:tabs>
+        <w:ind w:left="3600" w:hanging="360"/>
+      </w:pPr>
+      <w:rPr>
+        <w:rFonts w:ascii="Wingdings" w:hAnsi="Wingdings" w:hint="default"/>
+        <w:sz w:val="20"/>
+      </w:rPr>
+    </w:lvl>
+    <w:lvl w:ilvl="5" w:tentative="1">
+      <w:start w:val="1"/>
+      <w:numFmt w:val="bullet"/>
+      <w:lvlText w:val=""/>
+      <w:lvlJc w:val="left"/>
+      <w:pPr>
+        <w:tabs>
+          <w:tab w:val="num" w:pos="4320"/>
+        </w:tabs>
+        <w:ind w:left="4320" w:hanging="360"/>
+      </w:pPr>
+      <w:rPr>
+        <w:rFonts w:ascii="Wingdings" w:hAnsi="Wingdings" w:hint="default"/>
+        <w:sz w:val="20"/>
+      </w:rPr>
+    </w:lvl>
+    <w:lvl w:ilvl="6" w:tentative="1">
+      <w:start w:val="1"/>
+      <w:numFmt w:val="bullet"/>
+      <w:lvlText w:val=""/>
+      <w:lvlJc w:val="left"/>
+      <w:pPr>
+        <w:tabs>
+          <w:tab w:val="num" w:pos="5040"/>
+        </w:tabs>
+        <w:ind w:left="5040" w:hanging="360"/>
+      </w:pPr>
+      <w:rPr>
+        <w:rFonts w:ascii="Wingdings" w:hAnsi="Wingdings" w:hint="default"/>
+        <w:sz w:val="20"/>
+      </w:rPr>
+    </w:lvl>
+    <w:lvl w:ilvl="7" w:tentative="1">
+      <w:start w:val="1"/>
+      <w:numFmt w:val="bullet"/>
+      <w:lvlText w:val=""/>
+      <w:lvlJc w:val="left"/>
+      <w:pPr>
+        <w:tabs>
+          <w:tab w:val="num" w:pos="5760"/>
+        </w:tabs>
+        <w:ind w:left="5760" w:hanging="360"/>
+      </w:pPr>
+      <w:rPr>
+        <w:rFonts w:ascii="Wingdings" w:hAnsi="Wingdings" w:hint="default"/>
+        <w:sz w:val="20"/>
+      </w:rPr>
+    </w:lvl>
+    <w:lvl w:ilvl="8" w:tentative="1">
+      <w:start w:val="1"/>
+      <w:numFmt w:val="bullet"/>
+      <w:lvlText w:val=""/>
+      <w:lvlJc w:val="left"/>
+      <w:pPr>
+        <w:tabs>
+          <w:tab w:val="num" w:pos="6480"/>
+        </w:tabs>
+        <w:ind w:left="6480" w:hanging="360"/>
+      </w:pPr>
+      <w:rPr>
+        <w:rFonts w:ascii="Wingdings" w:hAnsi="Wingdings" w:hint="default"/>
+        <w:sz w:val="20"/>
+      </w:rPr>
+    </w:lvl>
+  </w:abstractNum>
+  <w:abstractNum w:abstractNumId="4" w15:restartNumberingAfterBreak="0">
     <w:nsid w:val="29F97777"/>
     <w:multiLevelType w:val="hybridMultilevel"/>
     <w:tmpl w:val="C6A43D2E"/>
@@ -11820,7 +14716,156 @@
       </w:rPr>
     </w:lvl>
   </w:abstractNum>
-  <w:abstractNum w:abstractNumId="4" w15:restartNumberingAfterBreak="0">
+  <w:abstractNum w:abstractNumId="5" w15:restartNumberingAfterBreak="0">
+    <w:nsid w:val="2B935D44"/>
+    <w:multiLevelType w:val="multilevel"/>
+    <w:tmpl w:val="68BECBCA"/>
+    <w:lvl w:ilvl="0">
+      <w:start w:val="1"/>
+      <w:numFmt w:val="bullet"/>
+      <w:lvlText w:val=""/>
+      <w:lvlJc w:val="left"/>
+      <w:pPr>
+        <w:tabs>
+          <w:tab w:val="num" w:pos="720"/>
+        </w:tabs>
+        <w:ind w:left="720" w:hanging="360"/>
+      </w:pPr>
+      <w:rPr>
+        <w:rFonts w:ascii="Symbol" w:hAnsi="Symbol" w:hint="default"/>
+        <w:sz w:val="20"/>
+      </w:rPr>
+    </w:lvl>
+    <w:lvl w:ilvl="1" w:tentative="1">
+      <w:start w:val="1"/>
+      <w:numFmt w:val="bullet"/>
+      <w:lvlText w:val="o"/>
+      <w:lvlJc w:val="left"/>
+      <w:pPr>
+        <w:tabs>
+          <w:tab w:val="num" w:pos="1440"/>
+        </w:tabs>
+        <w:ind w:left="1440" w:hanging="360"/>
+      </w:pPr>
+      <w:rPr>
+        <w:rFonts w:ascii="Courier New" w:hAnsi="Courier New" w:hint="default"/>
+        <w:sz w:val="20"/>
+      </w:rPr>
+    </w:lvl>
+    <w:lvl w:ilvl="2" w:tentative="1">
+      <w:start w:val="1"/>
+      <w:numFmt w:val="bullet"/>
+      <w:lvlText w:val=""/>
+      <w:lvlJc w:val="left"/>
+      <w:pPr>
+        <w:tabs>
+          <w:tab w:val="num" w:pos="2160"/>
+        </w:tabs>
+        <w:ind w:left="2160" w:hanging="360"/>
+      </w:pPr>
+      <w:rPr>
+        <w:rFonts w:ascii="Wingdings" w:hAnsi="Wingdings" w:hint="default"/>
+        <w:sz w:val="20"/>
+      </w:rPr>
+    </w:lvl>
+    <w:lvl w:ilvl="3" w:tentative="1">
+      <w:start w:val="1"/>
+      <w:numFmt w:val="bullet"/>
+      <w:lvlText w:val=""/>
+      <w:lvlJc w:val="left"/>
+      <w:pPr>
+        <w:tabs>
+          <w:tab w:val="num" w:pos="2880"/>
+        </w:tabs>
+        <w:ind w:left="2880" w:hanging="360"/>
+      </w:pPr>
+      <w:rPr>
+        <w:rFonts w:ascii="Wingdings" w:hAnsi="Wingdings" w:hint="default"/>
+        <w:sz w:val="20"/>
+      </w:rPr>
+    </w:lvl>
+    <w:lvl w:ilvl="4" w:tentative="1">
+      <w:start w:val="1"/>
+      <w:numFmt w:val="bullet"/>
+      <w:lvlText w:val=""/>
+      <w:lvlJc w:val="left"/>
+      <w:pPr>
+        <w:tabs>
+          <w:tab w:val="num" w:pos="3600"/>
+        </w:tabs>
+        <w:ind w:left="3600" w:hanging="360"/>
+      </w:pPr>
+      <w:rPr>
+        <w:rFonts w:ascii="Wingdings" w:hAnsi="Wingdings" w:hint="default"/>
+        <w:sz w:val="20"/>
+      </w:rPr>
+    </w:lvl>
+    <w:lvl w:ilvl="5" w:tentative="1">
+      <w:start w:val="1"/>
+      <w:numFmt w:val="bullet"/>
+      <w:lvlText w:val=""/>
+      <w:lvlJc w:val="left"/>
+      <w:pPr>
+        <w:tabs>
+          <w:tab w:val="num" w:pos="4320"/>
+        </w:tabs>
+        <w:ind w:left="4320" w:hanging="360"/>
+      </w:pPr>
+      <w:rPr>
+        <w:rFonts w:ascii="Wingdings" w:hAnsi="Wingdings" w:hint="default"/>
+        <w:sz w:val="20"/>
+      </w:rPr>
+    </w:lvl>
+    <w:lvl w:ilvl="6" w:tentative="1">
+      <w:start w:val="1"/>
+      <w:numFmt w:val="bullet"/>
+      <w:lvlText w:val=""/>
+      <w:lvlJc w:val="left"/>
+      <w:pPr>
+        <w:tabs>
+          <w:tab w:val="num" w:pos="5040"/>
+        </w:tabs>
+        <w:ind w:left="5040" w:hanging="360"/>
+      </w:pPr>
+      <w:rPr>
+        <w:rFonts w:ascii="Wingdings" w:hAnsi="Wingdings" w:hint="default"/>
+        <w:sz w:val="20"/>
+      </w:rPr>
+    </w:lvl>
+    <w:lvl w:ilvl="7" w:tentative="1">
+      <w:start w:val="1"/>
+      <w:numFmt w:val="bullet"/>
+      <w:lvlText w:val=""/>
+      <w:lvlJc w:val="left"/>
+      <w:pPr>
+        <w:tabs>
+          <w:tab w:val="num" w:pos="5760"/>
+        </w:tabs>
+        <w:ind w:left="5760" w:hanging="360"/>
+      </w:pPr>
+      <w:rPr>
+        <w:rFonts w:ascii="Wingdings" w:hAnsi="Wingdings" w:hint="default"/>
+        <w:sz w:val="20"/>
+      </w:rPr>
+    </w:lvl>
+    <w:lvl w:ilvl="8" w:tentative="1">
+      <w:start w:val="1"/>
+      <w:numFmt w:val="bullet"/>
+      <w:lvlText w:val=""/>
+      <w:lvlJc w:val="left"/>
+      <w:pPr>
+        <w:tabs>
+          <w:tab w:val="num" w:pos="6480"/>
+        </w:tabs>
+        <w:ind w:left="6480" w:hanging="360"/>
+      </w:pPr>
+      <w:rPr>
+        <w:rFonts w:ascii="Wingdings" w:hAnsi="Wingdings" w:hint="default"/>
+        <w:sz w:val="20"/>
+      </w:rPr>
+    </w:lvl>
+  </w:abstractNum>
+  <w:abstractNum w:abstractNumId="6" w15:restartNumberingAfterBreak="0">
     <w:nsid w:val="34D936A1"/>
     <w:multiLevelType w:val="hybridMultilevel"/>
     <w:tmpl w:val="EF7E6798"/>
@@ -11909,7 +14954,7 @@
       </w:pPr>
     </w:lvl>
   </w:abstractNum>
-  <w:abstractNum w:abstractNumId="5" w15:restartNumberingAfterBreak="0">
+  <w:abstractNum w:abstractNumId="7" w15:restartNumberingAfterBreak="0">
     <w:nsid w:val="512E294F"/>
     <w:multiLevelType w:val="multilevel"/>
     <w:tmpl w:val="73FA9BF2"/>
@@ -12058,7 +15103,7 @@
       </w:rPr>
     </w:lvl>
   </w:abstractNum>
-  <w:abstractNum w:abstractNumId="6" w15:restartNumberingAfterBreak="0">
+  <w:abstractNum w:abstractNumId="8" w15:restartNumberingAfterBreak="0">
     <w:nsid w:val="53A77C49"/>
     <w:multiLevelType w:val="hybridMultilevel"/>
     <w:tmpl w:val="942839F0"/>
@@ -12171,7 +15216,7 @@
       </w:rPr>
     </w:lvl>
   </w:abstractNum>
-  <w:abstractNum w:abstractNumId="7" w15:restartNumberingAfterBreak="0">
+  <w:abstractNum w:abstractNumId="9" w15:restartNumberingAfterBreak="0">
     <w:nsid w:val="54772672"/>
     <w:multiLevelType w:val="hybridMultilevel"/>
     <w:tmpl w:val="2708C878"/>
@@ -12284,7 +15329,7 @@
       </w:rPr>
     </w:lvl>
   </w:abstractNum>
-  <w:abstractNum w:abstractNumId="8" w15:restartNumberingAfterBreak="0">
+  <w:abstractNum w:abstractNumId="10" w15:restartNumberingAfterBreak="0">
     <w:nsid w:val="6C7A4E63"/>
     <w:multiLevelType w:val="hybridMultilevel"/>
     <w:tmpl w:val="4E6C1304"/>
@@ -12397,7 +15442,7 @@
       </w:rPr>
     </w:lvl>
   </w:abstractNum>
-  <w:abstractNum w:abstractNumId="9" w15:restartNumberingAfterBreak="0">
+  <w:abstractNum w:abstractNumId="11" w15:restartNumberingAfterBreak="0">
     <w:nsid w:val="6CAA0EE2"/>
     <w:multiLevelType w:val="multilevel"/>
     <w:tmpl w:val="5C84B0CA"/>
@@ -12546,7 +15591,7 @@
       </w:rPr>
     </w:lvl>
   </w:abstractNum>
-  <w:abstractNum w:abstractNumId="10" w15:restartNumberingAfterBreak="0">
+  <w:abstractNum w:abstractNumId="12" w15:restartNumberingAfterBreak="0">
     <w:nsid w:val="6CE90613"/>
     <w:multiLevelType w:val="multilevel"/>
     <w:tmpl w:val="8CDA0DCE"/>
@@ -12695,7 +15740,7 @@
       </w:rPr>
     </w:lvl>
   </w:abstractNum>
-  <w:abstractNum w:abstractNumId="11" w15:restartNumberingAfterBreak="0">
+  <w:abstractNum w:abstractNumId="13" w15:restartNumberingAfterBreak="0">
     <w:nsid w:val="70A07B26"/>
     <w:multiLevelType w:val="multilevel"/>
     <w:tmpl w:val="8138E61A"/>
@@ -12844,7 +15889,7 @@
       </w:rPr>
     </w:lvl>
   </w:abstractNum>
-  <w:abstractNum w:abstractNumId="12" w15:restartNumberingAfterBreak="0">
+  <w:abstractNum w:abstractNumId="14" w15:restartNumberingAfterBreak="0">
     <w:nsid w:val="77B815AC"/>
     <w:multiLevelType w:val="multilevel"/>
     <w:tmpl w:val="A3020108"/>
@@ -12993,7 +16038,7 @@
       </w:rPr>
     </w:lvl>
   </w:abstractNum>
-  <w:abstractNum w:abstractNumId="13" w15:restartNumberingAfterBreak="0">
+  <w:abstractNum w:abstractNumId="15" w15:restartNumberingAfterBreak="0">
     <w:nsid w:val="77FC60C5"/>
     <w:multiLevelType w:val="multilevel"/>
     <w:tmpl w:val="7B10A042"/>
@@ -13146,43 +16191,49 @@
     <w:abstractNumId w:val="1"/>
   </w:num>
   <w:num w:numId="2" w16cid:durableId="244151416">
-    <w:abstractNumId w:val="4"/>
+    <w:abstractNumId w:val="6"/>
   </w:num>
   <w:num w:numId="3" w16cid:durableId="2131776337">
     <w:abstractNumId w:val="2"/>
   </w:num>
   <w:num w:numId="4" w16cid:durableId="19935298">
-    <w:abstractNumId w:val="10"/>
+    <w:abstractNumId w:val="12"/>
   </w:num>
   <w:num w:numId="5" w16cid:durableId="71396208">
     <w:abstractNumId w:val="0"/>
   </w:num>
   <w:num w:numId="6" w16cid:durableId="163085269">
+    <w:abstractNumId w:val="13"/>
+  </w:num>
+  <w:num w:numId="7" w16cid:durableId="1494224616">
     <w:abstractNumId w:val="11"/>
   </w:num>
-  <w:num w:numId="7" w16cid:durableId="1494224616">
+  <w:num w:numId="8" w16cid:durableId="535310103">
+    <w:abstractNumId w:val="14"/>
+  </w:num>
+  <w:num w:numId="9" w16cid:durableId="1884905729">
+    <w:abstractNumId w:val="7"/>
+  </w:num>
+  <w:num w:numId="10" w16cid:durableId="1466654485">
+    <w:abstractNumId w:val="15"/>
+  </w:num>
+  <w:num w:numId="11" w16cid:durableId="1029917325">
+    <w:abstractNumId w:val="8"/>
+  </w:num>
+  <w:num w:numId="12" w16cid:durableId="494762002">
+    <w:abstractNumId w:val="4"/>
+  </w:num>
+  <w:num w:numId="13" w16cid:durableId="1636329489">
+    <w:abstractNumId w:val="10"/>
+  </w:num>
+  <w:num w:numId="14" w16cid:durableId="771128627">
     <w:abstractNumId w:val="9"/>
   </w:num>
-  <w:num w:numId="8" w16cid:durableId="535310103">
-    <w:abstractNumId w:val="12"/>
-  </w:num>
-  <w:num w:numId="9" w16cid:durableId="1884905729">
+  <w:num w:numId="15" w16cid:durableId="1215965773">
     <w:abstractNumId w:val="5"/>
   </w:num>
-  <w:num w:numId="10" w16cid:durableId="1466654485">
-    <w:abstractNumId w:val="13"/>
-  </w:num>
-  <w:num w:numId="11" w16cid:durableId="1029917325">
-    <w:abstractNumId w:val="6"/>
-  </w:num>
-  <w:num w:numId="12" w16cid:durableId="494762002">
+  <w:num w:numId="16" w16cid:durableId="2105150200">
     <w:abstractNumId w:val="3"/>
-  </w:num>
-  <w:num w:numId="13" w16cid:durableId="1636329489">
-    <w:abstractNumId w:val="8"/>
-  </w:num>
-  <w:num w:numId="14" w16cid:durableId="771128627">
-    <w:abstractNumId w:val="7"/>
   </w:num>
   <w:numIdMacAtCleanup w:val="3"/>
 </w:numbering>

</xml_diff>